<commit_message>
falta nada, end my misery
</commit_message>
<xml_diff>
--- a/Primera mesa word.docx
+++ b/Primera mesa word.docx
@@ -18,7 +18,7 @@
               <wp:align>right</wp:align>
             </wp:positionH>
             <wp:positionV relativeFrom="paragraph">
-              <wp:posOffset>-914400</wp:posOffset>
+              <wp:posOffset>-849086</wp:posOffset>
             </wp:positionV>
             <wp:extent cx="7877175" cy="10190902"/>
             <wp:effectExtent l="0" t="0" r="0" b="1270"/>
@@ -4198,7 +4198,7 @@
         </w:rPr>
         <w:fldChar w:fldCharType="separate"/>
       </w:r>
-      <w:hyperlink w:anchor="_Toc512275988" w:history="1">
+      <w:hyperlink w:anchor="_Toc512292596" w:history="1">
         <w:r>
           <w:rPr>
             <w:rStyle w:val="Hipervnculo"/>
@@ -4225,7 +4225,7 @@
             <w:noProof/>
             <w:webHidden/>
           </w:rPr>
-          <w:instrText xml:space="preserve"> PAGEREF _Toc512275988 \h </w:instrText>
+          <w:instrText xml:space="preserve"> PAGEREF _Toc512292596 \h </w:instrText>
         </w:r>
         <w:r>
           <w:rPr>
@@ -4269,7 +4269,7 @@
           <w:lang w:eastAsia="es-CL"/>
         </w:rPr>
       </w:pPr>
-      <w:hyperlink w:anchor="_Toc512275989" w:history="1">
+      <w:hyperlink w:anchor="_Toc512292597" w:history="1">
         <w:r>
           <w:rPr>
             <w:rStyle w:val="Hipervnculo"/>
@@ -4296,7 +4296,7 @@
             <w:noProof/>
             <w:webHidden/>
           </w:rPr>
-          <w:instrText xml:space="preserve"> PAGEREF _Toc512275989 \h </w:instrText>
+          <w:instrText xml:space="preserve"> PAGEREF _Toc512292597 \h </w:instrText>
         </w:r>
         <w:r>
           <w:rPr>
@@ -4340,7 +4340,7 @@
           <w:lang w:eastAsia="es-CL"/>
         </w:rPr>
       </w:pPr>
-      <w:hyperlink w:anchor="_Toc512275990" w:history="1">
+      <w:hyperlink w:anchor="_Toc512292598" w:history="1">
         <w:r>
           <w:rPr>
             <w:rStyle w:val="Hipervnculo"/>
@@ -4367,7 +4367,7 @@
             <w:noProof/>
             <w:webHidden/>
           </w:rPr>
-          <w:instrText xml:space="preserve"> PAGEREF _Toc512275990 \h </w:instrText>
+          <w:instrText xml:space="preserve"> PAGEREF _Toc512292598 \h </w:instrText>
         </w:r>
         <w:r>
           <w:rPr>
@@ -4408,7 +4408,7 @@
           <w:lang w:eastAsia="es-CL"/>
         </w:rPr>
       </w:pPr>
-      <w:hyperlink w:anchor="_Toc512275991" w:history="1">
+      <w:hyperlink w:anchor="_Toc512292599" w:history="1">
         <w:r>
           <w:rPr>
             <w:rStyle w:val="Hipervnculo"/>
@@ -4435,7 +4435,7 @@
             <w:noProof/>
             <w:webHidden/>
           </w:rPr>
-          <w:instrText xml:space="preserve"> PAGEREF _Toc512275991 \h </w:instrText>
+          <w:instrText xml:space="preserve"> PAGEREF _Toc512292599 \h </w:instrText>
         </w:r>
         <w:r>
           <w:rPr>
@@ -4479,7 +4479,7 @@
           <w:lang w:eastAsia="es-CL"/>
         </w:rPr>
       </w:pPr>
-      <w:hyperlink w:anchor="_Toc512275992" w:history="1">
+      <w:hyperlink w:anchor="_Toc512292600" w:history="1">
         <w:r>
           <w:rPr>
             <w:rStyle w:val="Hipervnculo"/>
@@ -4506,7 +4506,7 @@
             <w:noProof/>
             <w:webHidden/>
           </w:rPr>
-          <w:instrText xml:space="preserve"> PAGEREF _Toc512275992 \h </w:instrText>
+          <w:instrText xml:space="preserve"> PAGEREF _Toc512292600 \h </w:instrText>
         </w:r>
         <w:r>
           <w:rPr>
@@ -4547,7 +4547,7 @@
           <w:lang w:eastAsia="es-CL"/>
         </w:rPr>
       </w:pPr>
-      <w:hyperlink w:anchor="_Toc512275993" w:history="1">
+      <w:hyperlink w:anchor="_Toc512292601" w:history="1">
         <w:r>
           <w:rPr>
             <w:rStyle w:val="Hipervnculo"/>
@@ -4574,7 +4574,7 @@
             <w:noProof/>
             <w:webHidden/>
           </w:rPr>
-          <w:instrText xml:space="preserve"> PAGEREF _Toc512275993 \h </w:instrText>
+          <w:instrText xml:space="preserve"> PAGEREF _Toc512292601 \h </w:instrText>
         </w:r>
         <w:r>
           <w:rPr>
@@ -4618,7 +4618,7 @@
           <w:lang w:eastAsia="es-CL"/>
         </w:rPr>
       </w:pPr>
-      <w:hyperlink w:anchor="_Toc512275994" w:history="1">
+      <w:hyperlink w:anchor="_Toc512292602" w:history="1">
         <w:r>
           <w:rPr>
             <w:rStyle w:val="Hipervnculo"/>
@@ -4645,7 +4645,7 @@
             <w:noProof/>
             <w:webHidden/>
           </w:rPr>
-          <w:instrText xml:space="preserve"> PAGEREF _Toc512275994 \h </w:instrText>
+          <w:instrText xml:space="preserve"> PAGEREF _Toc512292602 \h </w:instrText>
         </w:r>
         <w:r>
           <w:rPr>
@@ -4689,7 +4689,7 @@
           <w:lang w:eastAsia="es-CL"/>
         </w:rPr>
       </w:pPr>
-      <w:hyperlink w:anchor="_Toc512275995" w:history="1">
+      <w:hyperlink w:anchor="_Toc512292603" w:history="1">
         <w:r>
           <w:rPr>
             <w:rStyle w:val="Hipervnculo"/>
@@ -4716,7 +4716,7 @@
             <w:noProof/>
             <w:webHidden/>
           </w:rPr>
-          <w:instrText xml:space="preserve"> PAGEREF _Toc512275995 \h </w:instrText>
+          <w:instrText xml:space="preserve"> PAGEREF _Toc512292603 \h </w:instrText>
         </w:r>
         <w:r>
           <w:rPr>
@@ -4760,7 +4760,7 @@
           <w:lang w:eastAsia="es-CL"/>
         </w:rPr>
       </w:pPr>
-      <w:hyperlink w:anchor="_Toc512275996" w:history="1">
+      <w:hyperlink w:anchor="_Toc512292604" w:history="1">
         <w:r>
           <w:rPr>
             <w:rStyle w:val="Hipervnculo"/>
@@ -4787,7 +4787,7 @@
             <w:noProof/>
             <w:webHidden/>
           </w:rPr>
-          <w:instrText xml:space="preserve"> PAGEREF _Toc512275996 \h </w:instrText>
+          <w:instrText xml:space="preserve"> PAGEREF _Toc512292604 \h </w:instrText>
         </w:r>
         <w:r>
           <w:rPr>
@@ -4831,7 +4831,7 @@
           <w:lang w:eastAsia="es-CL"/>
         </w:rPr>
       </w:pPr>
-      <w:hyperlink w:anchor="_Toc512275997" w:history="1">
+      <w:hyperlink w:anchor="_Toc512292605" w:history="1">
         <w:r>
           <w:rPr>
             <w:rStyle w:val="Hipervnculo"/>
@@ -4858,7 +4858,7 @@
             <w:noProof/>
             <w:webHidden/>
           </w:rPr>
-          <w:instrText xml:space="preserve"> PAGEREF _Toc512275997 \h </w:instrText>
+          <w:instrText xml:space="preserve"> PAGEREF _Toc512292605 \h </w:instrText>
         </w:r>
         <w:r>
           <w:rPr>
@@ -4902,7 +4902,7 @@
           <w:lang w:eastAsia="es-CL"/>
         </w:rPr>
       </w:pPr>
-      <w:hyperlink w:anchor="_Toc512275998" w:history="1">
+      <w:hyperlink w:anchor="_Toc512292606" w:history="1">
         <w:r>
           <w:rPr>
             <w:rStyle w:val="Hipervnculo"/>
@@ -4929,7 +4929,7 @@
             <w:noProof/>
             <w:webHidden/>
           </w:rPr>
-          <w:instrText xml:space="preserve"> PAGEREF _Toc512275998 \h </w:instrText>
+          <w:instrText xml:space="preserve"> PAGEREF _Toc512292606 \h </w:instrText>
         </w:r>
         <w:r>
           <w:rPr>
@@ -4973,7 +4973,7 @@
           <w:lang w:eastAsia="es-CL"/>
         </w:rPr>
       </w:pPr>
-      <w:hyperlink w:anchor="_Toc512275999" w:history="1">
+      <w:hyperlink w:anchor="_Toc512292607" w:history="1">
         <w:r>
           <w:rPr>
             <w:rStyle w:val="Hipervnculo"/>
@@ -5000,7 +5000,7 @@
             <w:noProof/>
             <w:webHidden/>
           </w:rPr>
-          <w:instrText xml:space="preserve"> PAGEREF _Toc512275999 \h </w:instrText>
+          <w:instrText xml:space="preserve"> PAGEREF _Toc512292607 \h </w:instrText>
         </w:r>
         <w:r>
           <w:rPr>
@@ -5044,7 +5044,7 @@
           <w:lang w:eastAsia="es-CL"/>
         </w:rPr>
       </w:pPr>
-      <w:hyperlink w:anchor="_Toc512276000" w:history="1">
+      <w:hyperlink w:anchor="_Toc512292608" w:history="1">
         <w:r>
           <w:rPr>
             <w:rStyle w:val="Hipervnculo"/>
@@ -5071,7 +5071,7 @@
             <w:noProof/>
             <w:webHidden/>
           </w:rPr>
-          <w:instrText xml:space="preserve"> PAGEREF _Toc512276000 \h </w:instrText>
+          <w:instrText xml:space="preserve"> PAGEREF _Toc512292608 \h </w:instrText>
         </w:r>
         <w:r>
           <w:rPr>
@@ -5115,7 +5115,7 @@
           <w:lang w:eastAsia="es-CL"/>
         </w:rPr>
       </w:pPr>
-      <w:hyperlink w:anchor="_Toc512276001" w:history="1">
+      <w:hyperlink w:anchor="_Toc512292609" w:history="1">
         <w:r>
           <w:rPr>
             <w:rStyle w:val="Hipervnculo"/>
@@ -5142,7 +5142,7 @@
             <w:noProof/>
             <w:webHidden/>
           </w:rPr>
-          <w:instrText xml:space="preserve"> PAGEREF _Toc512276001 \h </w:instrText>
+          <w:instrText xml:space="preserve"> PAGEREF _Toc512292609 \h </w:instrText>
         </w:r>
         <w:r>
           <w:rPr>
@@ -5175,7 +5175,10 @@
     </w:p>
     <w:p>
       <w:pPr>
-        <w:pStyle w:val="TDC1"/>
+        <w:pStyle w:val="TDC2"/>
+        <w:tabs>
+          <w:tab w:val="right" w:leader="dot" w:pos="8669"/>
+        </w:tabs>
         <w:rPr>
           <w:rFonts w:asciiTheme="minorHAnsi" w:eastAsiaTheme="minorEastAsia" w:hAnsiTheme="minorHAnsi"/>
           <w:noProof/>
@@ -5183,13 +5186,13 @@
           <w:lang w:eastAsia="es-CL"/>
         </w:rPr>
       </w:pPr>
-      <w:hyperlink w:anchor="_Toc512276002" w:history="1">
+      <w:hyperlink w:anchor="_Toc512292610" w:history="1">
         <w:r>
           <w:rPr>
             <w:rStyle w:val="Hipervnculo"/>
             <w:noProof/>
           </w:rPr>
-          <w:t>3</w:t>
+          <w:t>2.3 Aspectos generales del Variador de Frecuencia (VdF)</w:t>
         </w:r>
         <w:r>
           <w:rPr>
@@ -5210,7 +5213,7 @@
             <w:noProof/>
             <w:webHidden/>
           </w:rPr>
-          <w:instrText xml:space="preserve"> PAGEREF _Toc512276002 \h </w:instrText>
+          <w:instrText xml:space="preserve"> PAGEREF _Toc512292610 \h </w:instrText>
         </w:r>
         <w:r>
           <w:rPr>
@@ -5230,7 +5233,7 @@
             <w:noProof/>
             <w:webHidden/>
           </w:rPr>
-          <w:t>11</w:t>
+          <w:t>10</w:t>
         </w:r>
         <w:r>
           <w:rPr>
@@ -5243,7 +5246,10 @@
     </w:p>
     <w:p>
       <w:pPr>
-        <w:pStyle w:val="TDC1"/>
+        <w:pStyle w:val="TDC3"/>
+        <w:tabs>
+          <w:tab w:val="right" w:leader="dot" w:pos="8669"/>
+        </w:tabs>
         <w:rPr>
           <w:rFonts w:asciiTheme="minorHAnsi" w:eastAsiaTheme="minorEastAsia" w:hAnsiTheme="minorHAnsi"/>
           <w:noProof/>
@@ -5251,13 +5257,13 @@
           <w:lang w:eastAsia="es-CL"/>
         </w:rPr>
       </w:pPr>
-      <w:hyperlink w:anchor="_Toc512276003" w:history="1">
+      <w:hyperlink w:anchor="_Toc512292611" w:history="1">
         <w:r>
           <w:rPr>
             <w:rStyle w:val="Hipervnculo"/>
             <w:noProof/>
           </w:rPr>
-          <w:t>Discusión y conclusiones</w:t>
+          <w:t>2.3.1 Componentes y funcionamiento de un VdF</w:t>
         </w:r>
         <w:r>
           <w:rPr>
@@ -5278,7 +5284,7 @@
             <w:noProof/>
             <w:webHidden/>
           </w:rPr>
-          <w:instrText xml:space="preserve"> PAGEREF _Toc512276003 \h </w:instrText>
+          <w:instrText xml:space="preserve"> PAGEREF _Toc512292611 \h </w:instrText>
         </w:r>
         <w:r>
           <w:rPr>
@@ -5298,7 +5304,7 @@
             <w:noProof/>
             <w:webHidden/>
           </w:rPr>
-          <w:t>12</w:t>
+          <w:t>11</w:t>
         </w:r>
         <w:r>
           <w:rPr>
@@ -5311,7 +5317,10 @@
     </w:p>
     <w:p>
       <w:pPr>
-        <w:pStyle w:val="TDC1"/>
+        <w:pStyle w:val="TDC3"/>
+        <w:tabs>
+          <w:tab w:val="right" w:leader="dot" w:pos="8669"/>
+        </w:tabs>
         <w:rPr>
           <w:rFonts w:asciiTheme="minorHAnsi" w:eastAsiaTheme="minorEastAsia" w:hAnsiTheme="minorHAnsi"/>
           <w:noProof/>
@@ -5319,13 +5328,13 @@
           <w:lang w:eastAsia="es-CL"/>
         </w:rPr>
       </w:pPr>
-      <w:hyperlink w:anchor="_Toc512276004" w:history="1">
+      <w:hyperlink w:anchor="_Toc512292612" w:history="1">
         <w:r>
           <w:rPr>
             <w:rStyle w:val="Hipervnculo"/>
             <w:noProof/>
           </w:rPr>
-          <w:t>Bibliografía</w:t>
+          <w:t>2.3.2 Ventajas del uso del VdF</w:t>
         </w:r>
         <w:r>
           <w:rPr>
@@ -5346,7 +5355,7 @@
             <w:noProof/>
             <w:webHidden/>
           </w:rPr>
-          <w:instrText xml:space="preserve"> PAGEREF _Toc512276004 \h </w:instrText>
+          <w:instrText xml:space="preserve"> PAGEREF _Toc512292612 \h </w:instrText>
         </w:r>
         <w:r>
           <w:rPr>
@@ -5366,7 +5375,285 @@
             <w:noProof/>
             <w:webHidden/>
           </w:rPr>
+          <w:t>11</w:t>
+        </w:r>
+        <w:r>
+          <w:rPr>
+            <w:noProof/>
+            <w:webHidden/>
+          </w:rPr>
+          <w:fldChar w:fldCharType="end"/>
+        </w:r>
+      </w:hyperlink>
+    </w:p>
+    <w:p>
+      <w:pPr>
+        <w:pStyle w:val="TDC2"/>
+        <w:tabs>
+          <w:tab w:val="right" w:leader="dot" w:pos="8669"/>
+        </w:tabs>
+        <w:rPr>
+          <w:rFonts w:asciiTheme="minorHAnsi" w:eastAsiaTheme="minorEastAsia" w:hAnsiTheme="minorHAnsi"/>
+          <w:noProof/>
+          <w:sz w:val="22"/>
+          <w:lang w:eastAsia="es-CL"/>
+        </w:rPr>
+      </w:pPr>
+      <w:hyperlink w:anchor="_Toc512292613" w:history="1">
+        <w:r>
+          <w:rPr>
+            <w:rStyle w:val="Hipervnculo"/>
+            <w:noProof/>
+          </w:rPr>
+          <w:t>2.4 Registrador de Variables Eléctricas SAMTE</w:t>
+        </w:r>
+        <w:r>
+          <w:rPr>
+            <w:noProof/>
+            <w:webHidden/>
+          </w:rPr>
+          <w:tab/>
+        </w:r>
+        <w:r>
+          <w:rPr>
+            <w:noProof/>
+            <w:webHidden/>
+          </w:rPr>
+          <w:fldChar w:fldCharType="begin"/>
+        </w:r>
+        <w:r>
+          <w:rPr>
+            <w:noProof/>
+            <w:webHidden/>
+          </w:rPr>
+          <w:instrText xml:space="preserve"> PAGEREF _Toc512292613 \h </w:instrText>
+        </w:r>
+        <w:r>
+          <w:rPr>
+            <w:noProof/>
+            <w:webHidden/>
+          </w:rPr>
+        </w:r>
+        <w:r>
+          <w:rPr>
+            <w:noProof/>
+            <w:webHidden/>
+          </w:rPr>
+          <w:fldChar w:fldCharType="separate"/>
+        </w:r>
+        <w:r>
+          <w:rPr>
+            <w:noProof/>
+            <w:webHidden/>
+          </w:rPr>
+          <w:t>11</w:t>
+        </w:r>
+        <w:r>
+          <w:rPr>
+            <w:noProof/>
+            <w:webHidden/>
+          </w:rPr>
+          <w:fldChar w:fldCharType="end"/>
+        </w:r>
+      </w:hyperlink>
+    </w:p>
+    <w:p>
+      <w:pPr>
+        <w:pStyle w:val="TDC2"/>
+        <w:tabs>
+          <w:tab w:val="right" w:leader="dot" w:pos="8669"/>
+        </w:tabs>
+        <w:rPr>
+          <w:rFonts w:asciiTheme="minorHAnsi" w:eastAsiaTheme="minorEastAsia" w:hAnsiTheme="minorHAnsi"/>
+          <w:noProof/>
+          <w:sz w:val="22"/>
+          <w:lang w:eastAsia="es-CL"/>
+        </w:rPr>
+      </w:pPr>
+      <w:hyperlink w:anchor="_Toc512292614" w:history="1">
+        <w:r>
+          <w:rPr>
+            <w:rStyle w:val="Hipervnculo"/>
+            <w:noProof/>
+          </w:rPr>
+          <w:t>2.5 Software Simulink de MATLAB</w:t>
+        </w:r>
+        <w:r>
+          <w:rPr>
+            <w:noProof/>
+            <w:webHidden/>
+          </w:rPr>
+          <w:tab/>
+        </w:r>
+        <w:r>
+          <w:rPr>
+            <w:noProof/>
+            <w:webHidden/>
+          </w:rPr>
+          <w:fldChar w:fldCharType="begin"/>
+        </w:r>
+        <w:r>
+          <w:rPr>
+            <w:noProof/>
+            <w:webHidden/>
+          </w:rPr>
+          <w:instrText xml:space="preserve"> PAGEREF _Toc512292614 \h </w:instrText>
+        </w:r>
+        <w:r>
+          <w:rPr>
+            <w:noProof/>
+            <w:webHidden/>
+          </w:rPr>
+        </w:r>
+        <w:r>
+          <w:rPr>
+            <w:noProof/>
+            <w:webHidden/>
+          </w:rPr>
+          <w:fldChar w:fldCharType="separate"/>
+        </w:r>
+        <w:r>
+          <w:rPr>
+            <w:noProof/>
+            <w:webHidden/>
+          </w:rPr>
+          <w:t>12</w:t>
+        </w:r>
+        <w:r>
+          <w:rPr>
+            <w:noProof/>
+            <w:webHidden/>
+          </w:rPr>
+          <w:fldChar w:fldCharType="end"/>
+        </w:r>
+      </w:hyperlink>
+    </w:p>
+    <w:p>
+      <w:pPr>
+        <w:pStyle w:val="TDC1"/>
+        <w:rPr>
+          <w:rFonts w:asciiTheme="minorHAnsi" w:eastAsiaTheme="minorEastAsia" w:hAnsiTheme="minorHAnsi"/>
+          <w:noProof/>
+          <w:sz w:val="22"/>
+          <w:lang w:eastAsia="es-CL"/>
+        </w:rPr>
+      </w:pPr>
+      <w:hyperlink w:anchor="_Toc512292615" w:history="1">
+        <w:r>
+          <w:rPr>
+            <w:rStyle w:val="Hipervnculo"/>
+            <w:noProof/>
+          </w:rPr>
+          <w:t>Discusión y conclusiones</w:t>
+        </w:r>
+        <w:r>
+          <w:rPr>
+            <w:noProof/>
+            <w:webHidden/>
+          </w:rPr>
+          <w:tab/>
+        </w:r>
+        <w:r>
+          <w:rPr>
+            <w:noProof/>
+            <w:webHidden/>
+          </w:rPr>
+          <w:fldChar w:fldCharType="begin"/>
+        </w:r>
+        <w:r>
+          <w:rPr>
+            <w:noProof/>
+            <w:webHidden/>
+          </w:rPr>
+          <w:instrText xml:space="preserve"> PAGEREF _Toc512292615 \h </w:instrText>
+        </w:r>
+        <w:r>
+          <w:rPr>
+            <w:noProof/>
+            <w:webHidden/>
+          </w:rPr>
+        </w:r>
+        <w:r>
+          <w:rPr>
+            <w:noProof/>
+            <w:webHidden/>
+          </w:rPr>
+          <w:fldChar w:fldCharType="separate"/>
+        </w:r>
+        <w:r>
+          <w:rPr>
+            <w:noProof/>
+            <w:webHidden/>
+          </w:rPr>
           <w:t>13</w:t>
+        </w:r>
+        <w:r>
+          <w:rPr>
+            <w:noProof/>
+            <w:webHidden/>
+          </w:rPr>
+          <w:fldChar w:fldCharType="end"/>
+        </w:r>
+      </w:hyperlink>
+    </w:p>
+    <w:p>
+      <w:pPr>
+        <w:pStyle w:val="TDC1"/>
+        <w:rPr>
+          <w:rFonts w:asciiTheme="minorHAnsi" w:eastAsiaTheme="minorEastAsia" w:hAnsiTheme="minorHAnsi"/>
+          <w:noProof/>
+          <w:sz w:val="22"/>
+          <w:lang w:eastAsia="es-CL"/>
+        </w:rPr>
+      </w:pPr>
+      <w:hyperlink w:anchor="_Toc512292616" w:history="1">
+        <w:r>
+          <w:rPr>
+            <w:rStyle w:val="Hipervnculo"/>
+            <w:noProof/>
+          </w:rPr>
+          <w:t>Bibliografía</w:t>
+        </w:r>
+        <w:r>
+          <w:rPr>
+            <w:noProof/>
+            <w:webHidden/>
+          </w:rPr>
+          <w:tab/>
+        </w:r>
+        <w:r>
+          <w:rPr>
+            <w:noProof/>
+            <w:webHidden/>
+          </w:rPr>
+          <w:fldChar w:fldCharType="begin"/>
+        </w:r>
+        <w:r>
+          <w:rPr>
+            <w:noProof/>
+            <w:webHidden/>
+          </w:rPr>
+          <w:instrText xml:space="preserve"> PAGEREF _Toc512292616 \h </w:instrText>
+        </w:r>
+        <w:r>
+          <w:rPr>
+            <w:noProof/>
+            <w:webHidden/>
+          </w:rPr>
+        </w:r>
+        <w:r>
+          <w:rPr>
+            <w:noProof/>
+            <w:webHidden/>
+          </w:rPr>
+          <w:fldChar w:fldCharType="separate"/>
+        </w:r>
+        <w:r>
+          <w:rPr>
+            <w:noProof/>
+            <w:webHidden/>
+          </w:rPr>
+          <w:t>14</w:t>
         </w:r>
         <w:r>
           <w:rPr>
@@ -5412,7 +5699,7 @@
           <w:u w:val="single"/>
         </w:rPr>
       </w:pPr>
-      <w:bookmarkStart w:id="3" w:name="_Toc512275988"/>
+      <w:bookmarkStart w:id="3" w:name="_Toc512292596"/>
       <w:r>
         <w:lastRenderedPageBreak/>
         <w:t>Intro</w:t>
@@ -5441,7 +5728,7 @@
     </w:p>
     <w:p>
       <w:r>
-        <w:t>Las tensiones y corrientes armónicas tienen influencia directa en el funcionamiento de cualquier sistema, ya que estos sistemas están hechos para trabajar idealmente bajo condiciones de una única frecuencia con una amplitud determinada. Los motores</w:t>
+        <w:t>Las tensiones y corrientes armónicas tienen influencia directa en el funcionamiento de cualquier sistema, ya que estos están hechos para trabajar idealmente bajo condiciones de una única frecuencia con una amplitud determinada. Los motores</w:t>
       </w:r>
       <w:r>
         <w:t xml:space="preserve"> eléctricos</w:t>
@@ -5469,7 +5756,25 @@
         <w:t xml:space="preserve">Además </w:t>
       </w:r>
       <w:r>
-        <w:t>los motores de inducción normalmente están asociados con sistemas de partida, con el fin de atenuar las grandes amplitudes corrientes que se presentan durante el arranque. El sistema de arranque más utilizado es el Variador de Frecuencia (VDF), el cual está conformado por elementos de electrónica de potencia, de modo que el contenido armónico asociado aumenta.</w:t>
+        <w:t xml:space="preserve">los motores de inducción normalmente están asociados con sistemas de partida, con el fin de atenuar las grandes amplitudes corrientes que se presentan durante el arranque. </w:t>
+      </w:r>
+      <w:r>
+        <w:t>Uno de los</w:t>
+      </w:r>
+      <w:r>
+        <w:t xml:space="preserve"> sistema</w:t>
+      </w:r>
+      <w:r>
+        <w:t>s</w:t>
+      </w:r>
+      <w:r>
+        <w:t xml:space="preserve"> de arranque más utilizado</w:t>
+      </w:r>
+      <w:r>
+        <w:t>s</w:t>
+      </w:r>
+      <w:r>
+        <w:t xml:space="preserve"> es el Variador de Frecuencia (VDF), el cual está conformado por elementos de electrónica de potencia, de modo que el contenido armónico asociado aumenta.</w:t>
       </w:r>
     </w:p>
     <w:p>
@@ -5482,12 +5787,24 @@
         <w:t xml:space="preserve">Se </w:t>
       </w:r>
       <w:r>
-        <w:t xml:space="preserve">utilizará el software Simulink de MATLAB para las simulaciones de distintas condiciones de interés del motor de inducción. Con el fin de analizar principalmente el contenido armónico presente bajo las distintas condiciones. </w:t>
+        <w:t xml:space="preserve">utilizará el software Simulink de MATLAB para las simulaciones de distintas condiciones de interés del motor de inducción. Con el fin de analizar principalmente el </w:t>
+      </w:r>
+      <w:r>
+        <w:t>espectro</w:t>
+      </w:r>
+      <w:r>
+        <w:t xml:space="preserve"> armónico presente bajo las distintas condiciones. </w:t>
       </w:r>
     </w:p>
     <w:p>
       <w:r>
-        <w:t>Además se trabajará de forma práctica en el laboratorio de máquinas con el Registrador de Variables Eléctricas el cual nos permitirá</w:t>
+        <w:t>Además se trabajará de forma práctica en el laboratorio de máquinas con el Registrador de Variables Eléctricas</w:t>
+      </w:r>
+      <w:r>
+        <w:t xml:space="preserve"> SAMTE</w:t>
+      </w:r>
+      <w:r>
+        <w:t xml:space="preserve"> el cual nos permitirá</w:t>
       </w:r>
       <w:r>
         <w:t xml:space="preserve"> principalmente visualizar el contenido armónico de tensión y corriente, entre otras cosas, </w:t>
@@ -5510,7 +5827,7 @@
           <w:numId w:val="0"/>
         </w:numPr>
       </w:pPr>
-      <w:bookmarkStart w:id="4" w:name="_Toc512275989"/>
+      <w:bookmarkStart w:id="4" w:name="_Toc512292597"/>
       <w:r>
         <w:lastRenderedPageBreak/>
         <w:t>Objetivo general</w:t>
@@ -5543,7 +5860,7 @@
           <w:numId w:val="0"/>
         </w:numPr>
       </w:pPr>
-      <w:bookmarkStart w:id="5" w:name="_Toc512275990"/>
+      <w:bookmarkStart w:id="5" w:name="_Toc512292598"/>
       <w:r>
         <w:t>Objetivos específicos</w:t>
       </w:r>
@@ -5616,7 +5933,7 @@
       <w:pPr>
         <w:pStyle w:val="Ttulo1"/>
       </w:pPr>
-      <w:bookmarkStart w:id="6" w:name="_Toc512275991"/>
+      <w:bookmarkStart w:id="6" w:name="_Toc512292599"/>
       <w:r>
         <w:lastRenderedPageBreak/>
         <w:t>Antecedente generales y propuestas</w:t>
@@ -5635,7 +5952,7 @@
       <w:pPr>
         <w:pStyle w:val="Ttulo2"/>
       </w:pPr>
-      <w:bookmarkStart w:id="7" w:name="_Toc512275992"/>
+      <w:bookmarkStart w:id="7" w:name="_Toc512292600"/>
       <w:r>
         <w:t>Descripción detallada del estudio</w:t>
       </w:r>
@@ -5695,26 +6012,23 @@
           <w:sz w:val="20"/>
           <w:szCs w:val="22"/>
         </w:rPr>
-        <w:t>Además es necesario llegar a una estimación de la curva de saturación del motor a utilizar, puesto que la situación anterior es un caso de interés dentro del estudio a desarrollar.</w:t>
-      </w:r>
-    </w:p>
-    <w:p>
-      <w:pPr>
-        <w:pStyle w:val="Descripcin"/>
-        <w:jc w:val="both"/>
+        <w:t>Además</w:t>
+      </w:r>
+      <w:r>
         <w:rPr>
           <w:iCs w:val="0"/>
           <w:sz w:val="20"/>
           <w:szCs w:val="22"/>
         </w:rPr>
-      </w:pPr>
+        <w:t>,</w:t>
+      </w:r>
       <w:r>
         <w:rPr>
           <w:iCs w:val="0"/>
           <w:sz w:val="20"/>
           <w:szCs w:val="22"/>
         </w:rPr>
-        <w:t>Como el estudio considera situaciones de falla en el motor, es necesario tener en consideración cuales son las fallas que ocurren con más frecuencia en este tipo de máquinas y ver si estas pueden ser replicadas en laboratorio.</w:t>
+        <w:t xml:space="preserve"> es necesario llegar a una estimación de la curva de saturación del motor, puesto que la situación anterior es un caso de interés dentro del estudio a desarrollar.</w:t>
       </w:r>
     </w:p>
     <w:p>
@@ -5733,21 +6047,88 @@
           <w:sz w:val="20"/>
           <w:szCs w:val="22"/>
         </w:rPr>
-        <w:t>Otra condición adicional de estudio es el uso del Variador de Frecuencia (VDF) para el control del funcionamiento del motor, por lo cual es necesario un análisis del punto de vista teórico, y  paralelamente obtener los parámetros del VDF a utilizar, para usarlos en el desarrollo de las simulaciones.</w:t>
+        <w:t>Como el estudio considera situaciones de falla en el motor, es necesario tener en consideración cuales son las fallas que ocurren con más frecuencia en este tipo de máquinas y ver si estas pueden ser replicadas en laboratorio.</w:t>
       </w:r>
     </w:p>
     <w:p>
       <w:pPr>
         <w:pStyle w:val="Descripcin"/>
         <w:jc w:val="both"/>
-      </w:pPr>
-      <w:r>
         <w:rPr>
           <w:iCs w:val="0"/>
           <w:sz w:val="20"/>
           <w:szCs w:val="22"/>
         </w:rPr>
-        <w:t>Con los datos necesarios para hacer el modelo, se procederá a simular situaciones  de vacío, saturación y falla, y analizar el espectro de armónicos resultante. Paralelamente se realizará en el laboratorio de máquinas de manera experimental las mismas situaciones, y se procederá a realizar una comparación del espectro armónico resultante de ambas actividades.</w:t>
+      </w:pPr>
+      <w:r>
+        <w:rPr>
+          <w:iCs w:val="0"/>
+          <w:sz w:val="20"/>
+          <w:szCs w:val="22"/>
+        </w:rPr>
+        <w:t>Otra condición adicional de estudio es el us</w:t>
+      </w:r>
+      <w:r>
+        <w:rPr>
+          <w:iCs w:val="0"/>
+          <w:sz w:val="20"/>
+          <w:szCs w:val="22"/>
+        </w:rPr>
+        <w:t>o del Variador de Frecuencia (Vd</w:t>
+      </w:r>
+      <w:r>
+        <w:rPr>
+          <w:iCs w:val="0"/>
+          <w:sz w:val="20"/>
+          <w:szCs w:val="22"/>
+        </w:rPr>
+        <w:t>F) para el control del funcionamiento del motor, por lo cual es necesario un análisis del punto de vista teórico, y  paralelamen</w:t>
+      </w:r>
+      <w:r>
+        <w:rPr>
+          <w:iCs w:val="0"/>
+          <w:sz w:val="20"/>
+          <w:szCs w:val="22"/>
+        </w:rPr>
+        <w:t>te obtener los parámetros del Vd</w:t>
+      </w:r>
+      <w:r>
+        <w:rPr>
+          <w:iCs w:val="0"/>
+          <w:sz w:val="20"/>
+          <w:szCs w:val="22"/>
+        </w:rPr>
+        <w:t>F a utilizar, para usarlos en el desarrollo de las simulaciones.</w:t>
+      </w:r>
+    </w:p>
+    <w:p>
+      <w:pPr>
+        <w:pStyle w:val="Descripcin"/>
+        <w:jc w:val="both"/>
+      </w:pPr>
+      <w:r>
+        <w:rPr>
+          <w:iCs w:val="0"/>
+          <w:sz w:val="20"/>
+          <w:szCs w:val="22"/>
+        </w:rPr>
+        <w:t>Con los datos necesarios para hacer el modelo, se procederá a simular situaciones  de vacío, saturación y falla, y analizar el espectro de armónicos resultante. Paralelamente se realizará en el laboratorio de máquinas de manera expe</w:t>
+      </w:r>
+      <w:r>
+        <w:rPr>
+          <w:iCs w:val="0"/>
+          <w:sz w:val="20"/>
+          <w:szCs w:val="22"/>
+        </w:rPr>
+        <w:t>rimental las mismas situaciones</w:t>
+      </w:r>
+      <w:r>
+        <w:rPr>
+          <w:iCs w:val="0"/>
+          <w:sz w:val="20"/>
+          <w:szCs w:val="22"/>
+        </w:rPr>
+        <w:t xml:space="preserve"> y se procederá a realizar una comparación del espectro armónico resultante de ambas actividades.</w:t>
       </w:r>
     </w:p>
     <w:p/>
@@ -5768,7 +6149,7 @@
       <w:pPr>
         <w:pStyle w:val="Ttulo1"/>
       </w:pPr>
-      <w:bookmarkStart w:id="8" w:name="_Toc512275993"/>
+      <w:bookmarkStart w:id="8" w:name="_Toc512292601"/>
       <w:r>
         <w:lastRenderedPageBreak/>
         <w:t>Marco Teórico</w:t>
@@ -5780,14 +6161,20 @@
         <w:t xml:space="preserve">A </w:t>
       </w:r>
       <w:r>
-        <w:t>continuación se darán a conocer las variables eléctricas de estudio, conceptos teóricos relevantes del motor de inducción y el variador de frecuencia, y finalmente una descripción del equipo de mediciones SAMTE y el software Simulink.</w:t>
+        <w:t>continuación se darán a conocer las variables eléctricas de estudio, conceptos teóricos rel</w:t>
+      </w:r>
+      <w:r>
+        <w:t>evantes del motor de inducción, el variador de frecuencia</w:t>
+      </w:r>
+      <w:r>
+        <w:t xml:space="preserve"> y finalmente una descripción del equipo de mediciones SAMTE y el software Simulink.</w:t>
       </w:r>
     </w:p>
     <w:p>
       <w:pPr>
         <w:pStyle w:val="Ttulo2"/>
       </w:pPr>
-      <w:bookmarkStart w:id="9" w:name="_Toc512275994"/>
+      <w:bookmarkStart w:id="9" w:name="_Toc512292602"/>
       <w:r>
         <w:t>Variables eléctricas de estudio</w:t>
       </w:r>
@@ -5805,7 +6192,7 @@
       <w:pPr>
         <w:pStyle w:val="Ttulo3"/>
       </w:pPr>
-      <w:bookmarkStart w:id="10" w:name="_Toc512275995"/>
+      <w:bookmarkStart w:id="10" w:name="_Toc512292603"/>
       <w:r>
         <w:t>Armónicos</w:t>
       </w:r>
@@ -7718,7 +8105,21 @@
           <w:rFonts w:eastAsiaTheme="minorEastAsia"/>
           <w:szCs w:val="20"/>
         </w:rPr>
-        <w:t>Por último si vamos a la definición del factor de potencia, como se muestra en la ecuación (2-4).</w:t>
+        <w:t>Por último</w:t>
+      </w:r>
+      <w:r>
+        <w:rPr>
+          <w:rFonts w:eastAsiaTheme="minorEastAsia"/>
+          <w:szCs w:val="20"/>
+        </w:rPr>
+        <w:t>,</w:t>
+      </w:r>
+      <w:r>
+        <w:rPr>
+          <w:rFonts w:eastAsiaTheme="minorEastAsia"/>
+          <w:szCs w:val="20"/>
+        </w:rPr>
+        <w:t xml:space="preserve"> si vamos a la definición del factor de potencia, como se muestra en la ecuación (2-4).</w:t>
       </w:r>
     </w:p>
     <w:tbl>
@@ -8003,7 +8404,7 @@
           <w:rFonts w:eastAsiaTheme="minorEastAsia"/>
         </w:rPr>
       </w:pPr>
-      <w:bookmarkStart w:id="11" w:name="_Toc512275996"/>
+      <w:bookmarkStart w:id="11" w:name="_Toc512292604"/>
       <w:r>
         <w:rPr>
           <w:rFonts w:eastAsiaTheme="minorEastAsia"/>
@@ -8052,7 +8453,12 @@
         <w:t xml:space="preserve"> y cambio en el par resistente</w:t>
       </w:r>
       <w:r>
-        <w:t>. Analizar los transitorios tiene especial relevancia, debido a que lo común es que durante estos instantes la corriente pueda tomar valores grandes de amplitud, y afect</w:t>
+        <w:t>. Ana</w:t>
+      </w:r>
+      <w:bookmarkStart w:id="12" w:name="_GoBack"/>
+      <w:bookmarkEnd w:id="12"/>
+      <w:r>
+        <w:t>lizar los transitorios tiene especial relevancia, debido a que lo común es que durante estos instantes la corriente pueda tomar valores grandes de amplitud, y afect</w:t>
       </w:r>
       <w:r>
         <w:t>ar de forma negativa el sistema (activar protecciones, disminuir el nivel de tensión).</w:t>
@@ -8061,7 +8467,13 @@
     <w:p>
       <w:r>
         <w:lastRenderedPageBreak/>
-        <w:t xml:space="preserve">Las grandes corrientes además disminuyen la vida útil del motor. </w:t>
+        <w:t>Las grandes corrientes</w:t>
+      </w:r>
+      <w:r>
+        <w:t xml:space="preserve"> repetidas veces,</w:t>
+      </w:r>
+      <w:r>
+        <w:t xml:space="preserve"> disminuyen la vida útil del motor. </w:t>
       </w:r>
       <w:r>
         <w:t xml:space="preserve">Es por esto que </w:t>
@@ -8080,11 +8492,11 @@
       <w:pPr>
         <w:pStyle w:val="Ttulo3"/>
       </w:pPr>
-      <w:bookmarkStart w:id="12" w:name="_Toc512275997"/>
+      <w:bookmarkStart w:id="13" w:name="_Toc512292605"/>
       <w:r>
         <w:t>Componentes simétricas</w:t>
       </w:r>
-      <w:bookmarkEnd w:id="12"/>
+      <w:bookmarkEnd w:id="13"/>
     </w:p>
     <w:p>
       <w:r>
@@ -8106,7 +8518,13 @@
         <w:t xml:space="preserve"> </w:t>
       </w:r>
       <w:r>
-        <w:t>Siempre y cuando las corrientes y tensiones del sistema se relacionen con impedancias lineales de otro modo el principio de superposición no es aplicable.</w:t>
+        <w:t>Siempre y cuando las corrientes y tensiones del sistema se relacionen con impedancias lineales</w:t>
+      </w:r>
+      <w:r>
+        <w:t>,</w:t>
+      </w:r>
+      <w:r>
+        <w:t xml:space="preserve"> de otro modo el principio de superposición no es aplicable.</w:t>
       </w:r>
     </w:p>
     <w:p>
@@ -8330,11 +8748,11 @@
       <w:pPr>
         <w:pStyle w:val="Ttulo2"/>
       </w:pPr>
-      <w:bookmarkStart w:id="13" w:name="_Toc512275998"/>
+      <w:bookmarkStart w:id="14" w:name="_Toc512292606"/>
       <w:r>
         <w:t>Conceptos relevantes del motor de inducción trifásico</w:t>
       </w:r>
-      <w:bookmarkEnd w:id="13"/>
+      <w:bookmarkEnd w:id="14"/>
     </w:p>
     <w:p>
       <w:r>
@@ -8360,7 +8778,7 @@
       <w:pPr>
         <w:pStyle w:val="Ttulo3"/>
       </w:pPr>
-      <w:bookmarkStart w:id="14" w:name="_Toc512275999"/>
+      <w:bookmarkStart w:id="15" w:name="_Toc512292607"/>
       <w:r>
         <w:t>Conceptos básicos del motor</w:t>
       </w:r>
@@ -8373,7 +8791,7 @@
       <w:r>
         <w:t xml:space="preserve"> funcionamiento</w:t>
       </w:r>
-      <w:bookmarkEnd w:id="14"/>
+      <w:bookmarkEnd w:id="15"/>
     </w:p>
     <w:p>
       <w:r>
@@ -8920,7 +9338,37 @@
         <w:rPr>
           <w:szCs w:val="20"/>
         </w:rPr>
-        <w:t>En el momento del arranque, producto del estado de reposo del rotor, la velocidad relativa entre campo estatórico y rotórico es muy elevada. Por lo tanto, la corriente inducida en el rotor es muy alta y el flujo de rotor (que se opone siempre al del estator) es máximo. Como consecuencia, la impedancia del estator es muy baja y la corriente absorbida de la red es muy alta, pudiendo llegar a valores de hasta 7 veces la intensidad nominal. Este valor no hace ningún daño al motor ya que es transitorio, y el fuerte par de arranque hace que el rotor gire enseguida, pero causa bajones de tensión abruptos y momentáneos que se manifiestan sobre todo como parpadeo en las lámparas lo cual es molesto, y puede producir daños en equipos electrónicos sensibles. Los motores de inducción están todos preparados para soportar esta corriente de arranque, pero repetidos y muy frecuentes arranques sin períodos de descanso pueden elevar progresivamente la temperatura del estator y comprometer la vida útil de los devanados del mismo hasta originar fallas por derretimiento del aislamiento. Por eso se utilizan en potencias medianas y grandes, dispositivos electrónicos de "arranque suave", que minimizan la corriente de arranque del motor.</w:t>
+        <w:t>En el momento del arranque, producto del estado de reposo del rotor, la velocidad relativa entre campo estatórico y rotórico es muy elevada. Por lo tanto, la corriente inducida en el rotor es muy alta y el flujo de rotor (que se opone siempre al del estator) es máximo. Como consecuencia, la impedancia del estator es muy baja y la corriente absorbida de la red es muy alta, pudiendo llegar a valores de hasta 7 veces la intensidad nominal. Este valor no hace ningún daño al motor ya que es transitorio, y el fuerte par de arranque hace que el rotor gire enseguida, pero causa bajones de tensión abruptos y momentáneos</w:t>
+      </w:r>
+      <w:r>
+        <w:rPr>
+          <w:szCs w:val="20"/>
+        </w:rPr>
+        <w:t>,</w:t>
+      </w:r>
+      <w:r>
+        <w:rPr>
+          <w:szCs w:val="20"/>
+        </w:rPr>
+        <w:t xml:space="preserve"> que se manifiestan sobre todo como parpadeo en las lámparas lo cual es molesto, y puede producir daños en equipos electrónicos sensibles. Los motores de inducción están todos preparados para soportar esta corriente de arranque, pero repetidos y muy frecuentes arranques sin períodos de descanso pueden elevar progresivamente la temperatura del estator y comprometer la vida útil de los devanados del mismo hasta originar fallas por </w:t>
+      </w:r>
+      <w:r>
+        <w:rPr>
+          <w:szCs w:val="20"/>
+        </w:rPr>
+        <w:t>derretimiento</w:t>
+      </w:r>
+      <w:r>
+        <w:rPr>
+          <w:szCs w:val="20"/>
+        </w:rPr>
+        <w:t>/quemado</w:t>
+      </w:r>
+      <w:r>
+        <w:rPr>
+          <w:szCs w:val="20"/>
+        </w:rPr>
+        <w:t xml:space="preserve"> del aislamiento. Por eso se utilizan en potencias medianas y grandes, dispositivos electrónicos de "arranque suave", que minimizan la corriente de arranque del motor.</w:t>
       </w:r>
     </w:p>
     <w:p>
@@ -9039,7 +9487,7 @@
           <w:szCs w:val="20"/>
         </w:rPr>
         <w:pict>
-          <v:shape id="_x0000_i1028" type="#_x0000_t75" style="width:220.1pt;height:175.9pt">
+          <v:shape id="_x0000_i1028" type="#_x0000_t75" style="width:213.95pt;height:171.15pt">
             <v:imagedata r:id="rId26" o:title="histeresis"/>
           </v:shape>
         </w:pict>
@@ -9049,269 +9497,290 @@
       <w:pPr>
         <w:pStyle w:val="Ttulo3"/>
       </w:pPr>
-      <w:bookmarkStart w:id="15" w:name="_Toc512276000"/>
+      <w:bookmarkStart w:id="16" w:name="_Toc512292608"/>
       <w:r>
         <w:lastRenderedPageBreak/>
         <w:t>Fallas más comunes en el motor de inducción</w:t>
-      </w:r>
-      <w:bookmarkEnd w:id="15"/>
-    </w:p>
-    <w:p>
-      <w:r>
-        <w:t>Este ti</w:t>
-      </w:r>
-      <w:r>
-        <w:t xml:space="preserve">po de máquinas es susceptible a </w:t>
-      </w:r>
-      <w:r>
-        <w:t>distintos fallos de carácter eléctrico y mecánico</w:t>
-      </w:r>
-      <w:r>
-        <w:t>.</w:t>
-      </w:r>
-    </w:p>
-    <w:p>
-      <w:r>
-        <w:t>Entre las más importantes pu</w:t>
-      </w:r>
-      <w:r>
-        <w:t xml:space="preserve">eden distinguirse los fallos en </w:t>
-      </w:r>
-      <w:r>
-        <w:t>rodamientos o en el eje</w:t>
-      </w:r>
-      <w:r>
-        <w:t xml:space="preserve"> del rotor, en los devanados de </w:t>
-      </w:r>
-      <w:r>
-        <w:t>estator y en las barras o anil</w:t>
-      </w:r>
-      <w:r>
-        <w:t>los de cortocircuito del rotor.</w:t>
-      </w:r>
-    </w:p>
-    <w:p>
-      <w:r>
-        <w:t>Las primeras de ellas pu</w:t>
-      </w:r>
-      <w:r>
-        <w:t xml:space="preserve">eden derivar en muchos casos en </w:t>
-      </w:r>
-      <w:r>
-        <w:t xml:space="preserve">excentricidades del rotor y </w:t>
-      </w:r>
-      <w:r>
-        <w:t xml:space="preserve">tienen la particularidad que su </w:t>
-      </w:r>
-      <w:r>
-        <w:t xml:space="preserve">evolución es relativamente </w:t>
-      </w:r>
-      <w:r>
-        <w:t xml:space="preserve">lenta, lo que permite, mediante </w:t>
-      </w:r>
-      <w:r>
-        <w:t>una detección anticipada, e</w:t>
-      </w:r>
-      <w:r>
-        <w:t xml:space="preserve">vitar daños irreversibles tanto </w:t>
-      </w:r>
-      <w:r>
-        <w:t>en las máquinas en sí c</w:t>
-      </w:r>
-      <w:r>
-        <w:t xml:space="preserve">omo en el proceso de producción </w:t>
-      </w:r>
-      <w:r>
-        <w:t>del que forman parte.</w:t>
-      </w:r>
-    </w:p>
-    <w:p>
-      <w:r>
-        <w:t>En cuanto a los fallos e</w:t>
-      </w:r>
-      <w:r>
-        <w:t xml:space="preserve">n devanados </w:t>
-      </w:r>
-      <w:r>
-        <w:t>de estator, es neces</w:t>
-      </w:r>
-      <w:r>
-        <w:t xml:space="preserve">ario hacer una distinción entre </w:t>
-      </w:r>
-      <w:r>
-        <w:t>contactos entre conductores</w:t>
-      </w:r>
-      <w:r>
-        <w:t xml:space="preserve"> y la carcasa del motor, fallos </w:t>
-      </w:r>
-      <w:r>
-        <w:t>entre espiras de una mis</w:t>
-      </w:r>
-      <w:r>
-        <w:t xml:space="preserve">ma bobina, entre bobinas de una </w:t>
-      </w:r>
-      <w:r>
-        <w:t>misma fase o bien entre bob</w:t>
-      </w:r>
-      <w:r>
-        <w:t xml:space="preserve">inas de diferentes fases. Estos </w:t>
-      </w:r>
-      <w:r>
-        <w:t>fallos generalmente prese</w:t>
-      </w:r>
-      <w:r>
-        <w:t xml:space="preserve">ntan una evolución rápida y por </w:t>
-      </w:r>
-      <w:r>
-        <w:t>consiguiente su detección</w:t>
-      </w:r>
-      <w:r>
-        <w:t xml:space="preserve"> suele ser más dificultosa.</w:t>
-      </w:r>
-    </w:p>
-    <w:p>
-      <w:r>
-        <w:t xml:space="preserve">Por </w:t>
-      </w:r>
-      <w:r>
-        <w:t>último, los fallos en las ba</w:t>
-      </w:r>
-      <w:r>
-        <w:t xml:space="preserve">rras o anillos de cortocircuito </w:t>
-      </w:r>
-      <w:r>
-        <w:t>del rotor generalmente consi</w:t>
-      </w:r>
-      <w:r>
-        <w:t>sten en fracturas o fisuras</w:t>
-      </w:r>
-      <w:r>
-        <w:t xml:space="preserve">. </w:t>
-      </w:r>
-      <w:r>
-        <w:t xml:space="preserve">Estos </w:t>
-      </w:r>
-      <w:r>
-        <w:t xml:space="preserve">fallos son de evolución lenta y </w:t>
-      </w:r>
-      <w:r>
-        <w:t>pueden ser detectadas tempranamente.</w:t>
-      </w:r>
-    </w:p>
-    <w:p>
-      <w:r>
-        <w:t>En líneas</w:t>
-      </w:r>
-      <w:r>
-        <w:t xml:space="preserve"> generales, puede afirmarse que </w:t>
-      </w:r>
-      <w:r>
-        <w:t xml:space="preserve">aproximadamente un 40 </w:t>
-      </w:r>
-      <w:r>
-        <w:t xml:space="preserve">% de los fallos en este tipo de </w:t>
-      </w:r>
-      <w:r>
-        <w:t>máquinas cor</w:t>
-      </w:r>
-      <w:r>
-        <w:t xml:space="preserve">responde a anormalidades en los </w:t>
-      </w:r>
-      <w:r>
-        <w:t>rodamientos, entre un 30 y u</w:t>
-      </w:r>
-      <w:r>
-        <w:t xml:space="preserve">n 40 % a fallos en el estator y </w:t>
-      </w:r>
-      <w:r>
-        <w:t>un 10 % aproximadame</w:t>
-      </w:r>
-      <w:r>
-        <w:t xml:space="preserve">nte corresponden a fallos en el </w:t>
-      </w:r>
-      <w:r>
-        <w:t>rotor (el resto de los c</w:t>
-      </w:r>
-      <w:r>
-        <w:t xml:space="preserve">asos se distribuyen en una gran </w:t>
-      </w:r>
-      <w:r>
-        <w:t>variedad de fallos). Esto</w:t>
-      </w:r>
-      <w:r>
-        <w:t xml:space="preserve">s datos fueron tomados a partir </w:t>
-      </w:r>
-      <w:r>
-        <w:t>del análisis de m</w:t>
-      </w:r>
-      <w:r>
-        <w:t xml:space="preserve">áquinas de una gran variedad de </w:t>
-      </w:r>
-      <w:r>
-        <w:t>potencias; puede afirmarse, asimismo, que en máquinas</w:t>
-      </w:r>
-      <w:r>
-        <w:t xml:space="preserve"> de </w:t>
-      </w:r>
-      <w:r>
-        <w:t>potencia elevada los fa</w:t>
-      </w:r>
-      <w:r>
-        <w:t xml:space="preserve">llos en el rotor son las que se </w:t>
-      </w:r>
-      <w:r>
-        <w:t>repiten con más frecuencia y</w:t>
-      </w:r>
-      <w:r>
-        <w:t xml:space="preserve"> por consiguiente se tornan las </w:t>
-      </w:r>
-      <w:r>
-        <w:t>más importantes.</w:t>
-      </w:r>
-    </w:p>
-    <w:p>
-      <w:pPr>
-        <w:pStyle w:val="Ttulo3"/>
-      </w:pPr>
-      <w:bookmarkStart w:id="16" w:name="_Toc512276001"/>
-      <w:r>
-        <w:t>Efecto de la presencia de armónicos en el motor de inducción</w:t>
       </w:r>
       <w:bookmarkEnd w:id="16"/>
     </w:p>
     <w:p>
       <w:r>
-        <w:t>El principal efecto de las armónicas en m</w:t>
-      </w:r>
-      <w:r>
-        <w:t xml:space="preserve">áquinas eléctricas de corriente </w:t>
-      </w:r>
-      <w:r>
-        <w:t xml:space="preserve">alternada es el aumento de la temperatura </w:t>
-      </w:r>
-      <w:r>
-        <w:t xml:space="preserve">de operación, debido al aumento </w:t>
-      </w:r>
-      <w:r>
-        <w:t>de las pérdi</w:t>
-      </w:r>
-      <w:r>
-        <w:t>das en el fierro y en el cobre.</w:t>
+        <w:t>Este ti</w:t>
+      </w:r>
+      <w:r>
+        <w:t xml:space="preserve">po de máquinas es susceptible a </w:t>
+      </w:r>
+      <w:r>
+        <w:t>distintos fallos de carácter eléctrico y mecánico</w:t>
+      </w:r>
+      <w:r>
+        <w:t>.</w:t>
       </w:r>
     </w:p>
     <w:p>
       <w:r>
-        <w:t>Durante disturbios transitorios y cuando opera fuera de su rango no</w:t>
-      </w:r>
-      <w:r>
-        <w:t>rmal (sobrecarga o vacío) puede</w:t>
-      </w:r>
-      <w:r>
-        <w:t xml:space="preserve"> aumentar considerablemente la contribución armónica.</w:t>
+        <w:t>Entre las más importantes pu</w:t>
+      </w:r>
+      <w:r>
+        <w:t xml:space="preserve">eden distinguirse los fallos en </w:t>
+      </w:r>
+      <w:r>
+        <w:t>rodamientos o en el eje</w:t>
+      </w:r>
+      <w:r>
+        <w:t xml:space="preserve"> del rotor, en los devanados de </w:t>
+      </w:r>
+      <w:r>
+        <w:t>estator y en las barras o anil</w:t>
+      </w:r>
+      <w:r>
+        <w:t>los de cortocircuito del rotor.</w:t>
       </w:r>
     </w:p>
     <w:p>
       <w:r>
+        <w:t>Las primeras de ellas pu</w:t>
+      </w:r>
+      <w:r>
+        <w:t xml:space="preserve">eden derivar en muchos casos en </w:t>
+      </w:r>
+      <w:r>
+        <w:t xml:space="preserve">excentricidades del rotor y </w:t>
+      </w:r>
+      <w:r>
+        <w:t xml:space="preserve">tienen la particularidad que su </w:t>
+      </w:r>
+      <w:r>
+        <w:t xml:space="preserve">evolución es relativamente </w:t>
+      </w:r>
+      <w:r>
+        <w:t xml:space="preserve">lenta, lo que permite, mediante </w:t>
+      </w:r>
+      <w:r>
+        <w:t>una detección anticipada, e</w:t>
+      </w:r>
+      <w:r>
+        <w:t xml:space="preserve">vitar daños irreversibles tanto </w:t>
+      </w:r>
+      <w:r>
+        <w:t>en las máquinas en sí c</w:t>
+      </w:r>
+      <w:r>
+        <w:t xml:space="preserve">omo en el proceso de producción </w:t>
+      </w:r>
+      <w:r>
+        <w:t>del que forman parte.</w:t>
+      </w:r>
+    </w:p>
+    <w:p>
+      <w:r>
+        <w:t>En cuanto a los fallos e</w:t>
+      </w:r>
+      <w:r>
+        <w:t xml:space="preserve">n devanados </w:t>
+      </w:r>
+      <w:r>
+        <w:t>de estator, es neces</w:t>
+      </w:r>
+      <w:r>
+        <w:t xml:space="preserve">ario hacer una distinción entre </w:t>
+      </w:r>
+      <w:r>
+        <w:t>contactos entre conductores</w:t>
+      </w:r>
+      <w:r>
+        <w:t xml:space="preserve"> y la carcasa del motor, fallos </w:t>
+      </w:r>
+      <w:r>
+        <w:t>entre espiras de una mis</w:t>
+      </w:r>
+      <w:r>
+        <w:t xml:space="preserve">ma bobina, entre bobinas de una </w:t>
+      </w:r>
+      <w:r>
+        <w:t>misma fase o bien entre bob</w:t>
+      </w:r>
+      <w:r>
+        <w:t xml:space="preserve">inas de diferentes fases. Estos </w:t>
+      </w:r>
+      <w:r>
+        <w:t>fallos generalmente prese</w:t>
+      </w:r>
+      <w:r>
+        <w:t xml:space="preserve">ntan una evolución rápida y por </w:t>
+      </w:r>
+      <w:r>
+        <w:t>consiguiente su detección</w:t>
+      </w:r>
+      <w:r>
+        <w:t xml:space="preserve"> suele ser más dificultosa.</w:t>
+      </w:r>
+    </w:p>
+    <w:p>
+      <w:r>
+        <w:t xml:space="preserve">Por </w:t>
+      </w:r>
+      <w:r>
+        <w:t>último, los fallos en las ba</w:t>
+      </w:r>
+      <w:r>
+        <w:t xml:space="preserve">rras o anillos de cortocircuito </w:t>
+      </w:r>
+      <w:r>
+        <w:t>del rotor generalmente consi</w:t>
+      </w:r>
+      <w:r>
+        <w:t>sten en fracturas o fisuras</w:t>
+      </w:r>
+      <w:r>
+        <w:t xml:space="preserve">. </w:t>
+      </w:r>
+      <w:r>
+        <w:t xml:space="preserve">Estos </w:t>
+      </w:r>
+      <w:r>
+        <w:t xml:space="preserve">fallos son de evolución lenta y </w:t>
+      </w:r>
+      <w:r>
+        <w:t>pueden ser detectadas tempranamente.</w:t>
+      </w:r>
+    </w:p>
+    <w:p>
+      <w:r>
+        <w:t>En líneas</w:t>
+      </w:r>
+      <w:r>
+        <w:t xml:space="preserve"> generales, puede afirmarse que </w:t>
+      </w:r>
+      <w:r>
+        <w:t xml:space="preserve">aproximadamente un 40 </w:t>
+      </w:r>
+      <w:r>
+        <w:t xml:space="preserve">% de los fallos en este tipo de </w:t>
+      </w:r>
+      <w:r>
+        <w:t>máquinas cor</w:t>
+      </w:r>
+      <w:r>
+        <w:t xml:space="preserve">responde a anormalidades en los </w:t>
+      </w:r>
+      <w:r>
+        <w:t>rodamientos, entre un 30 y u</w:t>
+      </w:r>
+      <w:r>
+        <w:t xml:space="preserve">n 40 % a fallos en el estator y </w:t>
+      </w:r>
+      <w:r>
+        <w:t>un 10 % aproximadame</w:t>
+      </w:r>
+      <w:r>
+        <w:t xml:space="preserve">nte corresponden a fallos en el </w:t>
+      </w:r>
+      <w:r>
+        <w:t>rotor (el resto de los c</w:t>
+      </w:r>
+      <w:r>
+        <w:t xml:space="preserve">asos se distribuyen en una gran </w:t>
+      </w:r>
+      <w:r>
+        <w:t xml:space="preserve">variedad de fallos). </w:t>
+      </w:r>
+      <w:r>
+        <w:t>Esto</w:t>
+      </w:r>
+      <w:r>
+        <w:t xml:space="preserve">s datos fueron tomados a partir </w:t>
+      </w:r>
+      <w:r>
+        <w:t>del análisis de m</w:t>
+      </w:r>
+      <w:r>
+        <w:t xml:space="preserve">áquinas de una gran variedad de </w:t>
+      </w:r>
+      <w:r>
+        <w:t>potencias. P</w:t>
+      </w:r>
+      <w:r>
+        <w:t>uede afirmarse, a</w:t>
+      </w:r>
+      <w:r>
+        <w:t>demás</w:t>
+      </w:r>
+      <w:r>
+        <w:t>, que en máquinas</w:t>
+      </w:r>
+      <w:r>
+        <w:t xml:space="preserve"> de </w:t>
+      </w:r>
+      <w:r>
+        <w:t>potencia elevada</w:t>
+      </w:r>
+      <w:r>
+        <w:t>,</w:t>
+      </w:r>
+      <w:r>
+        <w:t xml:space="preserve"> los fa</w:t>
+      </w:r>
+      <w:r>
+        <w:t>llos en el rotor son lo</w:t>
+      </w:r>
+      <w:r>
+        <w:t xml:space="preserve">s que se </w:t>
+      </w:r>
+      <w:r>
+        <w:t>repiten con más frecuencia y</w:t>
+      </w:r>
+      <w:r>
+        <w:t xml:space="preserve"> por consiguiente se tornan las </w:t>
+      </w:r>
+      <w:r>
+        <w:t>más importantes.</w:t>
+      </w:r>
+    </w:p>
+    <w:p>
+      <w:pPr>
+        <w:pStyle w:val="Ttulo3"/>
+      </w:pPr>
+      <w:bookmarkStart w:id="17" w:name="_Toc512292609"/>
+      <w:r>
+        <w:t>Efecto de la presencia de armónicos en el motor de inducción</w:t>
+      </w:r>
+      <w:bookmarkEnd w:id="17"/>
+    </w:p>
+    <w:p>
+      <w:r>
+        <w:t>El principal efecto de las armónicas en m</w:t>
+      </w:r>
+      <w:r>
+        <w:t xml:space="preserve">áquinas eléctricas de corriente </w:t>
+      </w:r>
+      <w:r>
+        <w:t xml:space="preserve">alternada es el aumento de la temperatura </w:t>
+      </w:r>
+      <w:r>
+        <w:t xml:space="preserve">de operación, debido al aumento </w:t>
+      </w:r>
+      <w:r>
+        <w:t>de las pérdi</w:t>
+      </w:r>
+      <w:r>
+        <w:t>das en el fierro y en el cobre.</w:t>
+      </w:r>
+    </w:p>
+    <w:p>
+      <w:r>
+        <w:t>Durante disturbios transitorios y cuando opera fuera de su rango no</w:t>
+      </w:r>
+      <w:r>
+        <w:t>rmal (sobrecarga o vacío) puede</w:t>
+      </w:r>
+      <w:r>
+        <w:t xml:space="preserve"> aumentar considerablemente la contribución armónica.</w:t>
+      </w:r>
+    </w:p>
+    <w:p>
+      <w:r>
         <w:t xml:space="preserve">Las componentes armónicas afectan el torque </w:t>
       </w:r>
       <w:r>
@@ -9334,13 +9803,156 @@
       </w:r>
       <w:r>
         <w:t xml:space="preserve"> Lo cual en el largo plazo puede derivar en una falla.</w:t>
+      </w:r>
+    </w:p>
+    <w:p>
+      <w:pPr>
+        <w:pStyle w:val="Ttulo2"/>
+      </w:pPr>
+      <w:bookmarkStart w:id="18" w:name="_Toc512292610"/>
+      <w:r>
+        <w:t>Aspectos generales del Variador de Frecuencia (VdF)</w:t>
+      </w:r>
+      <w:bookmarkEnd w:id="18"/>
+    </w:p>
+    <w:p>
+      <w:r>
+        <w:t>En esta sección se tiene como objetivo contextualizar  y teorizar sobre el VdF, su parte constructiva, funcionamiento y las ventajas de su utilización.</w:t>
+      </w:r>
+    </w:p>
+    <w:p>
+      <w:pPr>
+        <w:pStyle w:val="Ttulo3"/>
+      </w:pPr>
+      <w:bookmarkStart w:id="19" w:name="_Toc512292611"/>
+      <w:r>
+        <w:lastRenderedPageBreak/>
+        <w:t>Componentes y funcionamiento de un VdF</w:t>
+      </w:r>
+      <w:bookmarkEnd w:id="19"/>
+    </w:p>
+    <w:p>
+      <w:r>
+        <w:t>El Vdf es un sistema basado en elementos de electrónica, el cual es utilizado para el control de velocidad de giro en motores el</w:t>
+      </w:r>
+      <w:r>
+        <w:t>éctricos alternos. Esto se logra controlando la frecuencia de la energía eléctrica que alimenta el motor, ya que la velocidad de giro del rotor es proporcional a la frecuencia de alimentación.</w:t>
+      </w:r>
+    </w:p>
+    <w:p>
+      <w:r>
+        <w:t>Durante el arranque el VdF proporciona una baja tensión y frecuencia al motor, evitando de esta forma las elevadas corrientes del arranque directo.</w:t>
+      </w:r>
+    </w:p>
+    <w:p>
+      <w:r>
+        <w:t>El VdF se compone principalmente de dos etapas, una rectificadora y otra inversora</w:t>
+      </w:r>
+      <w:r>
+        <w:t xml:space="preserve">. </w:t>
+      </w:r>
+    </w:p>
+    <w:p>
+      <w:pPr>
+        <w:jc w:val="center"/>
+        <w:rPr>
+          <w:sz w:val="18"/>
+          <w:szCs w:val="18"/>
+        </w:rPr>
+      </w:pPr>
+      <w:r>
+        <w:rPr>
+          <w:sz w:val="18"/>
+          <w:szCs w:val="18"/>
+        </w:rPr>
+        <w:t>Figura 2-5: Estructura genérica</w:t>
+      </w:r>
+      <w:r>
+        <w:rPr>
+          <w:sz w:val="18"/>
+          <w:szCs w:val="18"/>
+        </w:rPr>
+        <w:t xml:space="preserve"> y formas de onda del</w:t>
+      </w:r>
+      <w:r>
+        <w:rPr>
+          <w:sz w:val="18"/>
+          <w:szCs w:val="18"/>
+        </w:rPr>
+        <w:t xml:space="preserve"> VdF</w:t>
+      </w:r>
+      <w:r>
+        <w:rPr>
+          <w:sz w:val="18"/>
+          <w:szCs w:val="18"/>
+        </w:rPr>
+        <w:t>.</w:t>
+      </w:r>
+      <w:r>
+        <w:rPr>
+          <w:sz w:val="18"/>
+          <w:szCs w:val="18"/>
+        </w:rPr>
+        <w:br/>
+      </w:r>
+      <w:r>
+        <w:rPr>
+          <w:sz w:val="18"/>
+          <w:szCs w:val="18"/>
+        </w:rPr>
+        <w:pict>
+          <v:shape id="_x0000_i1029" type="#_x0000_t75" style="width:387.15pt;height:216.7pt">
+            <v:imagedata r:id="rId27" o:title="inverter-circuit"/>
+          </v:shape>
+        </w:pict>
+      </w:r>
+    </w:p>
+    <w:p>
+      <w:r>
+        <w:t>En la Figura 2-5 se muestra la estructura genérica y las formas de ondas asociadas de un VdF.</w:t>
+      </w:r>
+      <w:r>
+        <w:t xml:space="preserve"> Como se puede apreciar, llega la tensión alterna trifásica al puente de diodos rectificador, luego el capacitor se encarga de establecer un voltaje fijo para entrar a la etapa de inversor, el cual comúnmente </w:t>
+      </w:r>
+      <w:r>
+        <w:t>está conformado por transistores IGBT los cuales reciben pulsos de control y actúan como interruptores.</w:t>
       </w:r>
     </w:p>
     <w:p/>
     <w:p>
-      <w:bookmarkStart w:id="17" w:name="_GoBack"/>
-      <w:bookmarkEnd w:id="17"/>
+      <w:pPr>
+        <w:pStyle w:val="Ttulo3"/>
+      </w:pPr>
+      <w:bookmarkStart w:id="20" w:name="_Toc512292612"/>
+      <w:r>
+        <w:t>Ventajas del uso del VdF</w:t>
+      </w:r>
+      <w:bookmarkEnd w:id="20"/>
     </w:p>
+    <w:p/>
+    <w:p>
+      <w:pPr>
+        <w:pStyle w:val="Ttulo2"/>
+      </w:pPr>
+      <w:bookmarkStart w:id="21" w:name="_Toc512292613"/>
+      <w:r>
+        <w:t>Registrador de Variables Eléctricas SAMTE</w:t>
+      </w:r>
+      <w:bookmarkEnd w:id="21"/>
+    </w:p>
+    <w:p/>
+    <w:p>
+      <w:pPr>
+        <w:pStyle w:val="Ttulo2"/>
+      </w:pPr>
+      <w:bookmarkStart w:id="22" w:name="_Toc512292614"/>
+      <w:r>
+        <w:lastRenderedPageBreak/>
+        <w:t>Software Simulink de MATLAB</w:t>
+      </w:r>
+      <w:bookmarkEnd w:id="22"/>
+    </w:p>
+    <w:p/>
     <w:p/>
     <w:p>
       <w:pPr>
@@ -9353,8 +9965,6 @@
           <w:docGrid w:linePitch="360"/>
         </w:sectPr>
       </w:pPr>
-      <w:bookmarkStart w:id="18" w:name="_Toc512276002"/>
-      <w:bookmarkEnd w:id="18"/>
     </w:p>
     <w:p>
       <w:pPr>
@@ -9364,7 +9974,7 @@
           <w:numId w:val="0"/>
         </w:numPr>
       </w:pPr>
-      <w:bookmarkStart w:id="19" w:name="_Toc512276003"/>
+      <w:bookmarkStart w:id="23" w:name="_Toc512292615"/>
       <w:r>
         <w:lastRenderedPageBreak/>
         <w:t>Discusión y c</w:t>
@@ -9372,7 +9982,7 @@
       <w:r>
         <w:t>onclusiones</w:t>
       </w:r>
-      <w:bookmarkEnd w:id="19"/>
+      <w:bookmarkEnd w:id="23"/>
     </w:p>
     <w:p>
       <w:r>
@@ -9391,9 +10001,9 @@
     <w:p>
       <w:pPr>
         <w:sectPr>
-          <w:headerReference w:type="even" r:id="rId27"/>
-          <w:headerReference w:type="default" r:id="rId28"/>
-          <w:headerReference w:type="first" r:id="rId29"/>
+          <w:headerReference w:type="even" r:id="rId28"/>
+          <w:headerReference w:type="default" r:id="rId29"/>
+          <w:headerReference w:type="first" r:id="rId30"/>
           <w:pgSz w:w="12240" w:h="15840" w:code="1"/>
           <w:pgMar w:top="1440" w:right="1440" w:bottom="1440" w:left="2098" w:header="709" w:footer="709" w:gutter="0"/>
           <w:cols w:space="708"/>
@@ -9402,7 +10012,7 @@
         </w:sectPr>
       </w:pPr>
     </w:p>
-    <w:bookmarkStart w:id="20" w:name="_Toc512276004" w:displacedByCustomXml="next"/>
+    <w:bookmarkStart w:id="24" w:name="_Toc512292616" w:displacedByCustomXml="next"/>
     <w:sdt>
       <w:sdtPr>
         <w:rPr>
@@ -9431,7 +10041,7 @@
           <w:r>
             <w:t>Bibliografía</w:t>
           </w:r>
-          <w:bookmarkEnd w:id="20"/>
+          <w:bookmarkEnd w:id="24"/>
         </w:p>
         <w:sdt>
           <w:sdtPr>
@@ -9513,12 +10123,6 @@
                         <w:noProof/>
                       </w:rPr>
                     </w:pPr>
-                    <w:r>
-                      <w:rPr>
-                        <w:noProof/>
-                      </w:rPr>
-                      <w:t>S. Fingerhuth, «Integridad académica,» Pontificia Universidad Católica de Valparaíso, Julio 2014. [En línea]. Available: http://integridadacademica.cl/. [Último acceso: 20 10 2015].</w:t>
-                    </w:r>
                   </w:p>
                 </w:tc>
               </w:tr>
@@ -9560,13 +10164,6 @@
                         <w:lang w:val="en-US"/>
                       </w:rPr>
                     </w:pPr>
-                    <w:r>
-                      <w:rPr>
-                        <w:noProof/>
-                        <w:lang w:val="en-US"/>
-                      </w:rPr>
-                      <w:t>M. Shell, «Preparation of papers for IEEE TRANSACTION and JOURNALS,» May 2007.</w:t>
-                    </w:r>
                   </w:p>
                 </w:tc>
               </w:tr>
@@ -9607,12 +10204,6 @@
                         <w:noProof/>
                       </w:rPr>
                     </w:pPr>
-                    <w:r>
-                      <w:rPr>
-                        <w:noProof/>
-                      </w:rPr>
-                      <w:t>Oficina Internacional de Pesas y Medidas, «El Sistema Internacional de Unidades SI,» 2006. [En línea]. Available: http://www2.cem.es:8081/cem/es_ES/documentacion/generales/ SIU8edes.pdf. [Último acceso: 2 January 2015].</w:t>
-                    </w:r>
                   </w:p>
                 </w:tc>
               </w:tr>
@@ -9654,13 +10245,6 @@
                         <w:lang w:val="en-US"/>
                       </w:rPr>
                     </w:pPr>
-                    <w:r>
-                      <w:rPr>
-                        <w:noProof/>
-                        <w:lang w:val="en-US"/>
-                      </w:rPr>
-                      <w:t xml:space="preserve">A. T. Council, Earthquake damage evaluation data for California. Technical report, Seismic Safety Commission, Applied Technology Council ( ATC ), California, 1995. </w:t>
-                    </w:r>
                   </w:p>
                 </w:tc>
               </w:tr>
@@ -9702,38 +10286,6 @@
                         <w:lang w:val="en-US"/>
                       </w:rPr>
                     </w:pPr>
-                    <w:r>
-                      <w:rPr>
-                        <w:noProof/>
-                        <w:lang w:val="en-US"/>
-                      </w:rPr>
-                      <w:t xml:space="preserve">E. P. Wigner, «Theory of traveling wave optical laser,» </w:t>
-                    </w:r>
-                    <w:r>
-                      <w:rPr>
-                        <w:i/>
-                        <w:iCs/>
-                        <w:noProof/>
-                        <w:lang w:val="en-US"/>
-                      </w:rPr>
-                      <w:t xml:space="preserve">Phys. </w:t>
-                    </w:r>
-                    <w:r>
-                      <w:rPr>
-                        <w:i/>
-                        <w:iCs/>
-                        <w:noProof/>
-                        <w:lang w:val="en-US"/>
-                      </w:rPr>
-                      <w:t xml:space="preserve">Rev., </w:t>
-                    </w:r>
-                    <w:r>
-                      <w:rPr>
-                        <w:noProof/>
-                        <w:lang w:val="en-US"/>
-                      </w:rPr>
-                      <w:t xml:space="preserve">vol. 134, pp. A635-A646, 1965. </w:t>
-                    </w:r>
                   </w:p>
                 </w:tc>
               </w:tr>
@@ -9775,29 +10327,6 @@
                         <w:lang w:val="en-US"/>
                       </w:rPr>
                     </w:pPr>
-                    <w:r>
-                      <w:rPr>
-                        <w:noProof/>
-                        <w:lang w:val="en-US"/>
-                      </w:rPr>
-                      <w:t xml:space="preserve">E. T. J. van Weert and R. K. Munro, «Informatics and the Digital Society: Social, ethical and cognitive issues: IFIP TC3/WG3.1&amp;3.2 Open Conference on Social,» de </w:t>
-                    </w:r>
-                    <w:r>
-                      <w:rPr>
-                        <w:i/>
-                        <w:iCs/>
-                        <w:noProof/>
-                        <w:lang w:val="en-US"/>
-                      </w:rPr>
-                      <w:t>Ethical and Cognitive Issues of Informatics and ICT</w:t>
-                    </w:r>
-                    <w:r>
-                      <w:rPr>
-                        <w:noProof/>
-                        <w:lang w:val="en-US"/>
-                      </w:rPr>
-                      <w:t xml:space="preserve">, Dortmund, Germany, 2003. </w:t>
-                    </w:r>
                   </w:p>
                 </w:tc>
               </w:tr>
@@ -9838,12 +10367,6 @@
                         <w:noProof/>
                       </w:rPr>
                     </w:pPr>
-                    <w:r>
-                      <w:rPr>
-                        <w:noProof/>
-                      </w:rPr>
-                      <w:t xml:space="preserve">A. G. Tsipkin, V. Vodnev, G. G. Tsipkin y A. I. Samojv, Fórmulas matemáticas: álgebra, geometría, análisis matemático., Mir, 1998. </w:t>
-                    </w:r>
                   </w:p>
                 </w:tc>
               </w:tr>
@@ -9885,13 +10408,6 @@
                         <w:lang w:val="en-US"/>
                       </w:rPr>
                     </w:pPr>
-                    <w:r>
-                      <w:rPr>
-                        <w:noProof/>
-                        <w:lang w:val="en-US"/>
-                      </w:rPr>
-                      <w:t xml:space="preserve">C. K. Alexander y M. Sadiku, Circuits, Fundamentals of Electric, McGraw-Hill College, 2003. </w:t>
-                    </w:r>
                   </w:p>
                 </w:tc>
               </w:tr>
@@ -9942,14 +10458,7 @@
         <w:rPr>
           <w:color w:val="FF0000"/>
         </w:rPr>
-        <w:t xml:space="preserve">La bibliografía está conformada por una tabla de 2 columnas, en donde la primera columna lleva la numeración y la segunda la descripción del documento. Cuando una URL es más larga que el </w:t>
-      </w:r>
-      <w:r>
-        <w:rPr>
-          <w:color w:val="FF0000"/>
-        </w:rPr>
-        <w:lastRenderedPageBreak/>
-        <w:t xml:space="preserve">ancho de la columna, el ancho aumentará, haciendo que la primera columna reduzca su ancho, resultando en que </w:t>
+        <w:t xml:space="preserve">La bibliografía está conformada por una tabla de 2 columnas, en donde la primera columna lleva la numeración y la segunda la descripción del documento. Cuando una URL es más larga que el ancho de la columna, el ancho aumentará, haciendo que la primera columna reduzca su ancho, resultando en que </w:t>
       </w:r>
       <w:r>
         <w:rPr>
@@ -9988,2352 +10497,11 @@
       </w:r>
     </w:p>
     <w:p/>
-    <w:p>
-      <w:pPr>
-        <w:sectPr>
-          <w:headerReference w:type="even" r:id="rId30"/>
-          <w:headerReference w:type="default" r:id="rId31"/>
-          <w:pgSz w:w="12240" w:h="15840" w:code="1"/>
-          <w:pgMar w:top="1440" w:right="1440" w:bottom="1440" w:left="2098" w:header="709" w:footer="709" w:gutter="0"/>
-          <w:cols w:space="708"/>
-          <w:titlePg/>
-          <w:docGrid w:linePitch="360"/>
-        </w:sectPr>
-      </w:pPr>
-    </w:p>
-    <w:p>
-      <w:pPr>
-        <w:pStyle w:val="Ttulo6"/>
-      </w:pPr>
-      <w:bookmarkStart w:id="21" w:name="_Ref433119829"/>
-      <w:r>
-        <w:lastRenderedPageBreak/>
-        <w:t>Un</w:t>
-      </w:r>
-      <w:r>
-        <w:t xml:space="preserve"> </w:t>
-      </w:r>
-      <w:r>
-        <w:t>apéndice</w:t>
-      </w:r>
-      <w:bookmarkEnd w:id="21"/>
-    </w:p>
-    <w:p>
-      <w:r>
-        <w:t xml:space="preserve">Recuerde que en los apéndices debe utilizar los estilos desde “Título 6” a “Título 9”, para generar sus títulos, subtítulos, etc. </w:t>
-      </w:r>
-    </w:p>
-    <w:p>
-      <w:pPr>
-        <w:pStyle w:val="Ttulo7"/>
-      </w:pPr>
-      <w:r>
-        <w:t>Figuras en apéndices</w:t>
-      </w:r>
-    </w:p>
-    <w:p>
-      <w:r>
-        <w:t xml:space="preserve">Los rótulos de figuras en capítulos y en apéndices son ligeramente distintos. La diferencia es necesaria porque en sus capítulos las la numeración de la figura parte con un número y en sus apéndices parte por una letra. </w:t>
-      </w:r>
-      <w:r>
-        <w:t xml:space="preserve">Para insertar </w:t>
-      </w:r>
-      <w:r>
-        <w:t xml:space="preserve">etiquetas </w:t>
-      </w:r>
-      <w:r>
-        <w:t>a figuras en un apéndice, debe seguir dos pasos. En el primero, haga clic derecho sobre la figura y seleccione insertar título. Como etiqueta seleccione “</w:t>
-      </w:r>
-      <w:r>
-        <w:t>Figura</w:t>
-      </w:r>
-      <w:r>
-        <w:t>” y escriba un título. Verá que se ha insertado el título, pero la referencia comienza con “</w:t>
-      </w:r>
-      <w:r>
-        <w:t>Figura</w:t>
-      </w:r>
-      <w:r>
-        <w:t>” como se aprecia en la</w:t>
-      </w:r>
-      <w:r>
-        <w:t xml:space="preserve"> </w:t>
-      </w:r>
-      <w:r>
-        <w:fldChar w:fldCharType="begin"/>
-      </w:r>
-      <w:r>
-        <w:instrText xml:space="preserve"> REF _Ref434853033 \h </w:instrText>
-      </w:r>
-      <w:r>
-        <w:fldChar w:fldCharType="separate"/>
-      </w:r>
-      <w:r>
-        <w:t xml:space="preserve">Figura </w:t>
-      </w:r>
-      <w:r>
-        <w:rPr>
-          <w:noProof/>
-        </w:rPr>
-        <w:t>A</w:t>
-      </w:r>
-      <w:r>
-        <w:noBreakHyphen/>
-      </w:r>
-      <w:r>
-        <w:rPr>
-          <w:noProof/>
-        </w:rPr>
-        <w:t>1</w:t>
-      </w:r>
-      <w:r>
-        <w:fldChar w:fldCharType="end"/>
-      </w:r>
-      <w:r>
-        <w:t>.</w:t>
-      </w:r>
-    </w:p>
-    <w:p>
-      <w:pPr>
-        <w:jc w:val="center"/>
-      </w:pPr>
-      <w:r>
-        <w:rPr>
-          <w:noProof/>
-          <w:lang w:eastAsia="es-CL"/>
-        </w:rPr>
-        <w:drawing>
-          <wp:inline distT="0" distB="0" distL="0" distR="0" wp14:anchorId="4FA71538" wp14:editId="57E5D990">
-            <wp:extent cx="1618479" cy="1213952"/>
-            <wp:effectExtent l="0" t="0" r="1270" b="5715"/>
-            <wp:docPr id="1" name="Picture 1"/>
-            <wp:cNvGraphicFramePr>
-              <a:graphicFrameLocks xmlns:a="http://schemas.openxmlformats.org/drawingml/2006/main" noChangeAspect="1"/>
-            </wp:cNvGraphicFramePr>
-            <a:graphic xmlns:a="http://schemas.openxmlformats.org/drawingml/2006/main">
-              <a:graphicData uri="http://schemas.openxmlformats.org/drawingml/2006/picture">
-                <pic:pic xmlns:pic="http://schemas.openxmlformats.org/drawingml/2006/picture">
-                  <pic:nvPicPr>
-                    <pic:cNvPr id="1" name="Penguins.jpg"/>
-                    <pic:cNvPicPr/>
-                  </pic:nvPicPr>
-                  <pic:blipFill>
-                    <a:blip r:embed="rId32" cstate="print">
-                      <a:extLst>
-                        <a:ext uri="{28A0092B-C50C-407E-A947-70E740481C1C}">
-                          <a14:useLocalDpi xmlns:a14="http://schemas.microsoft.com/office/drawing/2010/main" val="0"/>
-                        </a:ext>
-                      </a:extLst>
-                    </a:blip>
-                    <a:stretch>
-                      <a:fillRect/>
-                    </a:stretch>
-                  </pic:blipFill>
-                  <pic:spPr>
-                    <a:xfrm>
-                      <a:off x="0" y="0"/>
-                      <a:ext cx="1634632" cy="1226068"/>
-                    </a:xfrm>
-                    <a:prstGeom prst="rect">
-                      <a:avLst/>
-                    </a:prstGeom>
-                  </pic:spPr>
-                </pic:pic>
-              </a:graphicData>
-            </a:graphic>
-          </wp:inline>
-        </w:drawing>
-      </w:r>
-    </w:p>
-    <w:p>
-      <w:pPr>
-        <w:pStyle w:val="Descripcin"/>
-      </w:pPr>
-      <w:bookmarkStart w:id="22" w:name="_Ref434853033"/>
-      <w:r>
-        <w:t>Figura</w:t>
-      </w:r>
-      <w:r>
-        <w:t xml:space="preserve"> </w:t>
-      </w:r>
-      <w:r>
-        <w:fldChar w:fldCharType="begin"/>
-      </w:r>
-      <w:r>
-        <w:instrText xml:space="preserve"> STYLEREF 6 \s </w:instrText>
-      </w:r>
-      <w:r>
-        <w:fldChar w:fldCharType="separate"/>
-      </w:r>
-      <w:r>
-        <w:rPr>
-          <w:noProof/>
-        </w:rPr>
-        <w:t>A</w:t>
-      </w:r>
-      <w:r>
-        <w:fldChar w:fldCharType="end"/>
-      </w:r>
-      <w:r>
-        <w:noBreakHyphen/>
-      </w:r>
-      <w:r>
-        <w:fldChar w:fldCharType="begin"/>
-      </w:r>
-      <w:r>
-        <w:instrText xml:space="preserve"> SEQ Figura_apéndice \* ARABIC \s 6 </w:instrText>
-      </w:r>
-      <w:r>
-        <w:fldChar w:fldCharType="separate"/>
-      </w:r>
-      <w:r>
-        <w:rPr>
-          <w:noProof/>
-        </w:rPr>
-        <w:t>1</w:t>
-      </w:r>
-      <w:r>
-        <w:fldChar w:fldCharType="end"/>
-      </w:r>
-      <w:bookmarkEnd w:id="22"/>
-      <w:r>
-        <w:t>: Figura con título incorrecto.</w:t>
-      </w:r>
-    </w:p>
-    <w:p>
-      <w:r>
-        <w:t xml:space="preserve">El siguiente paso es posicionarse en el título recién creado, y borrar el texto “_apéndice”. El resultado final debe ser el que se muestra en la </w:t>
-      </w:r>
-      <w:r>
-        <w:fldChar w:fldCharType="begin"/>
-      </w:r>
-      <w:r>
-        <w:instrText xml:space="preserve"> REF _Ref433112593 \h </w:instrText>
-      </w:r>
-      <w:r>
-        <w:fldChar w:fldCharType="separate"/>
-      </w:r>
-      <w:r>
-        <w:t xml:space="preserve">Figura </w:t>
-      </w:r>
-      <w:r>
-        <w:rPr>
-          <w:noProof/>
-        </w:rPr>
-        <w:t>A</w:t>
-      </w:r>
-      <w:r>
-        <w:noBreakHyphen/>
-      </w:r>
-      <w:r>
-        <w:rPr>
-          <w:noProof/>
-        </w:rPr>
-        <w:t>2</w:t>
-      </w:r>
-      <w:r>
-        <w:fldChar w:fldCharType="end"/>
-      </w:r>
-      <w:r>
-        <w:t>. Puede usar el botón “Corregir etiqueta de apéndices” del menú “EIE”.</w:t>
-      </w:r>
-    </w:p>
-    <w:p>
-      <w:pPr>
-        <w:jc w:val="center"/>
-      </w:pPr>
-      <w:r>
-        <w:rPr>
-          <w:noProof/>
-          <w:lang w:eastAsia="es-CL"/>
-        </w:rPr>
-        <w:drawing>
-          <wp:inline distT="0" distB="0" distL="0" distR="0" wp14:anchorId="27D84973" wp14:editId="2F8675FA">
-            <wp:extent cx="1566713" cy="1175125"/>
-            <wp:effectExtent l="0" t="0" r="0" b="6350"/>
-            <wp:docPr id="2" name="Picture 2"/>
-            <wp:cNvGraphicFramePr>
-              <a:graphicFrameLocks xmlns:a="http://schemas.openxmlformats.org/drawingml/2006/main" noChangeAspect="1"/>
-            </wp:cNvGraphicFramePr>
-            <a:graphic xmlns:a="http://schemas.openxmlformats.org/drawingml/2006/main">
-              <a:graphicData uri="http://schemas.openxmlformats.org/drawingml/2006/picture">
-                <pic:pic xmlns:pic="http://schemas.openxmlformats.org/drawingml/2006/picture">
-                  <pic:nvPicPr>
-                    <pic:cNvPr id="1" name="Penguins.jpg"/>
-                    <pic:cNvPicPr/>
-                  </pic:nvPicPr>
-                  <pic:blipFill>
-                    <a:blip r:embed="rId33" cstate="print">
-                      <a:extLst>
-                        <a:ext uri="{28A0092B-C50C-407E-A947-70E740481C1C}">
-                          <a14:useLocalDpi xmlns:a14="http://schemas.microsoft.com/office/drawing/2010/main" val="0"/>
-                        </a:ext>
-                      </a:extLst>
-                    </a:blip>
-                    <a:stretch>
-                      <a:fillRect/>
-                    </a:stretch>
-                  </pic:blipFill>
-                  <pic:spPr>
-                    <a:xfrm>
-                      <a:off x="0" y="0"/>
-                      <a:ext cx="1574364" cy="1180864"/>
-                    </a:xfrm>
-                    <a:prstGeom prst="rect">
-                      <a:avLst/>
-                    </a:prstGeom>
-                  </pic:spPr>
-                </pic:pic>
-              </a:graphicData>
-            </a:graphic>
-          </wp:inline>
-        </w:drawing>
-      </w:r>
-    </w:p>
-    <w:p>
-      <w:pPr>
-        <w:pStyle w:val="Descripcin"/>
-      </w:pPr>
-      <w:bookmarkStart w:id="23" w:name="_Ref433112593"/>
-      <w:r>
-        <w:t xml:space="preserve">Figura </w:t>
-      </w:r>
-      <w:r>
-        <w:fldChar w:fldCharType="begin"/>
-      </w:r>
-      <w:r>
-        <w:instrText xml:space="preserve"> STYLEREF 6 \s </w:instrText>
-      </w:r>
-      <w:r>
-        <w:fldChar w:fldCharType="separate"/>
-      </w:r>
-      <w:r>
-        <w:rPr>
-          <w:noProof/>
-        </w:rPr>
-        <w:t>A</w:t>
-      </w:r>
-      <w:r>
-        <w:fldChar w:fldCharType="end"/>
-      </w:r>
-      <w:r>
-        <w:noBreakHyphen/>
-      </w:r>
-      <w:r>
-        <w:fldChar w:fldCharType="begin"/>
-      </w:r>
-      <w:r>
-        <w:instrText xml:space="preserve"> SEQ Figura_apéndice \* ARABIC \s 6 </w:instrText>
-      </w:r>
-      <w:r>
-        <w:fldChar w:fldCharType="separate"/>
-      </w:r>
-      <w:r>
-        <w:rPr>
-          <w:noProof/>
-        </w:rPr>
-        <w:t>2</w:t>
-      </w:r>
-      <w:r>
-        <w:fldChar w:fldCharType="end"/>
-      </w:r>
-      <w:bookmarkEnd w:id="23"/>
-      <w:r>
-        <w:t>: Figura con título correcto</w:t>
-      </w:r>
-    </w:p>
-    <w:p>
-      <w:r>
-        <w:lastRenderedPageBreak/>
-        <w:t>Si nota que una figura en su apéndice tiene una numeración que comienza con un número en vez de una letra, es debido a que usó la etiqueta “Figura” en vez de “</w:t>
-      </w:r>
-      <w:r>
-        <w:t>Figura</w:t>
-      </w:r>
-      <w:r>
-        <w:t>”</w:t>
-      </w:r>
-    </w:p>
-    <w:p>
-      <w:pPr>
-        <w:pStyle w:val="Ttulo7"/>
-      </w:pPr>
-      <w:r>
-        <w:t>Tablas en apéndices</w:t>
-      </w:r>
-    </w:p>
-    <w:p>
-      <w:r>
-        <w:t>Lo mismo debe hacerse para las tablas. Clic derecho, “Insertar título” y seleccionar “</w:t>
-      </w:r>
-      <w:r>
-        <w:t>Tabla</w:t>
-      </w:r>
-      <w:r>
-        <w:t>”, como muestra la</w:t>
-      </w:r>
-      <w:r>
-        <w:t xml:space="preserve"> </w:t>
-      </w:r>
-      <w:r>
-        <w:fldChar w:fldCharType="begin"/>
-      </w:r>
-      <w:r>
-        <w:instrText xml:space="preserve"> REF _Ref433297035 \h </w:instrText>
-      </w:r>
-      <w:r>
-        <w:fldChar w:fldCharType="separate"/>
-      </w:r>
-      <w:r>
-        <w:t xml:space="preserve">Tabla </w:t>
-      </w:r>
-      <w:r>
-        <w:rPr>
-          <w:noProof/>
-        </w:rPr>
-        <w:t>A</w:t>
-      </w:r>
-      <w:r>
-        <w:noBreakHyphen/>
-      </w:r>
-      <w:r>
-        <w:rPr>
-          <w:noProof/>
-        </w:rPr>
-        <w:t>1</w:t>
-      </w:r>
-      <w:r>
-        <w:fldChar w:fldCharType="end"/>
-      </w:r>
-      <w:r>
-        <w:t>.</w:t>
-      </w:r>
-      <w:r>
-        <w:t xml:space="preserve"> Puede usar el botón “Corregir etiqueta de apéndices” del menú “EIE”.</w:t>
-      </w:r>
-    </w:p>
-    <w:p>
-      <w:pPr>
-        <w:pStyle w:val="Descripcin"/>
-        <w:keepNext/>
-      </w:pPr>
-      <w:bookmarkStart w:id="24" w:name="_Ref433297035"/>
-      <w:r>
-        <w:t>Tabla</w:t>
-      </w:r>
-      <w:r>
-        <w:t xml:space="preserve"> </w:t>
-      </w:r>
-      <w:r>
-        <w:fldChar w:fldCharType="begin"/>
-      </w:r>
-      <w:r>
-        <w:instrText xml:space="preserve"> STYLEREF 6 \s </w:instrText>
-      </w:r>
-      <w:r>
-        <w:fldChar w:fldCharType="separate"/>
-      </w:r>
-      <w:r>
-        <w:rPr>
-          <w:noProof/>
-        </w:rPr>
-        <w:t>A</w:t>
-      </w:r>
-      <w:r>
-        <w:fldChar w:fldCharType="end"/>
-      </w:r>
-      <w:r>
-        <w:noBreakHyphen/>
-      </w:r>
-      <w:r>
-        <w:fldChar w:fldCharType="begin"/>
-      </w:r>
-      <w:r>
-        <w:instrText xml:space="preserve"> SEQ Tabla_apéndice \* ARABIC \s 6 </w:instrText>
-      </w:r>
-      <w:r>
-        <w:fldChar w:fldCharType="separate"/>
-      </w:r>
-      <w:r>
-        <w:rPr>
-          <w:noProof/>
-        </w:rPr>
-        <w:t>1</w:t>
-      </w:r>
-      <w:r>
-        <w:fldChar w:fldCharType="end"/>
-      </w:r>
-      <w:bookmarkEnd w:id="24"/>
-      <w:r>
-        <w:t>: Tabla con título incorrecto</w:t>
-      </w:r>
-      <w:r>
-        <w:t>.</w:t>
-      </w:r>
-    </w:p>
-    <w:tbl>
-      <w:tblPr>
-        <w:tblStyle w:val="Tablaconcuadrcula"/>
-        <w:tblW w:w="3750" w:type="pct"/>
-        <w:jc w:val="center"/>
-        <w:tblBorders>
-          <w:top w:val="none" w:sz="0" w:space="0" w:color="auto"/>
-          <w:left w:val="none" w:sz="0" w:space="0" w:color="auto"/>
-          <w:bottom w:val="none" w:sz="0" w:space="0" w:color="auto"/>
-          <w:right w:val="none" w:sz="0" w:space="0" w:color="auto"/>
-          <w:insideH w:val="none" w:sz="0" w:space="0" w:color="auto"/>
-          <w:insideV w:val="none" w:sz="0" w:space="0" w:color="auto"/>
-        </w:tblBorders>
-        <w:tblLook w:val="04A0" w:firstRow="1" w:lastRow="0" w:firstColumn="1" w:lastColumn="0" w:noHBand="0" w:noVBand="1"/>
-      </w:tblPr>
-      <w:tblGrid>
-        <w:gridCol w:w="2268"/>
-        <w:gridCol w:w="992"/>
-        <w:gridCol w:w="1137"/>
-        <w:gridCol w:w="1134"/>
-        <w:gridCol w:w="996"/>
-      </w:tblGrid>
-      <w:tr>
-        <w:trPr>
-          <w:trHeight w:hRule="exact" w:val="284"/>
-          <w:jc w:val="center"/>
-        </w:trPr>
-        <w:tc>
-          <w:tcPr>
-            <w:tcW w:w="1737" w:type="pct"/>
-            <w:vMerge w:val="restart"/>
-            <w:tcBorders>
-              <w:top w:val="double" w:sz="4" w:space="0" w:color="auto"/>
-              <w:bottom w:val="single" w:sz="4" w:space="0" w:color="auto"/>
-            </w:tcBorders>
-            <w:vAlign w:val="center"/>
-          </w:tcPr>
-          <w:p>
-            <w:pPr>
-              <w:pStyle w:val="TablaNormal0"/>
-            </w:pPr>
-            <w:r>
-              <w:t xml:space="preserve">Dental </w:t>
-            </w:r>
-            <w:proofErr w:type="spellStart"/>
-            <w:r>
-              <w:t>measurement</w:t>
-            </w:r>
-            <w:proofErr w:type="spellEnd"/>
-            <w:r>
-              <w:t>*</w:t>
-            </w:r>
-          </w:p>
-        </w:tc>
-        <w:tc>
-          <w:tcPr>
-            <w:tcW w:w="1631" w:type="pct"/>
-            <w:gridSpan w:val="2"/>
-            <w:tcBorders>
-              <w:top w:val="double" w:sz="4" w:space="0" w:color="auto"/>
-              <w:bottom w:val="single" w:sz="4" w:space="0" w:color="auto"/>
-            </w:tcBorders>
-          </w:tcPr>
-          <w:p>
-            <w:pPr>
-              <w:pStyle w:val="TablaNormal0"/>
-            </w:pPr>
-            <w:proofErr w:type="spellStart"/>
-            <w:r>
-              <w:t>Species</w:t>
-            </w:r>
-            <w:proofErr w:type="spellEnd"/>
-            <w:r>
-              <w:t xml:space="preserve"> I</w:t>
-            </w:r>
-          </w:p>
-        </w:tc>
-        <w:tc>
-          <w:tcPr>
-            <w:tcW w:w="1632" w:type="pct"/>
-            <w:gridSpan w:val="2"/>
-            <w:tcBorders>
-              <w:top w:val="double" w:sz="4" w:space="0" w:color="auto"/>
-              <w:bottom w:val="single" w:sz="4" w:space="0" w:color="auto"/>
-            </w:tcBorders>
-          </w:tcPr>
-          <w:p>
-            <w:pPr>
-              <w:pStyle w:val="TablaNormal0"/>
-            </w:pPr>
-            <w:proofErr w:type="spellStart"/>
-            <w:r>
-              <w:t>Species</w:t>
-            </w:r>
-            <w:proofErr w:type="spellEnd"/>
-            <w:r>
-              <w:t xml:space="preserve"> II</w:t>
-            </w:r>
-          </w:p>
-        </w:tc>
-      </w:tr>
-      <w:tr>
-        <w:trPr>
-          <w:trHeight w:hRule="exact" w:val="284"/>
-          <w:jc w:val="center"/>
-        </w:trPr>
-        <w:tc>
-          <w:tcPr>
-            <w:tcW w:w="1737" w:type="pct"/>
-            <w:vMerge/>
-            <w:tcBorders>
-              <w:top w:val="single" w:sz="4" w:space="0" w:color="auto"/>
-              <w:bottom w:val="single" w:sz="4" w:space="0" w:color="auto"/>
-            </w:tcBorders>
-          </w:tcPr>
-          <w:p>
-            <w:pPr>
-              <w:pStyle w:val="TablaNormal0"/>
-            </w:pPr>
-          </w:p>
-        </w:tc>
-        <w:tc>
-          <w:tcPr>
-            <w:tcW w:w="760" w:type="pct"/>
-            <w:tcBorders>
-              <w:top w:val="single" w:sz="4" w:space="0" w:color="auto"/>
-              <w:bottom w:val="single" w:sz="4" w:space="0" w:color="auto"/>
-            </w:tcBorders>
-          </w:tcPr>
-          <w:p>
-            <w:pPr>
-              <w:pStyle w:val="TablaNormal0"/>
-            </w:pPr>
-            <w:r>
-              <w:t>mea</w:t>
-            </w:r>
-            <w:r>
-              <w:t>n</w:t>
-            </w:r>
-          </w:p>
-          <w:p>
-            <w:pPr>
-              <w:pStyle w:val="TablaNormal0"/>
-            </w:pPr>
-            <w:r>
-              <w:t>n</w:t>
-            </w:r>
-          </w:p>
-        </w:tc>
-        <w:tc>
-          <w:tcPr>
-            <w:tcW w:w="871" w:type="pct"/>
-            <w:tcBorders>
-              <w:top w:val="single" w:sz="4" w:space="0" w:color="auto"/>
-              <w:bottom w:val="single" w:sz="4" w:space="0" w:color="auto"/>
-            </w:tcBorders>
-          </w:tcPr>
-          <w:p>
-            <w:pPr>
-              <w:pStyle w:val="TablaNormal0"/>
-            </w:pPr>
-            <w:r>
-              <w:t>SD</w:t>
-            </w:r>
-          </w:p>
-        </w:tc>
-        <w:tc>
-          <w:tcPr>
-            <w:tcW w:w="869" w:type="pct"/>
-            <w:tcBorders>
-              <w:top w:val="single" w:sz="4" w:space="0" w:color="auto"/>
-              <w:bottom w:val="single" w:sz="4" w:space="0" w:color="auto"/>
-            </w:tcBorders>
-          </w:tcPr>
-          <w:p>
-            <w:pPr>
-              <w:pStyle w:val="TablaNormal0"/>
-            </w:pPr>
-            <w:r>
-              <w:t>mean</w:t>
-            </w:r>
-          </w:p>
-        </w:tc>
-        <w:tc>
-          <w:tcPr>
-            <w:tcW w:w="763" w:type="pct"/>
-            <w:tcBorders>
-              <w:top w:val="single" w:sz="4" w:space="0" w:color="auto"/>
-              <w:bottom w:val="single" w:sz="4" w:space="0" w:color="auto"/>
-            </w:tcBorders>
-          </w:tcPr>
-          <w:p>
-            <w:pPr>
-              <w:pStyle w:val="TablaNormal0"/>
-            </w:pPr>
-            <w:r>
-              <w:t>SD</w:t>
-            </w:r>
-          </w:p>
-        </w:tc>
-      </w:tr>
-      <w:tr>
-        <w:trPr>
-          <w:trHeight w:hRule="exact" w:val="284"/>
-          <w:jc w:val="center"/>
-        </w:trPr>
-        <w:tc>
-          <w:tcPr>
-            <w:tcW w:w="1737" w:type="pct"/>
-            <w:tcBorders>
-              <w:top w:val="single" w:sz="4" w:space="0" w:color="auto"/>
-            </w:tcBorders>
-          </w:tcPr>
-          <w:p>
-            <w:pPr>
-              <w:pStyle w:val="TablaNormal0"/>
-            </w:pPr>
-            <w:r>
-              <w:rPr>
-                <w:color w:val="000000" w:themeColor="text1"/>
-              </w:rPr>
-              <w:t>IIMD</w:t>
-            </w:r>
-          </w:p>
-        </w:tc>
-        <w:tc>
-          <w:tcPr>
-            <w:tcW w:w="760" w:type="pct"/>
-            <w:tcBorders>
-              <w:top w:val="single" w:sz="4" w:space="0" w:color="auto"/>
-            </w:tcBorders>
-          </w:tcPr>
-          <w:p>
-            <w:pPr>
-              <w:pStyle w:val="TablaNormal0"/>
-            </w:pPr>
-            <w:r>
-              <w:rPr>
-                <w:color w:val="000000" w:themeColor="text1"/>
-              </w:rPr>
-              <w:t>421</w:t>
-            </w:r>
-          </w:p>
-        </w:tc>
-        <w:tc>
-          <w:tcPr>
-            <w:tcW w:w="871" w:type="pct"/>
-            <w:tcBorders>
-              <w:top w:val="single" w:sz="4" w:space="0" w:color="auto"/>
-            </w:tcBorders>
-          </w:tcPr>
-          <w:p>
-            <w:pPr>
-              <w:pStyle w:val="TablaNormal0"/>
-            </w:pPr>
-            <w:r>
-              <w:rPr>
-                <w:color w:val="000000" w:themeColor="text1"/>
-              </w:rPr>
-              <w:t>0.91</w:t>
-            </w:r>
-          </w:p>
-        </w:tc>
-        <w:tc>
-          <w:tcPr>
-            <w:tcW w:w="869" w:type="pct"/>
-            <w:tcBorders>
-              <w:top w:val="single" w:sz="4" w:space="0" w:color="auto"/>
-            </w:tcBorders>
-          </w:tcPr>
-          <w:p>
-            <w:pPr>
-              <w:pStyle w:val="TablaNormal0"/>
-            </w:pPr>
-            <w:r>
-              <w:rPr>
-                <w:color w:val="000000" w:themeColor="text1"/>
-              </w:rPr>
-              <w:t>400</w:t>
-            </w:r>
-          </w:p>
-        </w:tc>
-        <w:tc>
-          <w:tcPr>
-            <w:tcW w:w="763" w:type="pct"/>
-            <w:tcBorders>
-              <w:top w:val="single" w:sz="4" w:space="0" w:color="auto"/>
-            </w:tcBorders>
-          </w:tcPr>
-          <w:p>
-            <w:pPr>
-              <w:pStyle w:val="TablaNormal0"/>
-            </w:pPr>
-            <w:r>
-              <w:rPr>
-                <w:color w:val="000000" w:themeColor="text1"/>
-              </w:rPr>
-              <w:t>0.7</w:t>
-            </w:r>
-          </w:p>
-        </w:tc>
-      </w:tr>
-      <w:tr>
-        <w:trPr>
-          <w:trHeight w:hRule="exact" w:val="284"/>
-          <w:jc w:val="center"/>
-        </w:trPr>
-        <w:tc>
-          <w:tcPr>
-            <w:tcW w:w="1737" w:type="pct"/>
-          </w:tcPr>
-          <w:p>
-            <w:pPr>
-              <w:pStyle w:val="TablaNormal0"/>
-            </w:pPr>
-            <w:r>
-              <w:t>IILD</w:t>
-            </w:r>
-          </w:p>
-        </w:tc>
-        <w:tc>
-          <w:tcPr>
-            <w:tcW w:w="760" w:type="pct"/>
-          </w:tcPr>
-          <w:p>
-            <w:pPr>
-              <w:pStyle w:val="TablaNormal0"/>
-            </w:pPr>
-            <w:r>
-              <w:t>211</w:t>
-            </w:r>
-          </w:p>
-        </w:tc>
-        <w:tc>
-          <w:tcPr>
-            <w:tcW w:w="871" w:type="pct"/>
-          </w:tcPr>
-          <w:p>
-            <w:pPr>
-              <w:pStyle w:val="TablaNormal0"/>
-            </w:pPr>
-            <w:r>
-              <w:t>0.87</w:t>
-            </w:r>
-          </w:p>
-        </w:tc>
-        <w:tc>
-          <w:tcPr>
-            <w:tcW w:w="869" w:type="pct"/>
-          </w:tcPr>
-          <w:p>
-            <w:pPr>
-              <w:pStyle w:val="TablaNormal0"/>
-            </w:pPr>
-            <w:r>
-              <w:t>398</w:t>
-            </w:r>
-          </w:p>
-        </w:tc>
-        <w:tc>
-          <w:tcPr>
-            <w:tcW w:w="763" w:type="pct"/>
-          </w:tcPr>
-          <w:p>
-            <w:pPr>
-              <w:pStyle w:val="TablaNormal0"/>
-            </w:pPr>
-            <w:r>
-              <w:t>0.88</w:t>
-            </w:r>
-          </w:p>
-          <w:p>
-            <w:pPr>
-              <w:pStyle w:val="TablaNormal0"/>
-            </w:pPr>
-            <w:proofErr w:type="spellStart"/>
-            <w:r>
-              <w:t>Fwfwf</w:t>
-            </w:r>
-            <w:proofErr w:type="spellEnd"/>
-          </w:p>
-          <w:p>
-            <w:pPr>
-              <w:pStyle w:val="TablaNormal0"/>
-            </w:pPr>
-          </w:p>
-        </w:tc>
-      </w:tr>
-      <w:tr>
-        <w:trPr>
-          <w:trHeight w:hRule="exact" w:val="284"/>
-          <w:jc w:val="center"/>
-        </w:trPr>
-        <w:tc>
-          <w:tcPr>
-            <w:tcW w:w="1737" w:type="pct"/>
-          </w:tcPr>
-          <w:p>
-            <w:pPr>
-              <w:pStyle w:val="TablaNormal0"/>
-            </w:pPr>
-            <w:r>
-              <w:t>IILL</w:t>
-            </w:r>
-          </w:p>
-        </w:tc>
-        <w:tc>
-          <w:tcPr>
-            <w:tcW w:w="760" w:type="pct"/>
-          </w:tcPr>
-          <w:p>
-            <w:pPr>
-              <w:pStyle w:val="TablaNormal0"/>
-            </w:pPr>
-            <w:r>
-              <w:t>235</w:t>
-            </w:r>
-          </w:p>
-        </w:tc>
-        <w:tc>
-          <w:tcPr>
-            <w:tcW w:w="871" w:type="pct"/>
-          </w:tcPr>
-          <w:p>
-            <w:pPr>
-              <w:pStyle w:val="TablaNormal0"/>
-            </w:pPr>
-            <w:r>
-              <w:t>0.89</w:t>
-            </w:r>
-          </w:p>
-        </w:tc>
-        <w:tc>
-          <w:tcPr>
-            <w:tcW w:w="869" w:type="pct"/>
-          </w:tcPr>
-          <w:p>
-            <w:pPr>
-              <w:pStyle w:val="TablaNormal0"/>
-            </w:pPr>
-            <w:r>
-              <w:t>478</w:t>
-            </w:r>
-          </w:p>
-        </w:tc>
-        <w:tc>
-          <w:tcPr>
-            <w:tcW w:w="763" w:type="pct"/>
-          </w:tcPr>
-          <w:p>
-            <w:pPr>
-              <w:pStyle w:val="TablaNormal0"/>
-            </w:pPr>
-            <w:r>
-              <w:t>0.95</w:t>
-            </w:r>
-          </w:p>
-        </w:tc>
-      </w:tr>
-      <w:tr>
-        <w:trPr>
-          <w:trHeight w:hRule="exact" w:val="284"/>
-          <w:jc w:val="center"/>
-        </w:trPr>
-        <w:tc>
-          <w:tcPr>
-            <w:tcW w:w="1737" w:type="pct"/>
-            <w:tcBorders>
-              <w:bottom w:val="double" w:sz="4" w:space="0" w:color="auto"/>
-            </w:tcBorders>
-          </w:tcPr>
-          <w:p>
-            <w:pPr>
-              <w:pStyle w:val="TablaNormal0"/>
-            </w:pPr>
-            <w:r>
-              <w:t>I2LL</w:t>
-            </w:r>
-          </w:p>
-        </w:tc>
-        <w:tc>
-          <w:tcPr>
-            <w:tcW w:w="760" w:type="pct"/>
-            <w:tcBorders>
-              <w:bottom w:val="double" w:sz="4" w:space="0" w:color="auto"/>
-            </w:tcBorders>
-          </w:tcPr>
-          <w:p>
-            <w:pPr>
-              <w:pStyle w:val="TablaNormal0"/>
-            </w:pPr>
-            <w:r>
-              <w:t>653</w:t>
-            </w:r>
-          </w:p>
-        </w:tc>
-        <w:tc>
-          <w:tcPr>
-            <w:tcW w:w="871" w:type="pct"/>
-            <w:tcBorders>
-              <w:bottom w:val="double" w:sz="4" w:space="0" w:color="auto"/>
-            </w:tcBorders>
-          </w:tcPr>
-          <w:p>
-            <w:pPr>
-              <w:pStyle w:val="TablaNormal0"/>
-            </w:pPr>
-            <w:r>
-              <w:t>0.7</w:t>
-            </w:r>
-          </w:p>
-        </w:tc>
-        <w:tc>
-          <w:tcPr>
-            <w:tcW w:w="869" w:type="pct"/>
-            <w:tcBorders>
-              <w:bottom w:val="double" w:sz="4" w:space="0" w:color="auto"/>
-            </w:tcBorders>
-          </w:tcPr>
-          <w:p>
-            <w:pPr>
-              <w:pStyle w:val="TablaNormal0"/>
-            </w:pPr>
-            <w:r>
-              <w:t>454</w:t>
-            </w:r>
-          </w:p>
-        </w:tc>
-        <w:tc>
-          <w:tcPr>
-            <w:tcW w:w="763" w:type="pct"/>
-            <w:tcBorders>
-              <w:bottom w:val="double" w:sz="4" w:space="0" w:color="auto"/>
-            </w:tcBorders>
-          </w:tcPr>
-          <w:p>
-            <w:pPr>
-              <w:pStyle w:val="TablaNormal0"/>
-              <w:keepNext/>
-            </w:pPr>
-            <w:r>
-              <w:t>0.85</w:t>
-            </w:r>
-          </w:p>
-        </w:tc>
-      </w:tr>
-    </w:tbl>
-    <w:p/>
-    <w:p>
-      <w:r>
-        <w:t xml:space="preserve">Borrando del título el texto “_apéndice”, su título será similar al de la </w:t>
-      </w:r>
-      <w:r>
-        <w:fldChar w:fldCharType="begin"/>
-      </w:r>
-      <w:r>
-        <w:instrText xml:space="preserve"> REF _Ref433122028 \h </w:instrText>
-      </w:r>
-      <w:r>
-        <w:fldChar w:fldCharType="separate"/>
-      </w:r>
-      <w:r>
-        <w:t xml:space="preserve">Tabla </w:t>
-      </w:r>
-      <w:r>
-        <w:rPr>
-          <w:noProof/>
-        </w:rPr>
-        <w:t>A</w:t>
-      </w:r>
-      <w:r>
-        <w:noBreakHyphen/>
-      </w:r>
-      <w:r>
-        <w:rPr>
-          <w:noProof/>
-        </w:rPr>
-        <w:t>2</w:t>
-      </w:r>
-      <w:r>
-        <w:fldChar w:fldCharType="end"/>
-      </w:r>
-      <w:r>
-        <w:t>.</w:t>
-      </w:r>
-    </w:p>
-    <w:p>
-      <w:pPr>
-        <w:pStyle w:val="Descripcin"/>
-        <w:keepNext/>
-      </w:pPr>
-      <w:bookmarkStart w:id="25" w:name="_Ref433122028"/>
-      <w:bookmarkStart w:id="26" w:name="_Ref433122024"/>
-      <w:r>
-        <w:t xml:space="preserve">Tabla </w:t>
-      </w:r>
-      <w:r>
-        <w:fldChar w:fldCharType="begin"/>
-      </w:r>
-      <w:r>
-        <w:instrText xml:space="preserve"> STYLEREF 6 \s </w:instrText>
-      </w:r>
-      <w:r>
-        <w:fldChar w:fldCharType="separate"/>
-      </w:r>
-      <w:r>
-        <w:rPr>
-          <w:noProof/>
-        </w:rPr>
-        <w:t>A</w:t>
-      </w:r>
-      <w:r>
-        <w:fldChar w:fldCharType="end"/>
-      </w:r>
-      <w:r>
-        <w:noBreakHyphen/>
-      </w:r>
-      <w:r>
-        <w:fldChar w:fldCharType="begin"/>
-      </w:r>
-      <w:r>
-        <w:instrText xml:space="preserve"> SEQ Tabla_apéndice \* ARABIC \s 6 </w:instrText>
-      </w:r>
-      <w:r>
-        <w:fldChar w:fldCharType="separate"/>
-      </w:r>
-      <w:r>
-        <w:rPr>
-          <w:noProof/>
-        </w:rPr>
-        <w:t>2</w:t>
-      </w:r>
-      <w:r>
-        <w:fldChar w:fldCharType="end"/>
-      </w:r>
-      <w:bookmarkEnd w:id="25"/>
-      <w:r>
-        <w:t>: Tabla con título correcto</w:t>
-      </w:r>
-      <w:bookmarkEnd w:id="26"/>
-    </w:p>
-    <w:tbl>
-      <w:tblPr>
-        <w:tblStyle w:val="Tablaconcuadrcula"/>
-        <w:tblW w:w="3750" w:type="pct"/>
-        <w:jc w:val="center"/>
-        <w:tblBorders>
-          <w:top w:val="none" w:sz="0" w:space="0" w:color="auto"/>
-          <w:left w:val="none" w:sz="0" w:space="0" w:color="auto"/>
-          <w:bottom w:val="none" w:sz="0" w:space="0" w:color="auto"/>
-          <w:right w:val="none" w:sz="0" w:space="0" w:color="auto"/>
-          <w:insideH w:val="none" w:sz="0" w:space="0" w:color="auto"/>
-          <w:insideV w:val="none" w:sz="0" w:space="0" w:color="auto"/>
-        </w:tblBorders>
-        <w:tblLook w:val="04A0" w:firstRow="1" w:lastRow="0" w:firstColumn="1" w:lastColumn="0" w:noHBand="0" w:noVBand="1"/>
-      </w:tblPr>
-      <w:tblGrid>
-        <w:gridCol w:w="2268"/>
-        <w:gridCol w:w="992"/>
-        <w:gridCol w:w="1137"/>
-        <w:gridCol w:w="1134"/>
-        <w:gridCol w:w="996"/>
-      </w:tblGrid>
-      <w:tr>
-        <w:trPr>
-          <w:trHeight w:hRule="exact" w:val="284"/>
-          <w:jc w:val="center"/>
-        </w:trPr>
-        <w:tc>
-          <w:tcPr>
-            <w:tcW w:w="1737" w:type="pct"/>
-            <w:vMerge w:val="restart"/>
-            <w:tcBorders>
-              <w:top w:val="double" w:sz="4" w:space="0" w:color="auto"/>
-              <w:bottom w:val="single" w:sz="4" w:space="0" w:color="auto"/>
-            </w:tcBorders>
-            <w:vAlign w:val="center"/>
-          </w:tcPr>
-          <w:p>
-            <w:pPr>
-              <w:pStyle w:val="TablaNormal0"/>
-            </w:pPr>
-            <w:r>
-              <w:t xml:space="preserve">Dental </w:t>
-            </w:r>
-            <w:proofErr w:type="spellStart"/>
-            <w:r>
-              <w:t>measurement</w:t>
-            </w:r>
-            <w:proofErr w:type="spellEnd"/>
-            <w:r>
-              <w:t>*</w:t>
-            </w:r>
-          </w:p>
-        </w:tc>
-        <w:tc>
-          <w:tcPr>
-            <w:tcW w:w="1631" w:type="pct"/>
-            <w:gridSpan w:val="2"/>
-            <w:tcBorders>
-              <w:top w:val="double" w:sz="4" w:space="0" w:color="auto"/>
-              <w:bottom w:val="single" w:sz="4" w:space="0" w:color="auto"/>
-            </w:tcBorders>
-          </w:tcPr>
-          <w:p>
-            <w:pPr>
-              <w:pStyle w:val="TablaNormal0"/>
-            </w:pPr>
-            <w:proofErr w:type="spellStart"/>
-            <w:r>
-              <w:t>Species</w:t>
-            </w:r>
-            <w:proofErr w:type="spellEnd"/>
-            <w:r>
-              <w:t xml:space="preserve"> I</w:t>
-            </w:r>
-          </w:p>
-        </w:tc>
-        <w:tc>
-          <w:tcPr>
-            <w:tcW w:w="1632" w:type="pct"/>
-            <w:gridSpan w:val="2"/>
-            <w:tcBorders>
-              <w:top w:val="double" w:sz="4" w:space="0" w:color="auto"/>
-              <w:bottom w:val="single" w:sz="4" w:space="0" w:color="auto"/>
-            </w:tcBorders>
-          </w:tcPr>
-          <w:p>
-            <w:pPr>
-              <w:pStyle w:val="TablaNormal0"/>
-            </w:pPr>
-            <w:proofErr w:type="spellStart"/>
-            <w:r>
-              <w:t>Species</w:t>
-            </w:r>
-            <w:proofErr w:type="spellEnd"/>
-            <w:r>
-              <w:t xml:space="preserve"> II</w:t>
-            </w:r>
-          </w:p>
-        </w:tc>
-      </w:tr>
-      <w:tr>
-        <w:trPr>
-          <w:trHeight w:hRule="exact" w:val="284"/>
-          <w:jc w:val="center"/>
-        </w:trPr>
-        <w:tc>
-          <w:tcPr>
-            <w:tcW w:w="1737" w:type="pct"/>
-            <w:vMerge/>
-            <w:tcBorders>
-              <w:top w:val="single" w:sz="4" w:space="0" w:color="auto"/>
-              <w:bottom w:val="single" w:sz="4" w:space="0" w:color="auto"/>
-            </w:tcBorders>
-          </w:tcPr>
-          <w:p>
-            <w:pPr>
-              <w:pStyle w:val="TablaNormal0"/>
-            </w:pPr>
-          </w:p>
-        </w:tc>
-        <w:tc>
-          <w:tcPr>
-            <w:tcW w:w="760" w:type="pct"/>
-            <w:tcBorders>
-              <w:top w:val="single" w:sz="4" w:space="0" w:color="auto"/>
-              <w:bottom w:val="single" w:sz="4" w:space="0" w:color="auto"/>
-            </w:tcBorders>
-          </w:tcPr>
-          <w:p>
-            <w:pPr>
-              <w:pStyle w:val="TablaNormal0"/>
-            </w:pPr>
-            <w:r>
-              <w:t>mea</w:t>
-            </w:r>
-            <w:r>
-              <w:t>n</w:t>
-            </w:r>
-          </w:p>
-          <w:p>
-            <w:pPr>
-              <w:pStyle w:val="TablaNormal0"/>
-            </w:pPr>
-            <w:r>
-              <w:t>n</w:t>
-            </w:r>
-          </w:p>
-        </w:tc>
-        <w:tc>
-          <w:tcPr>
-            <w:tcW w:w="871" w:type="pct"/>
-            <w:tcBorders>
-              <w:top w:val="single" w:sz="4" w:space="0" w:color="auto"/>
-              <w:bottom w:val="single" w:sz="4" w:space="0" w:color="auto"/>
-            </w:tcBorders>
-          </w:tcPr>
-          <w:p>
-            <w:pPr>
-              <w:pStyle w:val="TablaNormal0"/>
-            </w:pPr>
-            <w:r>
-              <w:t>SD</w:t>
-            </w:r>
-          </w:p>
-        </w:tc>
-        <w:tc>
-          <w:tcPr>
-            <w:tcW w:w="869" w:type="pct"/>
-            <w:tcBorders>
-              <w:top w:val="single" w:sz="4" w:space="0" w:color="auto"/>
-              <w:bottom w:val="single" w:sz="4" w:space="0" w:color="auto"/>
-            </w:tcBorders>
-          </w:tcPr>
-          <w:p>
-            <w:pPr>
-              <w:pStyle w:val="TablaNormal0"/>
-            </w:pPr>
-            <w:r>
-              <w:t>mean</w:t>
-            </w:r>
-          </w:p>
-        </w:tc>
-        <w:tc>
-          <w:tcPr>
-            <w:tcW w:w="763" w:type="pct"/>
-            <w:tcBorders>
-              <w:top w:val="single" w:sz="4" w:space="0" w:color="auto"/>
-              <w:bottom w:val="single" w:sz="4" w:space="0" w:color="auto"/>
-            </w:tcBorders>
-          </w:tcPr>
-          <w:p>
-            <w:pPr>
-              <w:pStyle w:val="TablaNormal0"/>
-            </w:pPr>
-            <w:r>
-              <w:t>SD</w:t>
-            </w:r>
-          </w:p>
-        </w:tc>
-      </w:tr>
-      <w:tr>
-        <w:trPr>
-          <w:trHeight w:hRule="exact" w:val="284"/>
-          <w:jc w:val="center"/>
-        </w:trPr>
-        <w:tc>
-          <w:tcPr>
-            <w:tcW w:w="1737" w:type="pct"/>
-            <w:tcBorders>
-              <w:top w:val="single" w:sz="4" w:space="0" w:color="auto"/>
-            </w:tcBorders>
-          </w:tcPr>
-          <w:p>
-            <w:pPr>
-              <w:pStyle w:val="TablaNormal0"/>
-            </w:pPr>
-            <w:r>
-              <w:rPr>
-                <w:color w:val="000000" w:themeColor="text1"/>
-              </w:rPr>
-              <w:t>IIMD</w:t>
-            </w:r>
-          </w:p>
-        </w:tc>
-        <w:tc>
-          <w:tcPr>
-            <w:tcW w:w="760" w:type="pct"/>
-            <w:tcBorders>
-              <w:top w:val="single" w:sz="4" w:space="0" w:color="auto"/>
-            </w:tcBorders>
-          </w:tcPr>
-          <w:p>
-            <w:pPr>
-              <w:pStyle w:val="TablaNormal0"/>
-            </w:pPr>
-            <w:r>
-              <w:rPr>
-                <w:color w:val="000000" w:themeColor="text1"/>
-              </w:rPr>
-              <w:t>421</w:t>
-            </w:r>
-          </w:p>
-        </w:tc>
-        <w:tc>
-          <w:tcPr>
-            <w:tcW w:w="871" w:type="pct"/>
-            <w:tcBorders>
-              <w:top w:val="single" w:sz="4" w:space="0" w:color="auto"/>
-            </w:tcBorders>
-          </w:tcPr>
-          <w:p>
-            <w:pPr>
-              <w:pStyle w:val="TablaNormal0"/>
-            </w:pPr>
-            <w:r>
-              <w:rPr>
-                <w:color w:val="000000" w:themeColor="text1"/>
-              </w:rPr>
-              <w:t>0.91</w:t>
-            </w:r>
-          </w:p>
-        </w:tc>
-        <w:tc>
-          <w:tcPr>
-            <w:tcW w:w="869" w:type="pct"/>
-            <w:tcBorders>
-              <w:top w:val="single" w:sz="4" w:space="0" w:color="auto"/>
-            </w:tcBorders>
-          </w:tcPr>
-          <w:p>
-            <w:pPr>
-              <w:pStyle w:val="TablaNormal0"/>
-            </w:pPr>
-            <w:r>
-              <w:rPr>
-                <w:color w:val="000000" w:themeColor="text1"/>
-              </w:rPr>
-              <w:t>400</w:t>
-            </w:r>
-          </w:p>
-        </w:tc>
-        <w:tc>
-          <w:tcPr>
-            <w:tcW w:w="763" w:type="pct"/>
-            <w:tcBorders>
-              <w:top w:val="single" w:sz="4" w:space="0" w:color="auto"/>
-            </w:tcBorders>
-          </w:tcPr>
-          <w:p>
-            <w:pPr>
-              <w:pStyle w:val="TablaNormal0"/>
-            </w:pPr>
-            <w:r>
-              <w:rPr>
-                <w:color w:val="000000" w:themeColor="text1"/>
-              </w:rPr>
-              <w:t>0.7</w:t>
-            </w:r>
-          </w:p>
-        </w:tc>
-      </w:tr>
-      <w:tr>
-        <w:trPr>
-          <w:trHeight w:hRule="exact" w:val="284"/>
-          <w:jc w:val="center"/>
-        </w:trPr>
-        <w:tc>
-          <w:tcPr>
-            <w:tcW w:w="1737" w:type="pct"/>
-          </w:tcPr>
-          <w:p>
-            <w:pPr>
-              <w:pStyle w:val="TablaNormal0"/>
-            </w:pPr>
-            <w:r>
-              <w:t>IILD</w:t>
-            </w:r>
-          </w:p>
-        </w:tc>
-        <w:tc>
-          <w:tcPr>
-            <w:tcW w:w="760" w:type="pct"/>
-          </w:tcPr>
-          <w:p>
-            <w:pPr>
-              <w:pStyle w:val="TablaNormal0"/>
-            </w:pPr>
-            <w:r>
-              <w:t>211</w:t>
-            </w:r>
-          </w:p>
-        </w:tc>
-        <w:tc>
-          <w:tcPr>
-            <w:tcW w:w="871" w:type="pct"/>
-          </w:tcPr>
-          <w:p>
-            <w:pPr>
-              <w:pStyle w:val="TablaNormal0"/>
-            </w:pPr>
-            <w:r>
-              <w:t>0.87</w:t>
-            </w:r>
-          </w:p>
-        </w:tc>
-        <w:tc>
-          <w:tcPr>
-            <w:tcW w:w="869" w:type="pct"/>
-          </w:tcPr>
-          <w:p>
-            <w:pPr>
-              <w:pStyle w:val="TablaNormal0"/>
-            </w:pPr>
-            <w:r>
-              <w:t>398</w:t>
-            </w:r>
-          </w:p>
-        </w:tc>
-        <w:tc>
-          <w:tcPr>
-            <w:tcW w:w="763" w:type="pct"/>
-          </w:tcPr>
-          <w:p>
-            <w:pPr>
-              <w:pStyle w:val="TablaNormal0"/>
-            </w:pPr>
-            <w:r>
-              <w:t>0.88</w:t>
-            </w:r>
-          </w:p>
-          <w:p>
-            <w:pPr>
-              <w:pStyle w:val="TablaNormal0"/>
-            </w:pPr>
-            <w:proofErr w:type="spellStart"/>
-            <w:r>
-              <w:t>Fwfwf</w:t>
-            </w:r>
-            <w:proofErr w:type="spellEnd"/>
-          </w:p>
-          <w:p>
-            <w:pPr>
-              <w:pStyle w:val="TablaNormal0"/>
-            </w:pPr>
-          </w:p>
-        </w:tc>
-      </w:tr>
-      <w:tr>
-        <w:trPr>
-          <w:trHeight w:hRule="exact" w:val="284"/>
-          <w:jc w:val="center"/>
-        </w:trPr>
-        <w:tc>
-          <w:tcPr>
-            <w:tcW w:w="1737" w:type="pct"/>
-          </w:tcPr>
-          <w:p>
-            <w:pPr>
-              <w:pStyle w:val="TablaNormal0"/>
-            </w:pPr>
-            <w:r>
-              <w:t>IILL</w:t>
-            </w:r>
-          </w:p>
-        </w:tc>
-        <w:tc>
-          <w:tcPr>
-            <w:tcW w:w="760" w:type="pct"/>
-          </w:tcPr>
-          <w:p>
-            <w:pPr>
-              <w:pStyle w:val="TablaNormal0"/>
-            </w:pPr>
-            <w:r>
-              <w:t>235</w:t>
-            </w:r>
-          </w:p>
-        </w:tc>
-        <w:tc>
-          <w:tcPr>
-            <w:tcW w:w="871" w:type="pct"/>
-          </w:tcPr>
-          <w:p>
-            <w:pPr>
-              <w:pStyle w:val="TablaNormal0"/>
-            </w:pPr>
-            <w:r>
-              <w:t>0.89</w:t>
-            </w:r>
-          </w:p>
-        </w:tc>
-        <w:tc>
-          <w:tcPr>
-            <w:tcW w:w="869" w:type="pct"/>
-          </w:tcPr>
-          <w:p>
-            <w:pPr>
-              <w:pStyle w:val="TablaNormal0"/>
-            </w:pPr>
-            <w:r>
-              <w:t>478</w:t>
-            </w:r>
-          </w:p>
-        </w:tc>
-        <w:tc>
-          <w:tcPr>
-            <w:tcW w:w="763" w:type="pct"/>
-          </w:tcPr>
-          <w:p>
-            <w:pPr>
-              <w:pStyle w:val="TablaNormal0"/>
-            </w:pPr>
-            <w:r>
-              <w:t>0.95</w:t>
-            </w:r>
-          </w:p>
-        </w:tc>
-      </w:tr>
-      <w:tr>
-        <w:trPr>
-          <w:trHeight w:hRule="exact" w:val="284"/>
-          <w:jc w:val="center"/>
-        </w:trPr>
-        <w:tc>
-          <w:tcPr>
-            <w:tcW w:w="1737" w:type="pct"/>
-            <w:tcBorders>
-              <w:bottom w:val="double" w:sz="4" w:space="0" w:color="auto"/>
-            </w:tcBorders>
-          </w:tcPr>
-          <w:p>
-            <w:pPr>
-              <w:pStyle w:val="TablaNormal0"/>
-            </w:pPr>
-            <w:r>
-              <w:t>I2LL</w:t>
-            </w:r>
-          </w:p>
-        </w:tc>
-        <w:tc>
-          <w:tcPr>
-            <w:tcW w:w="760" w:type="pct"/>
-            <w:tcBorders>
-              <w:bottom w:val="double" w:sz="4" w:space="0" w:color="auto"/>
-            </w:tcBorders>
-          </w:tcPr>
-          <w:p>
-            <w:pPr>
-              <w:pStyle w:val="TablaNormal0"/>
-            </w:pPr>
-            <w:r>
-              <w:t>653</w:t>
-            </w:r>
-          </w:p>
-        </w:tc>
-        <w:tc>
-          <w:tcPr>
-            <w:tcW w:w="871" w:type="pct"/>
-            <w:tcBorders>
-              <w:bottom w:val="double" w:sz="4" w:space="0" w:color="auto"/>
-            </w:tcBorders>
-          </w:tcPr>
-          <w:p>
-            <w:pPr>
-              <w:pStyle w:val="TablaNormal0"/>
-            </w:pPr>
-            <w:r>
-              <w:t>0.7</w:t>
-            </w:r>
-          </w:p>
-        </w:tc>
-        <w:tc>
-          <w:tcPr>
-            <w:tcW w:w="869" w:type="pct"/>
-            <w:tcBorders>
-              <w:bottom w:val="double" w:sz="4" w:space="0" w:color="auto"/>
-            </w:tcBorders>
-          </w:tcPr>
-          <w:p>
-            <w:pPr>
-              <w:pStyle w:val="TablaNormal0"/>
-            </w:pPr>
-            <w:r>
-              <w:t>454</w:t>
-            </w:r>
-          </w:p>
-        </w:tc>
-        <w:tc>
-          <w:tcPr>
-            <w:tcW w:w="763" w:type="pct"/>
-            <w:tcBorders>
-              <w:bottom w:val="double" w:sz="4" w:space="0" w:color="auto"/>
-            </w:tcBorders>
-          </w:tcPr>
-          <w:p>
-            <w:pPr>
-              <w:pStyle w:val="TablaNormal0"/>
-            </w:pPr>
-            <w:r>
-              <w:t>0.85</w:t>
-            </w:r>
-          </w:p>
-        </w:tc>
-      </w:tr>
-    </w:tbl>
-    <w:p>
-      <w:pPr>
-        <w:pStyle w:val="Ttulo7"/>
-        <w:numPr>
-          <w:ilvl w:val="0"/>
-          <w:numId w:val="0"/>
-        </w:numPr>
-      </w:pPr>
-    </w:p>
-    <w:p>
-      <w:r>
-        <w:t>Si nota que una tabla en su apéndice tiene una numeración que comienza con un número en vez de una letra, es debido a que usó la etiqueta “Tabla” en vez de “</w:t>
-      </w:r>
-      <w:r>
-        <w:t>Tabla</w:t>
-      </w:r>
-      <w:r>
-        <w:t>”</w:t>
-      </w:r>
-    </w:p>
-    <w:p>
-      <w:pPr>
-        <w:pStyle w:val="Ttulo7"/>
-      </w:pPr>
-      <w:r>
-        <w:t>Ecuaciones en apéndice</w:t>
-      </w:r>
-    </w:p>
-    <w:p>
-      <w:r>
-        <w:t>Cuando necesite</w:t>
-      </w:r>
-      <w:r>
-        <w:t xml:space="preserve"> crear ecuaciones en su apéndice, utilice el botón “Crear ecuación para apéndice” desde el menú “EIE”. Si necesita una ecuación sin enumerar, realice el mismo procedimiento y luego sitúese en la numeración y bórrela.</w:t>
-      </w:r>
-    </w:p>
-    <w:tbl>
-      <w:tblPr>
-        <w:tblStyle w:val="Tablaconcuadrcula"/>
-        <w:tblW w:w="5000" w:type="pct"/>
-        <w:tblBorders>
-          <w:top w:val="none" w:sz="0" w:space="0" w:color="auto"/>
-          <w:left w:val="none" w:sz="0" w:space="0" w:color="auto"/>
-          <w:bottom w:val="none" w:sz="0" w:space="0" w:color="auto"/>
-          <w:right w:val="none" w:sz="0" w:space="0" w:color="auto"/>
-          <w:insideH w:val="none" w:sz="0" w:space="0" w:color="auto"/>
-          <w:insideV w:val="none" w:sz="0" w:space="0" w:color="auto"/>
-        </w:tblBorders>
-        <w:tblLook w:val="04A0" w:firstRow="1" w:lastRow="0" w:firstColumn="1" w:lastColumn="0" w:noHBand="0" w:noVBand="1"/>
-      </w:tblPr>
-      <w:tblGrid>
-        <w:gridCol w:w="592"/>
-        <w:gridCol w:w="6977"/>
-        <w:gridCol w:w="1133"/>
-      </w:tblGrid>
-      <w:tr>
-        <w:tc>
-          <w:tcPr>
-            <w:tcW w:w="340" w:type="pct"/>
-            <w:vAlign w:val="center"/>
-          </w:tcPr>
-          <w:p/>
-        </w:tc>
-        <w:tc>
-          <w:tcPr>
-            <w:tcW w:w="4009" w:type="pct"/>
-            <w:vAlign w:val="center"/>
-          </w:tcPr>
-          <w:p>
-            <w:pPr>
-              <w:pStyle w:val="Descripcin"/>
-            </w:pPr>
-            <m:oMathPara>
-              <m:oMathParaPr>
-                <m:jc m:val="left"/>
-              </m:oMathParaPr>
-              <m:oMath>
-                <m:sSup>
-                  <m:sSupPr>
-                    <m:ctrlPr>
-                      <w:rPr>
-                        <w:rFonts w:ascii="Cambria Math" w:hAnsi="Cambria Math"/>
-                        <w:i/>
-                      </w:rPr>
-                    </m:ctrlPr>
-                  </m:sSupPr>
-                  <m:e>
-                    <m:r>
-                      <w:rPr>
-                        <w:rFonts w:ascii="Cambria Math" w:hAnsi="Cambria Math"/>
-                      </w:rPr>
-                      <m:t>x</m:t>
-                    </m:r>
-                  </m:e>
-                  <m:sup>
-                    <m:r>
-                      <w:rPr>
-                        <w:rFonts w:ascii="Cambria Math" w:hAnsi="Cambria Math"/>
-                      </w:rPr>
-                      <m:t>2</m:t>
-                    </m:r>
-                  </m:sup>
-                </m:sSup>
-                <m:r>
-                  <w:rPr>
-                    <w:rFonts w:ascii="Cambria Math" w:hAnsi="Cambria Math"/>
-                  </w:rPr>
-                  <m:t>+bx+c=0</m:t>
-                </m:r>
-              </m:oMath>
-            </m:oMathPara>
-          </w:p>
-        </w:tc>
-        <w:tc>
-          <w:tcPr>
-            <w:tcW w:w="651" w:type="pct"/>
-            <w:vAlign w:val="center"/>
-          </w:tcPr>
-          <w:p>
-            <w:r>
-              <w:rPr>
-                <w:color w:val="FFFFFF" w:themeColor="background1"/>
-                <w:sz w:val="18"/>
-                <w:szCs w:val="18"/>
-              </w:rPr>
-              <w:t xml:space="preserve"> </w:t>
-            </w:r>
-            <w:bookmarkStart w:id="27" w:name="_Ref434852979"/>
-            <w:r>
-              <w:rPr>
-                <w:sz w:val="18"/>
-                <w:szCs w:val="18"/>
-              </w:rPr>
-              <w:t>(</w:t>
-            </w:r>
-            <w:r>
-              <w:rPr>
-                <w:sz w:val="18"/>
-                <w:szCs w:val="18"/>
-                <w:lang w:val="en-US"/>
-              </w:rPr>
-              <w:fldChar w:fldCharType="begin"/>
-            </w:r>
-            <w:r>
-              <w:rPr>
-                <w:sz w:val="18"/>
-                <w:szCs w:val="18"/>
-              </w:rPr>
-              <w:instrText xml:space="preserve"> STYLEREF 6 \s </w:instrText>
-            </w:r>
-            <w:r>
-              <w:rPr>
-                <w:sz w:val="18"/>
-                <w:szCs w:val="18"/>
-                <w:lang w:val="en-US"/>
-              </w:rPr>
-              <w:fldChar w:fldCharType="separate"/>
-            </w:r>
-            <w:r>
-              <w:rPr>
-                <w:noProof/>
-                <w:sz w:val="18"/>
-                <w:szCs w:val="18"/>
-              </w:rPr>
-              <w:t>A</w:t>
-            </w:r>
-            <w:r>
-              <w:rPr>
-                <w:sz w:val="18"/>
-                <w:szCs w:val="18"/>
-                <w:lang w:val="en-US"/>
-              </w:rPr>
-              <w:fldChar w:fldCharType="end"/>
-            </w:r>
-            <w:r>
-              <w:rPr>
-                <w:sz w:val="18"/>
-                <w:szCs w:val="18"/>
-              </w:rPr>
-              <w:noBreakHyphen/>
-            </w:r>
-            <w:r>
-              <w:rPr>
-                <w:sz w:val="18"/>
-                <w:szCs w:val="18"/>
-                <w:lang w:val="en-US"/>
-              </w:rPr>
-              <w:fldChar w:fldCharType="begin"/>
-            </w:r>
-            <w:r>
-              <w:rPr>
-                <w:sz w:val="18"/>
-                <w:szCs w:val="18"/>
-              </w:rPr>
-              <w:instrText xml:space="preserve"> SEQ Ecuación_apéndice \* ARABIC \s 6 </w:instrText>
-            </w:r>
-            <w:r>
-              <w:rPr>
-                <w:sz w:val="18"/>
-                <w:szCs w:val="18"/>
-                <w:lang w:val="en-US"/>
-              </w:rPr>
-              <w:fldChar w:fldCharType="separate"/>
-            </w:r>
-            <w:r>
-              <w:rPr>
-                <w:noProof/>
-                <w:sz w:val="18"/>
-                <w:szCs w:val="18"/>
-              </w:rPr>
-              <w:t>1</w:t>
-            </w:r>
-            <w:r>
-              <w:rPr>
-                <w:sz w:val="18"/>
-                <w:szCs w:val="18"/>
-                <w:lang w:val="en-US"/>
-              </w:rPr>
-              <w:fldChar w:fldCharType="end"/>
-            </w:r>
-            <w:bookmarkEnd w:id="27"/>
-            <w:r>
-              <w:rPr>
-                <w:sz w:val="18"/>
-                <w:szCs w:val="18"/>
-              </w:rPr>
-              <w:t>)</w:t>
-            </w:r>
-          </w:p>
-        </w:tc>
-      </w:tr>
-      <w:tr>
-        <w:tc>
-          <w:tcPr>
-            <w:tcW w:w="340" w:type="pct"/>
-            <w:vAlign w:val="center"/>
-          </w:tcPr>
-          <w:p/>
-        </w:tc>
-        <w:tc>
-          <w:tcPr>
-            <w:tcW w:w="4009" w:type="pct"/>
-            <w:vAlign w:val="center"/>
-          </w:tcPr>
-          <w:p>
-            <w:pPr>
-              <w:pStyle w:val="Descripcin"/>
-            </w:pPr>
-            <m:oMathPara>
-              <m:oMathParaPr>
-                <m:jc m:val="left"/>
-              </m:oMathParaPr>
-              <m:oMath>
-                <m:sSup>
-                  <m:sSupPr>
-                    <m:ctrlPr>
-                      <w:rPr>
-                        <w:rFonts w:ascii="Cambria Math" w:hAnsi="Cambria Math"/>
-                        <w:i/>
-                      </w:rPr>
-                    </m:ctrlPr>
-                  </m:sSupPr>
-                  <m:e>
-                    <m:r>
-                      <w:rPr>
-                        <w:rFonts w:ascii="Cambria Math" w:hAnsi="Cambria Math"/>
-                      </w:rPr>
-                      <m:t>x</m:t>
-                    </m:r>
-                  </m:e>
-                  <m:sup>
-                    <m:r>
-                      <w:rPr>
-                        <w:rFonts w:ascii="Cambria Math" w:hAnsi="Cambria Math"/>
-                      </w:rPr>
-                      <m:t>2</m:t>
-                    </m:r>
-                  </m:sup>
-                </m:sSup>
-                <m:r>
-                  <w:rPr>
-                    <w:rFonts w:ascii="Cambria Math" w:hAnsi="Cambria Math"/>
-                  </w:rPr>
-                  <m:t>+bx+c=0</m:t>
-                </m:r>
-              </m:oMath>
-            </m:oMathPara>
-          </w:p>
-        </w:tc>
-        <w:tc>
-          <w:tcPr>
-            <w:tcW w:w="651" w:type="pct"/>
-            <w:vAlign w:val="center"/>
-          </w:tcPr>
-          <w:p/>
-        </w:tc>
-      </w:tr>
-    </w:tbl>
-    <w:p>
-      <w:r>
-        <w:t>Si nota que una ecuación en su apéndice tiene una numeración que comienza con un número en vez de una letra, es debido a que usó “Crear ecuación” en vez de “Crear ecuación para apéndice” en el menú “EIE”.</w:t>
-      </w:r>
-    </w:p>
-    <w:p>
-      <w:pPr>
-        <w:pStyle w:val="Ttulo7"/>
-      </w:pPr>
-      <w:r>
-        <w:lastRenderedPageBreak/>
-        <w:t>Código/Listado</w:t>
-      </w:r>
-    </w:p>
-    <w:p>
-      <w:r>
-        <w:t>Si va a escribir código en el apéndice, debe usar la etiqueta “</w:t>
-      </w:r>
-      <w:r>
-        <w:t>Listado</w:t>
-      </w:r>
-      <w:r>
-        <w:t>” y luego borrar el texto “_apéndice”. Puede usar el botón “Corregir etiqueta de apéndices” del menú “EIE”.</w:t>
-      </w:r>
-    </w:p>
-    <w:p>
-      <w:pPr>
-        <w:pStyle w:val="Ttulo7"/>
-      </w:pPr>
-      <w:r>
-        <w:t>Hojas horizontales</w:t>
-      </w:r>
-    </w:p>
-    <w:p>
-      <w:r>
-        <w:t>Si necesita agregar una hoja horizontal para poner una tabla o figura grande,</w:t>
-      </w:r>
-      <w:r>
-        <w:t xml:space="preserve"> siga los siguientes pasos.</w:t>
-      </w:r>
-    </w:p>
-    <w:p>
-      <w:pPr>
-        <w:pStyle w:val="Prrafodelista"/>
-        <w:numPr>
-          <w:ilvl w:val="0"/>
-          <w:numId w:val="28"/>
-        </w:numPr>
-      </w:pPr>
-      <w:r>
-        <w:t>Crear un salto de sección (página nueva)</w:t>
-      </w:r>
-    </w:p>
-    <w:p>
-      <w:pPr>
-        <w:pStyle w:val="Prrafodelista"/>
-        <w:numPr>
-          <w:ilvl w:val="0"/>
-          <w:numId w:val="28"/>
-        </w:numPr>
-      </w:pPr>
-      <w:r>
-        <w:t>En la nueva página, crear un salto de sección nuevamente.</w:t>
-      </w:r>
-    </w:p>
-    <w:p>
-      <w:pPr>
-        <w:pStyle w:val="Prrafodelista"/>
-        <w:numPr>
-          <w:ilvl w:val="0"/>
-          <w:numId w:val="28"/>
-        </w:numPr>
-      </w:pPr>
-      <w:r>
-        <w:t>La página intermedia se debe rotar: Diseño de página -&gt; orientación -&gt; Horizontal</w:t>
-      </w:r>
-    </w:p>
-    <w:p>
-      <w:pPr>
-        <w:pStyle w:val="Prrafodelista"/>
-        <w:numPr>
-          <w:ilvl w:val="0"/>
-          <w:numId w:val="28"/>
-        </w:numPr>
-      </w:pPr>
-      <w:r>
-        <w:t>En la página rotada, quitar la imagen de la cabecera y el número de página al final de esta.</w:t>
-      </w:r>
-    </w:p>
-    <w:p>
-      <w:pPr>
-        <w:pStyle w:val="Prrafodelista"/>
-        <w:numPr>
-          <w:ilvl w:val="0"/>
-          <w:numId w:val="28"/>
-        </w:numPr>
-      </w:pPr>
-      <w:r>
-        <w:t>Insertar la figura o tabla con su título.</w:t>
-      </w:r>
-    </w:p>
-    <w:p>
-      <w:pPr>
-        <w:pStyle w:val="Prrafodelista"/>
-        <w:numPr>
-          <w:ilvl w:val="0"/>
-          <w:numId w:val="28"/>
-        </w:numPr>
-      </w:pPr>
-      <w:r>
-        <w:t>En la siguiente página se deber</w:t>
-      </w:r>
-      <w:r>
-        <w:t>á agregar el número de página y copiar la cabecera según corresponda:</w:t>
-      </w:r>
-    </w:p>
-    <w:p>
-      <w:pPr>
-        <w:pStyle w:val="Prrafodelista"/>
-        <w:numPr>
-          <w:ilvl w:val="1"/>
-          <w:numId w:val="28"/>
-        </w:numPr>
-      </w:pPr>
-      <w:r>
-        <w:t>Si va a crear una sección (capítulo) nueva, debe copiar la imagen de fondo en la cabecera.</w:t>
-      </w:r>
-    </w:p>
-    <w:p>
-      <w:pPr>
-        <w:pStyle w:val="Prrafodelista"/>
-        <w:numPr>
-          <w:ilvl w:val="1"/>
-          <w:numId w:val="28"/>
-        </w:numPr>
-      </w:pPr>
-      <w:r>
-        <w:t xml:space="preserve">Si va a continuar con la sección (capítulo) anterior, entonces debe copiar </w:t>
-      </w:r>
-      <w:r>
-        <w:t xml:space="preserve">la línea horizontal y </w:t>
-      </w:r>
-      <w:r>
-        <w:t>el campo especial de numeración y título. Notar que estos campos son distintos para un apéndice y para un capítulo.</w:t>
-      </w:r>
-    </w:p>
-    <w:p>
-      <w:r>
-        <w:t>A con</w:t>
-      </w:r>
-      <w:r>
-        <w:t xml:space="preserve">tinuación se presenta como ejemplo la </w:t>
-      </w:r>
-      <w:r>
-        <w:fldChar w:fldCharType="begin"/>
-      </w:r>
-      <w:r>
-        <w:instrText xml:space="preserve"> REF _Ref433282709 \h </w:instrText>
-      </w:r>
-      <w:r>
-        <w:fldChar w:fldCharType="separate"/>
-      </w:r>
-      <w:r>
-        <w:t xml:space="preserve">Figura </w:t>
-      </w:r>
-      <w:r>
-        <w:rPr>
-          <w:noProof/>
-        </w:rPr>
-        <w:t>A</w:t>
-      </w:r>
-      <w:r>
-        <w:noBreakHyphen/>
-      </w:r>
-      <w:r>
-        <w:rPr>
-          <w:noProof/>
-        </w:rPr>
-        <w:t>3</w:t>
-      </w:r>
-      <w:r>
-        <w:fldChar w:fldCharType="end"/>
-      </w:r>
-      <w:r>
-        <w:t>, la cual está en una página horizontal.</w:t>
-      </w:r>
-    </w:p>
-    <w:p/>
-    <w:p>
-      <w:pPr>
-        <w:sectPr>
-          <w:headerReference w:type="default" r:id="rId34"/>
-          <w:pgSz w:w="12240" w:h="15840" w:code="1"/>
-          <w:pgMar w:top="1440" w:right="1440" w:bottom="1440" w:left="2098" w:header="709" w:footer="709" w:gutter="0"/>
-          <w:cols w:space="708"/>
-          <w:titlePg/>
-          <w:docGrid w:linePitch="360"/>
-        </w:sectPr>
-      </w:pPr>
-    </w:p>
-    <w:p>
-      <w:pPr>
-        <w:jc w:val="center"/>
-      </w:pPr>
-      <w:r>
-        <w:rPr>
-          <w:noProof/>
-          <w:lang w:eastAsia="es-CL"/>
-        </w:rPr>
-        <w:lastRenderedPageBreak/>
-        <w:drawing>
-          <wp:inline distT="0" distB="0" distL="0" distR="0" wp14:anchorId="62F47557" wp14:editId="574680EB">
-            <wp:extent cx="6930820" cy="5197966"/>
-            <wp:effectExtent l="0" t="0" r="3810" b="3175"/>
-            <wp:docPr id="4" name="Picture 4"/>
-            <wp:cNvGraphicFramePr>
-              <a:graphicFrameLocks xmlns:a="http://schemas.openxmlformats.org/drawingml/2006/main" noChangeAspect="1"/>
-            </wp:cNvGraphicFramePr>
-            <a:graphic xmlns:a="http://schemas.openxmlformats.org/drawingml/2006/main">
-              <a:graphicData uri="http://schemas.openxmlformats.org/drawingml/2006/picture">
-                <pic:pic xmlns:pic="http://schemas.openxmlformats.org/drawingml/2006/picture">
-                  <pic:nvPicPr>
-                    <pic:cNvPr id="4" name="Lighthouse.jpg"/>
-                    <pic:cNvPicPr/>
-                  </pic:nvPicPr>
-                  <pic:blipFill>
-                    <a:blip r:embed="rId35">
-                      <a:extLst>
-                        <a:ext uri="{28A0092B-C50C-407E-A947-70E740481C1C}">
-                          <a14:useLocalDpi xmlns:a14="http://schemas.microsoft.com/office/drawing/2010/main" val="0"/>
-                        </a:ext>
-                      </a:extLst>
-                    </a:blip>
-                    <a:stretch>
-                      <a:fillRect/>
-                    </a:stretch>
-                  </pic:blipFill>
-                  <pic:spPr>
-                    <a:xfrm>
-                      <a:off x="0" y="0"/>
-                      <a:ext cx="6932298" cy="5199074"/>
-                    </a:xfrm>
-                    <a:prstGeom prst="rect">
-                      <a:avLst/>
-                    </a:prstGeom>
-                  </pic:spPr>
-                </pic:pic>
-              </a:graphicData>
-            </a:graphic>
-          </wp:inline>
-        </w:drawing>
-      </w:r>
-    </w:p>
-    <w:p>
-      <w:pPr>
-        <w:pStyle w:val="Descripcin"/>
-        <w:sectPr>
-          <w:headerReference w:type="even" r:id="rId36"/>
-          <w:headerReference w:type="default" r:id="rId37"/>
-          <w:headerReference w:type="first" r:id="rId38"/>
-          <w:footerReference w:type="first" r:id="rId39"/>
-          <w:pgSz w:w="15840" w:h="12240" w:orient="landscape" w:code="1"/>
-          <w:pgMar w:top="1440" w:right="1440" w:bottom="2098" w:left="1440" w:header="709" w:footer="709" w:gutter="0"/>
-          <w:cols w:space="708"/>
-          <w:titlePg/>
-          <w:docGrid w:linePitch="360"/>
-        </w:sectPr>
-      </w:pPr>
-      <w:bookmarkStart w:id="28" w:name="_Ref433282709"/>
-      <w:bookmarkStart w:id="29" w:name="_Ref433282701"/>
-      <w:r>
-        <w:t xml:space="preserve">Figura </w:t>
-      </w:r>
-      <w:r>
-        <w:fldChar w:fldCharType="begin"/>
-      </w:r>
-      <w:r>
-        <w:instrText xml:space="preserve"> STYLEREF 6 \s </w:instrText>
-      </w:r>
-      <w:r>
-        <w:fldChar w:fldCharType="separate"/>
-      </w:r>
-      <w:r>
-        <w:rPr>
-          <w:noProof/>
-        </w:rPr>
-        <w:t>A</w:t>
-      </w:r>
-      <w:r>
-        <w:fldChar w:fldCharType="end"/>
-      </w:r>
-      <w:r>
-        <w:noBreakHyphen/>
-      </w:r>
-      <w:r>
-        <w:fldChar w:fldCharType="begin"/>
-      </w:r>
-      <w:r>
-        <w:instrText xml:space="preserve"> SEQ Figura_apéndice \* ARABIC \s 6 </w:instrText>
-      </w:r>
-      <w:r>
-        <w:fldChar w:fldCharType="separate"/>
-      </w:r>
-      <w:r>
-        <w:rPr>
-          <w:noProof/>
-        </w:rPr>
-        <w:t>3</w:t>
-      </w:r>
-      <w:r>
-        <w:fldChar w:fldCharType="end"/>
-      </w:r>
-      <w:bookmarkEnd w:id="28"/>
-      <w:r>
-        <w:t>: Ejemplo de figura en hoja horizontal</w:t>
-      </w:r>
-      <w:bookmarkEnd w:id="29"/>
-    </w:p>
-    <w:p>
-      <w:r>
-        <w:lastRenderedPageBreak/>
-        <w:t>Esta página debe continuar como la sección anterior</w:t>
-      </w:r>
-      <w:r>
-        <w:t>, es decir, con la cabecera y el pie de páginas que corresponde.</w:t>
-      </w:r>
-    </w:p>
-    <w:p/>
-    <w:p/>
-    <w:p>
-      <w:pPr>
-        <w:sectPr>
-          <w:headerReference w:type="even" r:id="rId40"/>
-          <w:headerReference w:type="default" r:id="rId41"/>
-          <w:headerReference w:type="first" r:id="rId42"/>
-          <w:footerReference w:type="first" r:id="rId43"/>
-          <w:pgSz w:w="12240" w:h="15840" w:code="1"/>
-          <w:pgMar w:top="1440" w:right="1440" w:bottom="1440" w:left="2098" w:header="709" w:footer="709" w:gutter="0"/>
-          <w:cols w:space="708"/>
-          <w:titlePg/>
-          <w:docGrid w:linePitch="360"/>
-        </w:sectPr>
-      </w:pPr>
-    </w:p>
-    <w:p>
-      <w:pPr>
-        <w:pStyle w:val="Ttulo6"/>
-      </w:pPr>
-      <w:r>
-        <w:lastRenderedPageBreak/>
-        <w:t>Otro</w:t>
-      </w:r>
-      <w:r>
-        <w:t xml:space="preserve"> </w:t>
-      </w:r>
-      <w:r>
-        <w:t>apéndice</w:t>
-      </w:r>
-    </w:p>
-    <w:p>
-      <w:r>
-        <w:t>Este apéndice solo fue agregado para mostrar que la página horizontal agregada en la página anterior no debe romper las cabeceras y pie de páginas de los capítulos o apéndices que le siguen. Si sucede que se perdió la cabecera y el pie de página deberá recrearlos copiándolos directamente, esto es, agregar la imagen de fondo en la cabecera</w:t>
-      </w:r>
-      <w:r>
-        <w:t xml:space="preserve"> (imagen ploma que acompaña al título)</w:t>
-      </w:r>
-      <w:r>
-        <w:t xml:space="preserve">, y el número de página, y en las siguientes páginas agregar el título del capítulo o apéndice y el número de página. Es posible que deba jugar con </w:t>
-      </w:r>
-      <w:r>
-        <w:t>el botón “enlazar al anterior” del menú “Diseño”, cuando se encuentra modificando el pie de página o la cabecera.</w:t>
-      </w:r>
-    </w:p>
     <w:sectPr>
-      <w:headerReference w:type="even" r:id="rId44"/>
-      <w:headerReference w:type="default" r:id="rId45"/>
-      <w:headerReference w:type="first" r:id="rId46"/>
-      <w:footerReference w:type="first" r:id="rId47"/>
+      <w:headerReference w:type="even" r:id="rId31"/>
+      <w:headerReference w:type="default" r:id="rId32"/>
+      <w:headerReference w:type="first" r:id="rId33"/>
+      <w:footerReference w:type="first" r:id="rId34"/>
       <w:pgSz w:w="12240" w:h="15840" w:code="1"/>
       <w:pgMar w:top="1440" w:right="1440" w:bottom="1440" w:left="2098" w:header="709" w:footer="709" w:gutter="0"/>
       <w:cols w:space="708"/>
@@ -12419,7 +10587,7 @@
           <w:rPr>
             <w:noProof/>
           </w:rPr>
-          <w:t>10</w:t>
+          <w:t>5</w:t>
         </w:r>
         <w:r>
           <w:rPr>
@@ -12472,7 +10640,7 @@
           <w:rPr>
             <w:noProof/>
           </w:rPr>
-          <w:t>11</w:t>
+          <w:t>4</w:t>
         </w:r>
         <w:r>
           <w:rPr>
@@ -12493,75 +10661,6 @@
 
 <file path=word/footer4.xml><?xml version="1.0" encoding="utf-8"?>
 <w:ftr xmlns:wpc="http://schemas.microsoft.com/office/word/2010/wordprocessingCanvas" xmlns:mc="http://schemas.openxmlformats.org/markup-compatibility/2006" xmlns:o="urn:schemas-microsoft-com:office:office" xmlns:r="http://schemas.openxmlformats.org/officeDocument/2006/relationships" xmlns:m="http://schemas.openxmlformats.org/officeDocument/2006/math" xmlns:v="urn:schemas-microsoft-com:vml" xmlns:wp14="http://schemas.microsoft.com/office/word/2010/wordprocessingDrawing" xmlns:wp="http://schemas.openxmlformats.org/drawingml/2006/wordprocessingDrawing" xmlns:w10="urn:schemas-microsoft-com:office:word" xmlns:w="http://schemas.openxmlformats.org/wordprocessingml/2006/main" xmlns:w14="http://schemas.microsoft.com/office/word/2010/wordml" xmlns:w15="http://schemas.microsoft.com/office/word/2012/wordml" xmlns:wpg="http://schemas.microsoft.com/office/word/2010/wordprocessingGroup" xmlns:wpi="http://schemas.microsoft.com/office/word/2010/wordprocessingInk" xmlns:wne="http://schemas.microsoft.com/office/word/2006/wordml" xmlns:wps="http://schemas.microsoft.com/office/word/2010/wordprocessingShape" mc:Ignorable="w14 w15 wp14">
-  <w:p>
-    <w:pPr>
-      <w:pStyle w:val="Piedepgina"/>
-      <w:jc w:val="right"/>
-    </w:pPr>
-  </w:p>
-  <w:p>
-    <w:pPr>
-      <w:pStyle w:val="Piedepgina"/>
-    </w:pPr>
-  </w:p>
-</w:ftr>
-</file>
-
-<file path=word/footer5.xml><?xml version="1.0" encoding="utf-8"?>
-<w:ftr xmlns:wpc="http://schemas.microsoft.com/office/word/2010/wordprocessingCanvas" xmlns:mc="http://schemas.openxmlformats.org/markup-compatibility/2006" xmlns:o="urn:schemas-microsoft-com:office:office" xmlns:r="http://schemas.openxmlformats.org/officeDocument/2006/relationships" xmlns:m="http://schemas.openxmlformats.org/officeDocument/2006/math" xmlns:v="urn:schemas-microsoft-com:vml" xmlns:wp14="http://schemas.microsoft.com/office/word/2010/wordprocessingDrawing" xmlns:wp="http://schemas.openxmlformats.org/drawingml/2006/wordprocessingDrawing" xmlns:w10="urn:schemas-microsoft-com:office:word" xmlns:w="http://schemas.openxmlformats.org/wordprocessingml/2006/main" xmlns:w14="http://schemas.microsoft.com/office/word/2010/wordml" xmlns:w15="http://schemas.microsoft.com/office/word/2012/wordml" xmlns:wpg="http://schemas.microsoft.com/office/word/2010/wordprocessingGroup" xmlns:wpi="http://schemas.microsoft.com/office/word/2010/wordprocessingInk" xmlns:wne="http://schemas.microsoft.com/office/word/2006/wordml" xmlns:wps="http://schemas.microsoft.com/office/word/2010/wordprocessingShape" mc:Ignorable="w14 w15 wp14">
-  <w:sdt>
-    <w:sdtPr>
-      <w:id w:val="366264498"/>
-      <w:docPartObj>
-        <w:docPartGallery w:val="Page Numbers (Bottom of Page)"/>
-        <w:docPartUnique/>
-      </w:docPartObj>
-    </w:sdtPr>
-    <w:sdtEndPr>
-      <w:rPr>
-        <w:noProof/>
-      </w:rPr>
-    </w:sdtEndPr>
-    <w:sdtContent>
-      <w:p>
-        <w:pPr>
-          <w:pStyle w:val="Piedepgina"/>
-          <w:jc w:val="right"/>
-        </w:pPr>
-        <w:r>
-          <w:fldChar w:fldCharType="begin"/>
-        </w:r>
-        <w:r>
-          <w:instrText xml:space="preserve"> PAGE   \* MERGEFORMAT </w:instrText>
-        </w:r>
-        <w:r>
-          <w:fldChar w:fldCharType="separate"/>
-        </w:r>
-        <w:r>
-          <w:rPr>
-            <w:noProof/>
-          </w:rPr>
-          <w:t>18</w:t>
-        </w:r>
-        <w:r>
-          <w:rPr>
-            <w:noProof/>
-          </w:rPr>
-          <w:fldChar w:fldCharType="end"/>
-        </w:r>
-      </w:p>
-    </w:sdtContent>
-  </w:sdt>
-  <w:p>
-    <w:pPr>
-      <w:pStyle w:val="Piedepgina"/>
-    </w:pPr>
-  </w:p>
-</w:ftr>
-</file>
-
-<file path=word/footer6.xml><?xml version="1.0" encoding="utf-8"?>
-<w:ftr xmlns:wpc="http://schemas.microsoft.com/office/word/2010/wordprocessingCanvas" xmlns:mc="http://schemas.openxmlformats.org/markup-compatibility/2006" xmlns:o="urn:schemas-microsoft-com:office:office" xmlns:r="http://schemas.openxmlformats.org/officeDocument/2006/relationships" xmlns:m="http://schemas.openxmlformats.org/officeDocument/2006/math" xmlns:v="urn:schemas-microsoft-com:vml" xmlns:wp14="http://schemas.microsoft.com/office/word/2010/wordprocessingDrawing" xmlns:wp="http://schemas.openxmlformats.org/drawingml/2006/wordprocessingDrawing" xmlns:w10="urn:schemas-microsoft-com:office:word" xmlns:w="http://schemas.openxmlformats.org/wordprocessingml/2006/main" xmlns:w14="http://schemas.microsoft.com/office/word/2010/wordml" xmlns:w15="http://schemas.microsoft.com/office/word/2012/wordml" xmlns:wpg="http://schemas.microsoft.com/office/word/2010/wordprocessingGroup" xmlns:wpi="http://schemas.microsoft.com/office/word/2010/wordprocessingInk" xmlns:wne="http://schemas.microsoft.com/office/word/2006/wordml" xmlns:wps="http://schemas.microsoft.com/office/word/2010/wordprocessingShape" mc:Ignorable="w14 w15 wp14">
   <w:sdt>
     <w:sdtPr>
       <w:id w:val="-1577979446"/>
@@ -12594,7 +10693,7 @@
           <w:rPr>
             <w:noProof/>
           </w:rPr>
-          <w:t>19</w:t>
+          <w:t>14</w:t>
         </w:r>
         <w:r>
           <w:rPr>
@@ -12771,27 +10870,6 @@
       <w:rPr>
         <w:b/>
       </w:rPr>
-      <w:fldChar w:fldCharType="separate"/>
-    </w:r>
-    <w:r>
-      <w:rPr>
-        <w:bCs/>
-        <w:noProof/>
-        <w:lang w:val="es-ES"/>
-      </w:rPr>
-      <w:t>Introducción</w:t>
-    </w:r>
-    <w:r>
-      <w:rPr>
-        <w:b/>
-        <w:noProof/>
-      </w:rPr>
-      <w:t xml:space="preserve"> a la plantilla</w:t>
-    </w:r>
-    <w:r>
-      <w:rPr>
-        <w:b/>
-      </w:rPr>
       <w:fldChar w:fldCharType="end"/>
     </w:r>
   </w:p>
@@ -12888,334 +10966,6 @@
   <w:p>
     <w:pPr>
       <w:pStyle w:val="Encabezado"/>
-      <w:jc w:val="right"/>
-      <w:rPr>
-        <w:b/>
-      </w:rPr>
-    </w:pPr>
-  </w:p>
-  <w:p>
-    <w:pPr>
-      <w:pStyle w:val="Encabezado"/>
-      <w:pBdr>
-        <w:bottom w:val="single" w:sz="4" w:space="1" w:color="auto"/>
-      </w:pBdr>
-      <w:jc w:val="right"/>
-      <w:rPr>
-        <w:b/>
-      </w:rPr>
-    </w:pPr>
-    <w:r>
-      <w:rPr>
-        <w:b/>
-      </w:rPr>
-      <w:fldChar w:fldCharType="begin"/>
-    </w:r>
-    <w:r>
-      <w:rPr>
-        <w:b/>
-      </w:rPr>
-      <w:instrText xml:space="preserve"> STYLEREF  "Título 1"  \* MERGEFORMAT </w:instrText>
-    </w:r>
-    <w:r>
-      <w:rPr>
-        <w:b/>
-      </w:rPr>
-      <w:fldChar w:fldCharType="separate"/>
-    </w:r>
-    <w:r>
-      <w:rPr>
-        <w:bCs/>
-        <w:noProof/>
-        <w:lang w:val="es-ES"/>
-      </w:rPr>
-      <w:t>Bibliografía</w:t>
-    </w:r>
-    <w:r>
-      <w:rPr>
-        <w:b/>
-      </w:rPr>
-      <w:fldChar w:fldCharType="end"/>
-    </w:r>
-  </w:p>
-</w:hdr>
-</file>
-
-<file path=word/header16.xml><?xml version="1.0" encoding="utf-8"?>
-<w:hdr xmlns:wpc="http://schemas.microsoft.com/office/word/2010/wordprocessingCanvas" xmlns:mc="http://schemas.openxmlformats.org/markup-compatibility/2006" xmlns:o="urn:schemas-microsoft-com:office:office" xmlns:r="http://schemas.openxmlformats.org/officeDocument/2006/relationships" xmlns:m="http://schemas.openxmlformats.org/officeDocument/2006/math" xmlns:v="urn:schemas-microsoft-com:vml" xmlns:wp14="http://schemas.microsoft.com/office/word/2010/wordprocessingDrawing" xmlns:wp="http://schemas.openxmlformats.org/drawingml/2006/wordprocessingDrawing" xmlns:w10="urn:schemas-microsoft-com:office:word" xmlns:w="http://schemas.openxmlformats.org/wordprocessingml/2006/main" xmlns:w14="http://schemas.microsoft.com/office/word/2010/wordml" xmlns:w15="http://schemas.microsoft.com/office/word/2012/wordml" xmlns:wpg="http://schemas.microsoft.com/office/word/2010/wordprocessingGroup" xmlns:wpi="http://schemas.microsoft.com/office/word/2010/wordprocessingInk" xmlns:wne="http://schemas.microsoft.com/office/word/2006/wordml" xmlns:wps="http://schemas.microsoft.com/office/word/2010/wordprocessingShape" mc:Ignorable="w14 w15 wp14">
-  <w:p>
-    <w:pPr>
-      <w:pStyle w:val="Encabezado"/>
-      <w:jc w:val="right"/>
-      <w:rPr>
-        <w:b/>
-      </w:rPr>
-    </w:pPr>
-  </w:p>
-  <w:p>
-    <w:pPr>
-      <w:pStyle w:val="Encabezado"/>
-      <w:pBdr>
-        <w:bottom w:val="single" w:sz="4" w:space="1" w:color="auto"/>
-      </w:pBdr>
-      <w:jc w:val="right"/>
-      <w:rPr>
-        <w:b/>
-      </w:rPr>
-    </w:pPr>
-    <w:r>
-      <w:rPr>
-        <w:b/>
-      </w:rPr>
-      <w:fldChar w:fldCharType="begin"/>
-    </w:r>
-    <w:r>
-      <w:rPr>
-        <w:b/>
-      </w:rPr>
-      <w:instrText xml:space="preserve"> STYLEREF  "Título 6" \n  \* MERGEFORMAT </w:instrText>
-    </w:r>
-    <w:r>
-      <w:rPr>
-        <w:b/>
-      </w:rPr>
-      <w:fldChar w:fldCharType="separate"/>
-    </w:r>
-    <w:r>
-      <w:rPr>
-        <w:bCs/>
-        <w:noProof/>
-        <w:lang w:val="es-ES"/>
-      </w:rPr>
-      <w:t>A</w:t>
-    </w:r>
-    <w:r>
-      <w:rPr>
-        <w:b/>
-      </w:rPr>
-      <w:fldChar w:fldCharType="end"/>
-    </w:r>
-    <w:r>
-      <w:rPr>
-        <w:b/>
-      </w:rPr>
-      <w:t xml:space="preserve">  </w:t>
-    </w:r>
-    <w:r>
-      <w:rPr>
-        <w:b/>
-      </w:rPr>
-      <w:fldChar w:fldCharType="begin"/>
-    </w:r>
-    <w:r>
-      <w:rPr>
-        <w:b/>
-      </w:rPr>
-      <w:instrText xml:space="preserve"> STYLEREF  "Título 6"  \* MERGEFORMAT </w:instrText>
-    </w:r>
-    <w:r>
-      <w:rPr>
-        <w:b/>
-      </w:rPr>
-      <w:fldChar w:fldCharType="separate"/>
-    </w:r>
-    <w:r>
-      <w:rPr>
-        <w:bCs/>
-        <w:noProof/>
-        <w:lang w:val="es-ES"/>
-      </w:rPr>
-      <w:t>Un apéndice</w:t>
-    </w:r>
-    <w:r>
-      <w:rPr>
-        <w:b/>
-      </w:rPr>
-      <w:fldChar w:fldCharType="end"/>
-    </w:r>
-  </w:p>
-</w:hdr>
-</file>
-
-<file path=word/header17.xml><?xml version="1.0" encoding="utf-8"?>
-<w:hdr xmlns:wpc="http://schemas.microsoft.com/office/word/2010/wordprocessingCanvas" xmlns:mc="http://schemas.openxmlformats.org/markup-compatibility/2006" xmlns:o="urn:schemas-microsoft-com:office:office" xmlns:r="http://schemas.openxmlformats.org/officeDocument/2006/relationships" xmlns:m="http://schemas.openxmlformats.org/officeDocument/2006/math" xmlns:v="urn:schemas-microsoft-com:vml" xmlns:wp14="http://schemas.microsoft.com/office/word/2010/wordprocessingDrawing" xmlns:wp="http://schemas.openxmlformats.org/drawingml/2006/wordprocessingDrawing" xmlns:w10="urn:schemas-microsoft-com:office:word" xmlns:w="http://schemas.openxmlformats.org/wordprocessingml/2006/main" xmlns:w14="http://schemas.microsoft.com/office/word/2010/wordml" xmlns:w15="http://schemas.microsoft.com/office/word/2012/wordml" xmlns:wpg="http://schemas.microsoft.com/office/word/2010/wordprocessingGroup" xmlns:wpi="http://schemas.microsoft.com/office/word/2010/wordprocessingInk" xmlns:wne="http://schemas.microsoft.com/office/word/2006/wordml" xmlns:wps="http://schemas.microsoft.com/office/word/2010/wordprocessingShape" mc:Ignorable="w14 w15 wp14">
-  <w:p>
-    <w:pPr>
-      <w:pStyle w:val="Encabezado"/>
-    </w:pPr>
-  </w:p>
-</w:hdr>
-</file>
-
-<file path=word/header18.xml><?xml version="1.0" encoding="utf-8"?>
-<w:hdr xmlns:wpc="http://schemas.microsoft.com/office/word/2010/wordprocessingCanvas" xmlns:mc="http://schemas.openxmlformats.org/markup-compatibility/2006" xmlns:o="urn:schemas-microsoft-com:office:office" xmlns:r="http://schemas.openxmlformats.org/officeDocument/2006/relationships" xmlns:m="http://schemas.openxmlformats.org/officeDocument/2006/math" xmlns:v="urn:schemas-microsoft-com:vml" xmlns:wp14="http://schemas.microsoft.com/office/word/2010/wordprocessingDrawing" xmlns:wp="http://schemas.openxmlformats.org/drawingml/2006/wordprocessingDrawing" xmlns:w10="urn:schemas-microsoft-com:office:word" xmlns:w="http://schemas.openxmlformats.org/wordprocessingml/2006/main" xmlns:w14="http://schemas.microsoft.com/office/word/2010/wordml" xmlns:w15="http://schemas.microsoft.com/office/word/2012/wordml" xmlns:wpg="http://schemas.microsoft.com/office/word/2010/wordprocessingGroup" xmlns:wpi="http://schemas.microsoft.com/office/word/2010/wordprocessingInk" xmlns:wne="http://schemas.microsoft.com/office/word/2006/wordml" xmlns:wps="http://schemas.microsoft.com/office/word/2010/wordprocessingShape" mc:Ignorable="w14 w15 wp14">
-  <w:p>
-    <w:pPr>
-      <w:pStyle w:val="Encabezado"/>
-    </w:pPr>
-  </w:p>
-</w:hdr>
-</file>
-
-<file path=word/header19.xml><?xml version="1.0" encoding="utf-8"?>
-<w:hdr xmlns:wpc="http://schemas.microsoft.com/office/word/2010/wordprocessingCanvas" xmlns:mc="http://schemas.openxmlformats.org/markup-compatibility/2006" xmlns:o="urn:schemas-microsoft-com:office:office" xmlns:r="http://schemas.openxmlformats.org/officeDocument/2006/relationships" xmlns:m="http://schemas.openxmlformats.org/officeDocument/2006/math" xmlns:v="urn:schemas-microsoft-com:vml" xmlns:wp14="http://schemas.microsoft.com/office/word/2010/wordprocessingDrawing" xmlns:wp="http://schemas.openxmlformats.org/drawingml/2006/wordprocessingDrawing" xmlns:w10="urn:schemas-microsoft-com:office:word" xmlns:w="http://schemas.openxmlformats.org/wordprocessingml/2006/main" xmlns:w14="http://schemas.microsoft.com/office/word/2010/wordml" xmlns:w15="http://schemas.microsoft.com/office/word/2012/wordml" xmlns:wpg="http://schemas.microsoft.com/office/word/2010/wordprocessingGroup" xmlns:wpi="http://schemas.microsoft.com/office/word/2010/wordprocessingInk" xmlns:wne="http://schemas.microsoft.com/office/word/2006/wordml" xmlns:wps="http://schemas.microsoft.com/office/word/2010/wordprocessingShape" mc:Ignorable="w14 w15 wp14">
-  <w:p>
-    <w:pPr>
-      <w:pStyle w:val="Encabezado"/>
-    </w:pPr>
-  </w:p>
-</w:hdr>
-</file>
-
-<file path=word/header2.xml><?xml version="1.0" encoding="utf-8"?>
-<w:hdr xmlns:wpc="http://schemas.microsoft.com/office/word/2010/wordprocessingCanvas" xmlns:mc="http://schemas.openxmlformats.org/markup-compatibility/2006" xmlns:o="urn:schemas-microsoft-com:office:office" xmlns:r="http://schemas.openxmlformats.org/officeDocument/2006/relationships" xmlns:m="http://schemas.openxmlformats.org/officeDocument/2006/math" xmlns:v="urn:schemas-microsoft-com:vml" xmlns:wp14="http://schemas.microsoft.com/office/word/2010/wordprocessingDrawing" xmlns:wp="http://schemas.openxmlformats.org/drawingml/2006/wordprocessingDrawing" xmlns:w10="urn:schemas-microsoft-com:office:word" xmlns:w="http://schemas.openxmlformats.org/wordprocessingml/2006/main" xmlns:w14="http://schemas.microsoft.com/office/word/2010/wordml" xmlns:w15="http://schemas.microsoft.com/office/word/2012/wordml" xmlns:wpg="http://schemas.microsoft.com/office/word/2010/wordprocessingGroup" xmlns:wpi="http://schemas.microsoft.com/office/word/2010/wordprocessingInk" xmlns:wne="http://schemas.microsoft.com/office/word/2006/wordml" xmlns:wps="http://schemas.microsoft.com/office/word/2010/wordprocessingShape" mc:Ignorable="w14 w15 wp14">
-  <w:p>
-    <w:pPr>
-      <w:pStyle w:val="Encabezado"/>
-    </w:pPr>
-  </w:p>
-</w:hdr>
-</file>
-
-<file path=word/header20.xml><?xml version="1.0" encoding="utf-8"?>
-<w:hdr xmlns:wpc="http://schemas.microsoft.com/office/word/2010/wordprocessingCanvas" xmlns:mc="http://schemas.openxmlformats.org/markup-compatibility/2006" xmlns:o="urn:schemas-microsoft-com:office:office" xmlns:r="http://schemas.openxmlformats.org/officeDocument/2006/relationships" xmlns:m="http://schemas.openxmlformats.org/officeDocument/2006/math" xmlns:v="urn:schemas-microsoft-com:vml" xmlns:wp14="http://schemas.microsoft.com/office/word/2010/wordprocessingDrawing" xmlns:wp="http://schemas.openxmlformats.org/drawingml/2006/wordprocessingDrawing" xmlns:w10="urn:schemas-microsoft-com:office:word" xmlns:w="http://schemas.openxmlformats.org/wordprocessingml/2006/main" xmlns:w14="http://schemas.microsoft.com/office/word/2010/wordml" xmlns:w15="http://schemas.microsoft.com/office/word/2012/wordml" xmlns:wpg="http://schemas.microsoft.com/office/word/2010/wordprocessingGroup" xmlns:wpi="http://schemas.microsoft.com/office/word/2010/wordprocessingInk" xmlns:wne="http://schemas.microsoft.com/office/word/2006/wordml" xmlns:wps="http://schemas.microsoft.com/office/word/2010/wordprocessingShape" mc:Ignorable="w14 w15 wp14">
-  <w:p>
-    <w:pPr>
-      <w:pStyle w:val="Encabezado"/>
-    </w:pPr>
-  </w:p>
-</w:hdr>
-</file>
-
-<file path=word/header21.xml><?xml version="1.0" encoding="utf-8"?>
-<w:hdr xmlns:wpc="http://schemas.microsoft.com/office/word/2010/wordprocessingCanvas" xmlns:mc="http://schemas.openxmlformats.org/markup-compatibility/2006" xmlns:o="urn:schemas-microsoft-com:office:office" xmlns:r="http://schemas.openxmlformats.org/officeDocument/2006/relationships" xmlns:m="http://schemas.openxmlformats.org/officeDocument/2006/math" xmlns:v="urn:schemas-microsoft-com:vml" xmlns:wp14="http://schemas.microsoft.com/office/word/2010/wordprocessingDrawing" xmlns:wp="http://schemas.openxmlformats.org/drawingml/2006/wordprocessingDrawing" xmlns:w10="urn:schemas-microsoft-com:office:word" xmlns:w="http://schemas.openxmlformats.org/wordprocessingml/2006/main" xmlns:w14="http://schemas.microsoft.com/office/word/2010/wordml" xmlns:w15="http://schemas.microsoft.com/office/word/2012/wordml" xmlns:wpg="http://schemas.microsoft.com/office/word/2010/wordprocessingGroup" xmlns:wpi="http://schemas.microsoft.com/office/word/2010/wordprocessingInk" xmlns:wne="http://schemas.microsoft.com/office/word/2006/wordml" xmlns:wps="http://schemas.microsoft.com/office/word/2010/wordprocessingShape" mc:Ignorable="w14 w15 wp14">
-  <w:p>
-    <w:pPr>
-      <w:pStyle w:val="Encabezado"/>
-    </w:pPr>
-  </w:p>
-</w:hdr>
-</file>
-
-<file path=word/header22.xml><?xml version="1.0" encoding="utf-8"?>
-<w:hdr xmlns:wpc="http://schemas.microsoft.com/office/word/2010/wordprocessingCanvas" xmlns:mc="http://schemas.openxmlformats.org/markup-compatibility/2006" xmlns:o="urn:schemas-microsoft-com:office:office" xmlns:r="http://schemas.openxmlformats.org/officeDocument/2006/relationships" xmlns:m="http://schemas.openxmlformats.org/officeDocument/2006/math" xmlns:v="urn:schemas-microsoft-com:vml" xmlns:wp14="http://schemas.microsoft.com/office/word/2010/wordprocessingDrawing" xmlns:wp="http://schemas.openxmlformats.org/drawingml/2006/wordprocessingDrawing" xmlns:w10="urn:schemas-microsoft-com:office:word" xmlns:w="http://schemas.openxmlformats.org/wordprocessingml/2006/main" xmlns:w14="http://schemas.microsoft.com/office/word/2010/wordml" xmlns:w15="http://schemas.microsoft.com/office/word/2012/wordml" xmlns:wpg="http://schemas.microsoft.com/office/word/2010/wordprocessingGroup" xmlns:wpi="http://schemas.microsoft.com/office/word/2010/wordprocessingInk" xmlns:wne="http://schemas.microsoft.com/office/word/2006/wordml" xmlns:wps="http://schemas.microsoft.com/office/word/2010/wordprocessingShape" mc:Ignorable="w14 w15 wp14">
-  <w:p>
-    <w:pPr>
-      <w:pStyle w:val="Encabezado"/>
-      <w:pBdr>
-        <w:bottom w:val="single" w:sz="4" w:space="1" w:color="auto"/>
-      </w:pBdr>
-      <w:jc w:val="right"/>
-      <w:rPr>
-        <w:b/>
-      </w:rPr>
-    </w:pPr>
-  </w:p>
-  <w:p>
-    <w:pPr>
-      <w:pStyle w:val="Encabezado"/>
-      <w:pBdr>
-        <w:bottom w:val="single" w:sz="4" w:space="1" w:color="auto"/>
-      </w:pBdr>
-      <w:jc w:val="right"/>
-      <w:rPr>
-        <w:b/>
-      </w:rPr>
-    </w:pPr>
-    <w:r>
-      <w:rPr>
-        <w:b/>
-      </w:rPr>
-      <w:fldChar w:fldCharType="begin"/>
-    </w:r>
-    <w:r>
-      <w:rPr>
-        <w:b/>
-      </w:rPr>
-      <w:instrText xml:space="preserve"> STYLEREF  "Título 6" \n  \* MERGEFORMAT </w:instrText>
-    </w:r>
-    <w:r>
-      <w:rPr>
-        <w:b/>
-      </w:rPr>
-      <w:fldChar w:fldCharType="separate"/>
-    </w:r>
-    <w:r>
-      <w:rPr>
-        <w:bCs/>
-        <w:noProof/>
-        <w:lang w:val="es-ES"/>
-      </w:rPr>
-      <w:t>A</w:t>
-    </w:r>
-    <w:r>
-      <w:rPr>
-        <w:b/>
-      </w:rPr>
-      <w:fldChar w:fldCharType="end"/>
-    </w:r>
-    <w:r>
-      <w:rPr>
-        <w:b/>
-      </w:rPr>
-      <w:t xml:space="preserve">  </w:t>
-    </w:r>
-    <w:r>
-      <w:rPr>
-        <w:b/>
-      </w:rPr>
-      <w:fldChar w:fldCharType="begin"/>
-    </w:r>
-    <w:r>
-      <w:rPr>
-        <w:b/>
-      </w:rPr>
-      <w:instrText xml:space="preserve"> STYLEREF  "Título 6"  \* MERGEFORMAT </w:instrText>
-    </w:r>
-    <w:r>
-      <w:rPr>
-        <w:b/>
-      </w:rPr>
-      <w:fldChar w:fldCharType="separate"/>
-    </w:r>
-    <w:r>
-      <w:rPr>
-        <w:bCs/>
-        <w:noProof/>
-        <w:lang w:val="es-ES"/>
-      </w:rPr>
-      <w:t>Un apéndice</w:t>
-    </w:r>
-    <w:r>
-      <w:rPr>
-        <w:b/>
-      </w:rPr>
-      <w:fldChar w:fldCharType="end"/>
-    </w:r>
-  </w:p>
-  <w:p>
-    <w:pPr>
-      <w:pStyle w:val="Encabezado"/>
-    </w:pPr>
-  </w:p>
-</w:hdr>
-</file>
-
-<file path=word/header23.xml><?xml version="1.0" encoding="utf-8"?>
-<w:hdr xmlns:wpc="http://schemas.microsoft.com/office/word/2010/wordprocessingCanvas" xmlns:mc="http://schemas.openxmlformats.org/markup-compatibility/2006" xmlns:o="urn:schemas-microsoft-com:office:office" xmlns:r="http://schemas.openxmlformats.org/officeDocument/2006/relationships" xmlns:m="http://schemas.openxmlformats.org/officeDocument/2006/math" xmlns:v="urn:schemas-microsoft-com:vml" xmlns:wp14="http://schemas.microsoft.com/office/word/2010/wordprocessingDrawing" xmlns:wp="http://schemas.openxmlformats.org/drawingml/2006/wordprocessingDrawing" xmlns:w10="urn:schemas-microsoft-com:office:word" xmlns:w="http://schemas.openxmlformats.org/wordprocessingml/2006/main" xmlns:w14="http://schemas.microsoft.com/office/word/2010/wordml" xmlns:w15="http://schemas.microsoft.com/office/word/2012/wordml" xmlns:wpg="http://schemas.microsoft.com/office/word/2010/wordprocessingGroup" xmlns:wpi="http://schemas.microsoft.com/office/word/2010/wordprocessingInk" xmlns:wne="http://schemas.microsoft.com/office/word/2006/wordml" xmlns:wps="http://schemas.microsoft.com/office/word/2010/wordprocessingShape" mc:Ignorable="w14 w15 wp14">
-  <w:p>
-    <w:pPr>
-      <w:pStyle w:val="Encabezado"/>
-    </w:pPr>
-  </w:p>
-</w:hdr>
-</file>
-
-<file path=word/header24.xml><?xml version="1.0" encoding="utf-8"?>
-<w:hdr xmlns:wpc="http://schemas.microsoft.com/office/word/2010/wordprocessingCanvas" xmlns:mc="http://schemas.openxmlformats.org/markup-compatibility/2006" xmlns:o="urn:schemas-microsoft-com:office:office" xmlns:r="http://schemas.openxmlformats.org/officeDocument/2006/relationships" xmlns:m="http://schemas.openxmlformats.org/officeDocument/2006/math" xmlns:v="urn:schemas-microsoft-com:vml" xmlns:wp14="http://schemas.microsoft.com/office/word/2010/wordprocessingDrawing" xmlns:wp="http://schemas.openxmlformats.org/drawingml/2006/wordprocessingDrawing" xmlns:w10="urn:schemas-microsoft-com:office:word" xmlns:w="http://schemas.openxmlformats.org/wordprocessingml/2006/main" xmlns:w14="http://schemas.microsoft.com/office/word/2010/wordml" xmlns:w15="http://schemas.microsoft.com/office/word/2012/wordml" xmlns:wpg="http://schemas.microsoft.com/office/word/2010/wordprocessingGroup" xmlns:wpi="http://schemas.microsoft.com/office/word/2010/wordprocessingInk" xmlns:wne="http://schemas.microsoft.com/office/word/2006/wordml" xmlns:wps="http://schemas.microsoft.com/office/word/2010/wordprocessingShape" mc:Ignorable="w14 w15 wp14">
-  <w:p>
-    <w:pPr>
-      <w:pStyle w:val="Encabezado"/>
       <w:pBdr>
         <w:bottom w:val="single" w:sz="4" w:space="1" w:color="auto"/>
       </w:pBdr>
@@ -13261,7 +11011,7 @@
         <w:noProof/>
         <w:lang w:val="es-ES"/>
       </w:rPr>
-      <w:t>A</w:t>
+      <w:t>¡Error! No hay texto con el estilo especificado en el documento.</w:t>
     </w:r>
     <w:r>
       <w:rPr>
@@ -13299,7 +11049,7 @@
         <w:noProof/>
         <w:lang w:val="es-ES"/>
       </w:rPr>
-      <w:t>Un apéndice</w:t>
+      <w:t>¡Error! No hay texto con el estilo especificado en el documento.</w:t>
     </w:r>
     <w:r>
       <w:rPr>
@@ -13311,7 +11061,7 @@
 </w:hdr>
 </file>
 
-<file path=word/header25.xml><?xml version="1.0" encoding="utf-8"?>
+<file path=word/header16.xml><?xml version="1.0" encoding="utf-8"?>
 <w:hdr xmlns:wpc="http://schemas.microsoft.com/office/word/2010/wordprocessingCanvas" xmlns:mc="http://schemas.openxmlformats.org/markup-compatibility/2006" xmlns:o="urn:schemas-microsoft-com:office:office" xmlns:r="http://schemas.openxmlformats.org/officeDocument/2006/relationships" xmlns:m="http://schemas.openxmlformats.org/officeDocument/2006/math" xmlns:v="urn:schemas-microsoft-com:vml" xmlns:wp14="http://schemas.microsoft.com/office/word/2010/wordprocessingDrawing" xmlns:wp="http://schemas.openxmlformats.org/drawingml/2006/wordprocessingDrawing" xmlns:w10="urn:schemas-microsoft-com:office:word" xmlns:w="http://schemas.openxmlformats.org/wordprocessingml/2006/main" xmlns:w14="http://schemas.microsoft.com/office/word/2010/wordml" xmlns:w15="http://schemas.microsoft.com/office/word/2012/wordml" xmlns:wpg="http://schemas.microsoft.com/office/word/2010/wordprocessingGroup" xmlns:wpi="http://schemas.microsoft.com/office/word/2010/wordprocessingInk" xmlns:wne="http://schemas.microsoft.com/office/word/2006/wordml" xmlns:wps="http://schemas.microsoft.com/office/word/2010/wordprocessingShape" mc:Ignorable="w14 w15 wp14">
   <w:p>
     <w:pPr>
@@ -13356,6 +11106,16 @@
         </v:shape>
       </w:pict>
     </w:r>
+  </w:p>
+</w:hdr>
+</file>
+
+<file path=word/header2.xml><?xml version="1.0" encoding="utf-8"?>
+<w:hdr xmlns:wpc="http://schemas.microsoft.com/office/word/2010/wordprocessingCanvas" xmlns:mc="http://schemas.openxmlformats.org/markup-compatibility/2006" xmlns:o="urn:schemas-microsoft-com:office:office" xmlns:r="http://schemas.openxmlformats.org/officeDocument/2006/relationships" xmlns:m="http://schemas.openxmlformats.org/officeDocument/2006/math" xmlns:v="urn:schemas-microsoft-com:vml" xmlns:wp14="http://schemas.microsoft.com/office/word/2010/wordprocessingDrawing" xmlns:wp="http://schemas.openxmlformats.org/drawingml/2006/wordprocessingDrawing" xmlns:w10="urn:schemas-microsoft-com:office:word" xmlns:w="http://schemas.openxmlformats.org/wordprocessingml/2006/main" xmlns:w14="http://schemas.microsoft.com/office/word/2010/wordml" xmlns:w15="http://schemas.microsoft.com/office/word/2012/wordml" xmlns:wpg="http://schemas.microsoft.com/office/word/2010/wordprocessingGroup" xmlns:wpi="http://schemas.microsoft.com/office/word/2010/wordprocessingInk" xmlns:wne="http://schemas.microsoft.com/office/word/2006/wordml" xmlns:wps="http://schemas.microsoft.com/office/word/2010/wordprocessingShape" mc:Ignorable="w14 w15 wp14">
+  <w:p>
+    <w:pPr>
+      <w:pStyle w:val="Encabezado"/>
+    </w:pPr>
   </w:p>
 </w:hdr>
 </file>
@@ -20192,7 +17952,7 @@
 </file>
 
 <file path=customXml/itemProps1.xml><?xml version="1.0" encoding="utf-8"?>
-<ds:datastoreItem xmlns:ds="http://schemas.openxmlformats.org/officeDocument/2006/customXml" ds:itemID="{62A34293-DE1D-4C18-9AE3-A29DA471E758}">
+<ds:datastoreItem xmlns:ds="http://schemas.openxmlformats.org/officeDocument/2006/customXml" ds:itemID="{1D85E19D-E0B5-4740-8C1C-21C8103D0236}">
   <ds:schemaRefs>
     <ds:schemaRef ds:uri="http://schemas.openxmlformats.org/officeDocument/2006/bibliography"/>
   </ds:schemaRefs>

</xml_diff>

<commit_message>
lista la primera mesa
</commit_message>
<xml_diff>
--- a/Primera mesa word.docx
+++ b/Primera mesa word.docx
@@ -985,6 +985,7 @@
           </w:placeholder>
           <w:text/>
         </w:sdtPr>
+        <w:sdtEndPr/>
         <w:sdtContent>
           <w:r>
             <w:t>Diego</w:t>
@@ -1225,6 +1226,7 @@
             <w:calendar w:val="gregorian"/>
           </w:date>
         </w:sdtPr>
+        <w:sdtEndPr/>
         <w:sdtContent>
           <w:r>
             <w:rPr>
@@ -1282,7 +1284,16 @@
     </w:p>
     <w:p>
       <w:r>
-        <w:t xml:space="preserve">En el siguiente trabajo se estudiara el </w:t>
+        <w:t>Se pretende estudiar</w:t>
+      </w:r>
+      <w:r>
+        <w:t xml:space="preserve"> el</w:t>
+      </w:r>
+      <w:r>
+        <w:t xml:space="preserve"> </w:t>
+      </w:r>
+      <w:r>
+        <w:t xml:space="preserve"> </w:t>
       </w:r>
       <w:r>
         <w:t xml:space="preserve">motor de inducción trifásico, bajo ambiente de simulación y práctico, su respuesta espectral. Analizando su comportamiento </w:t>
@@ -1334,8 +1345,6 @@
           <w:docGrid w:linePitch="360"/>
         </w:sectPr>
       </w:pPr>
-      <w:bookmarkStart w:id="3" w:name="_GoBack"/>
-      <w:bookmarkEnd w:id="3"/>
     </w:p>
     <w:p>
       <w:pPr>
@@ -2878,7 +2887,7 @@
           <w:u w:val="single"/>
         </w:rPr>
       </w:pPr>
-      <w:bookmarkStart w:id="4" w:name="_Toc512348988"/>
+      <w:bookmarkStart w:id="3" w:name="_Toc512348988"/>
       <w:r>
         <w:lastRenderedPageBreak/>
         <w:t>Intro</w:t>
@@ -2886,7 +2895,7 @@
       <w:r>
         <w:t>ducción</w:t>
       </w:r>
-      <w:bookmarkEnd w:id="4"/>
+      <w:bookmarkEnd w:id="3"/>
     </w:p>
     <w:p>
       <w:r>
@@ -2953,7 +2962,13 @@
         <w:t>s</w:t>
       </w:r>
       <w:r>
-        <w:t xml:space="preserve"> es el Variador de Frecuencia (VDF), el cual está conformado por elementos de electrónica de potencia, de modo que el contenido armónico asociado aumenta.</w:t>
+        <w:t xml:space="preserve"> </w:t>
+      </w:r>
+      <w:r>
+        <w:t>es el Variador de Frecuencia (Vd</w:t>
+      </w:r>
+      <w:r>
+        <w:t>F), el cual está conformado por elementos de electrónica de potencia, de modo que el contenido armónico asociado aumenta.</w:t>
       </w:r>
     </w:p>
     <w:p>
@@ -3006,12 +3021,12 @@
           <w:numId w:val="0"/>
         </w:numPr>
       </w:pPr>
-      <w:bookmarkStart w:id="5" w:name="_Toc512348989"/>
+      <w:bookmarkStart w:id="4" w:name="_Toc512348989"/>
       <w:r>
         <w:lastRenderedPageBreak/>
         <w:t>Objetivo general</w:t>
       </w:r>
-      <w:bookmarkEnd w:id="5"/>
+      <w:bookmarkEnd w:id="4"/>
     </w:p>
     <w:p>
       <w:pPr>
@@ -3039,11 +3054,11 @@
           <w:numId w:val="0"/>
         </w:numPr>
       </w:pPr>
-      <w:bookmarkStart w:id="6" w:name="_Toc512348990"/>
+      <w:bookmarkStart w:id="5" w:name="_Toc512348990"/>
       <w:r>
         <w:t>Objetivos específicos</w:t>
       </w:r>
-      <w:bookmarkEnd w:id="6"/>
+      <w:bookmarkEnd w:id="5"/>
     </w:p>
     <w:p>
       <w:pPr>
@@ -3112,30 +3127,30 @@
       <w:pPr>
         <w:pStyle w:val="Ttulo1"/>
       </w:pPr>
-      <w:bookmarkStart w:id="7" w:name="_Toc512348991"/>
+      <w:bookmarkStart w:id="6" w:name="_Toc512348991"/>
       <w:r>
         <w:lastRenderedPageBreak/>
         <w:t>Antecedente generales y propuestas</w:t>
       </w:r>
+      <w:bookmarkEnd w:id="6"/>
+      <w:r>
+        <w:t xml:space="preserve"> </w:t>
+      </w:r>
+    </w:p>
+    <w:p>
+      <w:r>
+        <w:t>En primera instancia se busca dar a conocer la finalidad del estudio a realizar y los pasos tentativos para lograrlo.</w:t>
+      </w:r>
+    </w:p>
+    <w:p>
+      <w:pPr>
+        <w:pStyle w:val="Ttulo2"/>
+      </w:pPr>
+      <w:bookmarkStart w:id="7" w:name="_Toc512348992"/>
+      <w:r>
+        <w:t>Descripción detallada del estudio</w:t>
+      </w:r>
       <w:bookmarkEnd w:id="7"/>
-      <w:r>
-        <w:t xml:space="preserve"> </w:t>
-      </w:r>
-    </w:p>
-    <w:p>
-      <w:r>
-        <w:t>En primera instancia se busca dar a conocer la finalidad del estudio a realizar y los pasos tentativos para lograrlo.</w:t>
-      </w:r>
-    </w:p>
-    <w:p>
-      <w:pPr>
-        <w:pStyle w:val="Ttulo2"/>
-      </w:pPr>
-      <w:bookmarkStart w:id="8" w:name="_Toc512348992"/>
-      <w:r>
-        <w:t>Descripción detallada del estudio</w:t>
-      </w:r>
-      <w:bookmarkEnd w:id="8"/>
     </w:p>
     <w:p>
       <w:pPr>
@@ -3328,54 +3343,54 @@
       <w:pPr>
         <w:pStyle w:val="Ttulo1"/>
       </w:pPr>
-      <w:bookmarkStart w:id="9" w:name="_Toc512348993"/>
+      <w:bookmarkStart w:id="8" w:name="_Toc512348993"/>
       <w:r>
         <w:lastRenderedPageBreak/>
         <w:t>Marco Teórico</w:t>
       </w:r>
+      <w:bookmarkEnd w:id="8"/>
+    </w:p>
+    <w:p>
+      <w:r>
+        <w:t xml:space="preserve">A </w:t>
+      </w:r>
+      <w:r>
+        <w:t>continuación se darán a conocer las variables eléctricas de estudio, conceptos teóricos rel</w:t>
+      </w:r>
+      <w:r>
+        <w:t>evantes del motor de inducción, el variador de frecuencia</w:t>
+      </w:r>
+      <w:r>
+        <w:t xml:space="preserve"> y finalmente una descripción del equipo de mediciones SAMTE y el software Simulink.</w:t>
+      </w:r>
+    </w:p>
+    <w:p>
+      <w:pPr>
+        <w:pStyle w:val="Ttulo2"/>
+      </w:pPr>
+      <w:bookmarkStart w:id="9" w:name="_Toc512348994"/>
+      <w:r>
+        <w:t>Variables eléctricas de estudio</w:t>
+      </w:r>
       <w:bookmarkEnd w:id="9"/>
     </w:p>
     <w:p>
       <w:r>
-        <w:t xml:space="preserve">A </w:t>
-      </w:r>
-      <w:r>
-        <w:t>continuación se darán a conocer las variables eléctricas de estudio, conceptos teóricos rel</w:t>
-      </w:r>
-      <w:r>
-        <w:t>evantes del motor de inducción, el variador de frecuencia</w:t>
-      </w:r>
-      <w:r>
-        <w:t xml:space="preserve"> y finalmente una descripción del equipo de mediciones SAMTE y el software Simulink.</w:t>
-      </w:r>
-    </w:p>
-    <w:p>
-      <w:pPr>
-        <w:pStyle w:val="Ttulo2"/>
-      </w:pPr>
-      <w:bookmarkStart w:id="10" w:name="_Toc512348994"/>
-      <w:r>
-        <w:t>Variables eléctricas de estudio</w:t>
+        <w:t>El estudio se basa principalmente en el espectro de los armónicos, no obstante</w:t>
+      </w:r>
+      <w:r>
+        <w:t xml:space="preserve"> junto con este se analizarán los transitorios y las componentes simétricas, debido a la importancia que tienen estas variables para el funcionamiento del motor de inducción trifásico.</w:t>
+      </w:r>
+    </w:p>
+    <w:p>
+      <w:pPr>
+        <w:pStyle w:val="Ttulo3"/>
+      </w:pPr>
+      <w:bookmarkStart w:id="10" w:name="_Toc512348995"/>
+      <w:r>
+        <w:t>Armónicos</w:t>
       </w:r>
       <w:bookmarkEnd w:id="10"/>
-    </w:p>
-    <w:p>
-      <w:r>
-        <w:t>El estudio se basa principalmente en el espectro de los armónicos, no obstante</w:t>
-      </w:r>
-      <w:r>
-        <w:t xml:space="preserve"> junto con este se analizarán los transitorios y las componentes simétricas, debido a la importancia que tienen estas variables para el funcionamiento del motor de inducción trifásico.</w:t>
-      </w:r>
-    </w:p>
-    <w:p>
-      <w:pPr>
-        <w:pStyle w:val="Ttulo3"/>
-      </w:pPr>
-      <w:bookmarkStart w:id="11" w:name="_Toc512348995"/>
-      <w:r>
-        <w:t>Armónicos</w:t>
-      </w:r>
-      <w:bookmarkEnd w:id="11"/>
     </w:p>
     <w:p>
       <w:r>
@@ -5583,14 +5598,14 @@
           <w:rFonts w:eastAsiaTheme="minorEastAsia"/>
         </w:rPr>
       </w:pPr>
-      <w:bookmarkStart w:id="12" w:name="_Toc512348996"/>
+      <w:bookmarkStart w:id="11" w:name="_Toc512348996"/>
       <w:r>
         <w:rPr>
           <w:rFonts w:eastAsiaTheme="minorEastAsia"/>
         </w:rPr>
         <w:t>Transitorios</w:t>
       </w:r>
-      <w:bookmarkEnd w:id="12"/>
+      <w:bookmarkEnd w:id="11"/>
       <w:r>
         <w:rPr>
           <w:rFonts w:eastAsiaTheme="minorEastAsia"/>
@@ -5666,11 +5681,11 @@
       <w:pPr>
         <w:pStyle w:val="Ttulo3"/>
       </w:pPr>
-      <w:bookmarkStart w:id="13" w:name="_Toc512348997"/>
+      <w:bookmarkStart w:id="12" w:name="_Toc512348997"/>
       <w:r>
         <w:t>Componentes simétricas</w:t>
       </w:r>
-      <w:bookmarkEnd w:id="13"/>
+      <w:bookmarkEnd w:id="12"/>
     </w:p>
     <w:p>
       <w:r>
@@ -5922,50 +5937,50 @@
       <w:pPr>
         <w:pStyle w:val="Ttulo2"/>
       </w:pPr>
-      <w:bookmarkStart w:id="14" w:name="_Toc512348998"/>
+      <w:bookmarkStart w:id="13" w:name="_Toc512348998"/>
       <w:r>
         <w:t>Conceptos relevantes del motor de inducción trifásico</w:t>
       </w:r>
+      <w:bookmarkEnd w:id="13"/>
+    </w:p>
+    <w:p>
+      <w:r>
+        <w:t>En la siguiente sección se darán a conocer conceptos base sobre el motor de inducci</w:t>
+      </w:r>
+      <w:r>
+        <w:t>ón</w:t>
+      </w:r>
+      <w:r>
+        <w:t xml:space="preserve"> y su</w:t>
+      </w:r>
+      <w:r>
+        <w:t xml:space="preserve"> funcionamiento, fallas más comunes y efecto de los armónicos sobre </w:t>
+      </w:r>
+      <w:r>
+        <w:t xml:space="preserve"> </w:t>
+      </w:r>
+      <w:r>
+        <w:t>este.</w:t>
+      </w:r>
+    </w:p>
+    <w:p>
+      <w:pPr>
+        <w:pStyle w:val="Ttulo3"/>
+      </w:pPr>
+      <w:bookmarkStart w:id="14" w:name="_Toc512348999"/>
+      <w:r>
+        <w:t>Conceptos básicos del motor</w:t>
+      </w:r>
+      <w:r>
+        <w:t xml:space="preserve"> y</w:t>
+      </w:r>
+      <w:r>
+        <w:t xml:space="preserve"> su</w:t>
+      </w:r>
+      <w:r>
+        <w:t xml:space="preserve"> funcionamiento</w:t>
+      </w:r>
       <w:bookmarkEnd w:id="14"/>
-    </w:p>
-    <w:p>
-      <w:r>
-        <w:t>En la siguiente sección se darán a conocer conceptos base sobre el motor de inducci</w:t>
-      </w:r>
-      <w:r>
-        <w:t>ón</w:t>
-      </w:r>
-      <w:r>
-        <w:t xml:space="preserve"> y su</w:t>
-      </w:r>
-      <w:r>
-        <w:t xml:space="preserve"> funcionamiento, fallas más comunes y efecto de los armónicos sobre </w:t>
-      </w:r>
-      <w:r>
-        <w:t xml:space="preserve"> </w:t>
-      </w:r>
-      <w:r>
-        <w:t>este.</w:t>
-      </w:r>
-    </w:p>
-    <w:p>
-      <w:pPr>
-        <w:pStyle w:val="Ttulo3"/>
-      </w:pPr>
-      <w:bookmarkStart w:id="15" w:name="_Toc512348999"/>
-      <w:r>
-        <w:t>Conceptos básicos del motor</w:t>
-      </w:r>
-      <w:r>
-        <w:t xml:space="preserve"> y</w:t>
-      </w:r>
-      <w:r>
-        <w:t xml:space="preserve"> su</w:t>
-      </w:r>
-      <w:r>
-        <w:t xml:space="preserve"> funcionamiento</w:t>
-      </w:r>
-      <w:bookmarkEnd w:id="15"/>
     </w:p>
     <w:p>
       <w:r>
@@ -6034,7 +6049,7 @@
             <v:path o:extrusionok="f" gradientshapeok="t" o:connecttype="rect"/>
             <o:lock v:ext="edit" aspectratio="t"/>
           </v:shapetype>
-          <v:shape id="_x0000_i1025" type="#_x0000_t75" style="width:247.25pt;height:186.8pt">
+          <v:shape id="_x0000_i1025" type="#_x0000_t75" style="width:247.15pt;height:186.45pt">
             <v:imagedata r:id="rId23" o:title="motor induccion"/>
           </v:shape>
         </w:pict>
@@ -6115,7 +6130,7 @@
           <w:szCs w:val="18"/>
         </w:rPr>
         <w:pict>
-          <v:shape id="_x0000_i1026" type="#_x0000_t75" style="width:259.45pt;height:130.4pt">
+          <v:shape id="_x0000_i1026" type="#_x0000_t75" style="width:259.5pt;height:130.05pt">
             <v:imagedata r:id="rId24" o:title="Circuito equivalente maquina"/>
           </v:shape>
         </w:pict>
@@ -6123,7 +6138,6 @@
     </w:p>
     <w:p>
       <w:pPr>
-        <w:jc w:val="left"/>
         <w:rPr>
           <w:szCs w:val="20"/>
         </w:rPr>
@@ -6494,7 +6508,6 @@
     </w:tbl>
     <w:p>
       <w:pPr>
-        <w:jc w:val="left"/>
         <w:rPr>
           <w:szCs w:val="20"/>
         </w:rPr>
@@ -6503,24 +6516,44 @@
         <w:rPr>
           <w:szCs w:val="20"/>
         </w:rPr>
-        <w:t>En el momento del arranque, producto del estado de reposo del rotor, la velocidad relativa entre campo estatórico y rotórico es muy elevada. Por lo tanto, la corriente inducida en el rotor es muy alta y el flujo de rotor (que se opone siempre al del estator) es máximo. Como consecuencia, la impedancia del estator es muy baja y la corriente absorbida de la red es muy alta, pudiendo llegar a valores de hasta 7 veces la intensidad nominal. Este valor no hace ningún daño al motor ya que es transitorio, y el fuerte par de arranque hace que el rotor gire enseguida, pero causa bajones de tensión abruptos y momentáneos</w:t>
-      </w:r>
+        <w:t xml:space="preserve">En el momento del arranque, producto del estado de reposo del rotor, la velocidad relativa entre campo estatórico y rotórico es muy elevada. Por lo tanto, la corriente inducida en el rotor es muy alta y el flujo de rotor (que se opone siempre al del estator) es máximo. Como consecuencia, la impedancia del estator es muy baja y la corriente absorbida de la red es muy alta, pudiendo llegar a valores de hasta 7 veces la intensidad nominal. Este valor no hace ningún daño al motor ya que es transitorio, y el fuerte par de arranque hace que el rotor gire enseguida, pero causa bajones de </w:t>
+      </w:r>
+      <w:proofErr w:type="gramStart"/>
       <w:r>
         <w:rPr>
           <w:szCs w:val="20"/>
         </w:rPr>
+        <w:t>tensión abruptos y momentáneos</w:t>
+      </w:r>
+      <w:proofErr w:type="gramEnd"/>
+      <w:r>
+        <w:rPr>
+          <w:szCs w:val="20"/>
+        </w:rPr>
         <w:t>,</w:t>
       </w:r>
       <w:r>
         <w:rPr>
           <w:szCs w:val="20"/>
         </w:rPr>
-        <w:t xml:space="preserve"> que se manifiestan sobre todo como parpadeo en las lámparas lo cual es molesto, y puede producir daños en equipos electrónicos sensibles. Los motores de inducción están todos preparados para soportar esta corriente de arranque, pero repetidos y muy frecuentes arranques sin períodos de descanso pueden elevar progresivamente la temperatura del estator y comprometer la vida útil de los devanados del mismo hasta originar fallas por </w:t>
+        <w:t xml:space="preserve"> que puede</w:t>
       </w:r>
       <w:r>
         <w:rPr>
           <w:szCs w:val="20"/>
         </w:rPr>
+        <w:t>n</w:t>
+      </w:r>
+      <w:r>
+        <w:rPr>
+          <w:szCs w:val="20"/>
+        </w:rPr>
+        <w:t xml:space="preserve"> producir daños en equipos electrónicos sensibles. Los motores de inducción están todos preparados para soportar esta corriente de arranque, pero repetidos y muy frecuentes arranques sin períodos de descanso pueden elevar progresivamente la temperatura del estator y comprometer la vida útil de los devanados del mismo hasta originar fallas por </w:t>
+      </w:r>
+      <w:r>
+        <w:rPr>
+          <w:szCs w:val="20"/>
+        </w:rPr>
         <w:t>derretimiento</w:t>
       </w:r>
       <w:r>
@@ -6538,18 +6571,15 @@
     </w:p>
     <w:p>
       <w:r>
-        <w:t xml:space="preserve">La curva de comportamiento típica del torque en el motor de inducción es presentada a continuación en la Figura 2-3, en esta se puede apreciar el par en función de la velocidad mecánica en rpm. Se puede ver claramente en esta curva que el motor va a trabajar en velocidades </w:t>
-      </w:r>
+        <w:t>La curva de comportamiento típica del torque en el motor de inducción es presentada a continuación en la Figura 2-3, en esta se puede apreciar el par en función de la velocidad mecánica en rpm. Se puede ver claramente en esta curva que el motor va a trabajar en velocidades cercanas a la del sincronismo, pero nunca igual al sincronismo, puesto que esto significaría torque cero.</w:t>
+      </w:r>
+    </w:p>
+    <w:p>
+      <w:pPr>
+        <w:jc w:val="center"/>
+      </w:pPr>
       <w:r>
         <w:lastRenderedPageBreak/>
-        <w:t>cercanas a la del sincronismo, pero nunca igual al sincronismo, puesto que esto significaría torque cero.</w:t>
-      </w:r>
-    </w:p>
-    <w:p>
-      <w:pPr>
-        <w:jc w:val="center"/>
-      </w:pPr>
-      <w:r>
         <w:br/>
       </w:r>
       <w:r>
@@ -6564,7 +6594,7 @@
       </w:r>
       <w:r>
         <w:pict>
-          <v:shape id="_x0000_i1027" type="#_x0000_t75" style="width:302.95pt;height:245.9pt">
+          <v:shape id="_x0000_i1027" type="#_x0000_t75" style="width:303.05pt;height:246.1pt">
             <v:imagedata r:id="rId25" o:title="CurvaParCaracteristicaTipica"/>
           </v:shape>
         </w:pict>
@@ -6572,7 +6602,6 @@
     </w:p>
     <w:p>
       <w:pPr>
-        <w:jc w:val="left"/>
         <w:rPr>
           <w:i/>
         </w:rPr>
@@ -6637,7 +6666,7 @@
           <w:szCs w:val="20"/>
         </w:rPr>
         <w:pict>
-          <v:shape id="_x0000_i1028" type="#_x0000_t75" style="width:213.95pt;height:171.15pt">
+          <v:shape id="_x0000_i1028" type="#_x0000_t75" style="width:213.85pt;height:170.85pt">
             <v:imagedata r:id="rId26" o:title="histeresis"/>
           </v:shape>
         </w:pict>
@@ -6647,23 +6676,28 @@
       <w:pPr>
         <w:pStyle w:val="Ttulo3"/>
       </w:pPr>
-      <w:bookmarkStart w:id="16" w:name="_Toc512349000"/>
+      <w:bookmarkStart w:id="15" w:name="_Toc512349000"/>
+      <w:r>
+        <w:t>Fallas más comunes en el motor de inducción</w:t>
+      </w:r>
+      <w:bookmarkEnd w:id="15"/>
+    </w:p>
+    <w:p>
+      <w:r>
+        <w:t>Este tipo de máquinas es susceptible a distinto</w:t>
+      </w:r>
+      <w:bookmarkStart w:id="16" w:name="_GoBack"/>
+      <w:bookmarkEnd w:id="16"/>
+      <w:r>
+        <w:t>s fallos de carácter eléctrico y mecánico</w:t>
+      </w:r>
+      <w:r>
+        <w:t>.</w:t>
+      </w:r>
+    </w:p>
+    <w:p>
       <w:r>
         <w:lastRenderedPageBreak/>
-        <w:t>Fallas más comunes en el motor de inducción</w:t>
-      </w:r>
-      <w:bookmarkEnd w:id="16"/>
-    </w:p>
-    <w:p>
-      <w:r>
-        <w:t>Este tipo de máquinas es susceptible a distintos fallos de carácter eléctrico y mecánico</w:t>
-      </w:r>
-      <w:r>
-        <w:t>.</w:t>
-      </w:r>
-    </w:p>
-    <w:p>
-      <w:r>
         <w:t>Entre las más importantes pueden distinguirse los fallos en rodamientos o en el eje del rotor, en los devanados de estator y en las barras o anillos de cortocircuito del rotor.</w:t>
       </w:r>
     </w:p>
@@ -6766,17 +6800,20 @@
       </w:pPr>
       <w:bookmarkStart w:id="19" w:name="_Toc512349003"/>
       <w:r>
+        <w:t>Componentes y funcionamiento de un VdF</w:t>
+      </w:r>
+      <w:bookmarkEnd w:id="19"/>
+    </w:p>
+    <w:p>
+      <w:r>
+        <w:t>El Vdf es un sistema basado en elementos de electrónica, el cual es utilizado para el control de velocidad de giro en motores el</w:t>
+      </w:r>
+      <w:r>
+        <w:t xml:space="preserve">éctricos alternos. Esto se logra controlando la frecuencia de la </w:t>
+      </w:r>
+      <w:r>
         <w:lastRenderedPageBreak/>
-        <w:t>Componentes y funcionamiento de un VdF</w:t>
-      </w:r>
-      <w:bookmarkEnd w:id="19"/>
-    </w:p>
-    <w:p>
-      <w:r>
-        <w:t>El Vdf es un sistema basado en elementos de electrónica, el cual es utilizado para el control de velocidad de giro en motores el</w:t>
-      </w:r>
-      <w:r>
-        <w:t>éctricos alternos. Esto se logra controlando la frecuencia de la energía eléctrica que alimenta el motor, ya que la velocidad de giro del rotor es proporcional a la frecuencia de alimentación.</w:t>
+        <w:t>energía eléctrica que alimenta el motor, ya que la velocidad de giro del rotor es proporcional a la frecuencia de alimentación.</w:t>
       </w:r>
     </w:p>
     <w:p>
@@ -6841,7 +6878,7 @@
           <w:szCs w:val="18"/>
         </w:rPr>
         <w:pict>
-          <v:shape id="_x0000_i1029" type="#_x0000_t75" style="width:393.3pt;height:220.1pt">
+          <v:shape id="_x0000_i1029" type="#_x0000_t75" style="width:393.3pt;height:220.3pt">
             <v:imagedata r:id="rId27" o:title="inverter-circuit"/>
           </v:shape>
         </w:pict>
@@ -6880,19 +6917,16 @@
     </w:p>
     <w:p>
       <w:r>
-        <w:t xml:space="preserve">Además, ofrece la ventaja de proteger al motor y la carga ante eventos o sobrecargas inesperadas. Y como entrega la energía dosificada y de forma óptima, da mayor vida útil al motor, </w:t>
-      </w:r>
+        <w:t>Además, ofrece la ventaja de proteger al motor y la carga ante eventos o sobrecargas inesperadas. Y como entrega la energía dosificada y de forma óptima, da mayor vida útil al motor, principalmente porque los devanados del estator idealmente no experimentan altas temperaturas.</w:t>
+      </w:r>
+    </w:p>
+    <w:p>
+      <w:pPr>
+        <w:pStyle w:val="Ttulo2"/>
+      </w:pPr>
+      <w:bookmarkStart w:id="21" w:name="_Toc512349005"/>
       <w:r>
         <w:lastRenderedPageBreak/>
-        <w:t>principalmente porque los devanados del estator idealmente no experimentan altas temperaturas.</w:t>
-      </w:r>
-    </w:p>
-    <w:p>
-      <w:pPr>
-        <w:pStyle w:val="Ttulo2"/>
-      </w:pPr>
-      <w:bookmarkStart w:id="21" w:name="_Toc512349005"/>
-      <w:r>
         <w:t>Registrador de Variables Eléctricas SAMTE</w:t>
       </w:r>
       <w:bookmarkEnd w:id="21"/>
@@ -6940,7 +6974,7 @@
           <w:szCs w:val="18"/>
         </w:rPr>
         <w:pict>
-          <v:shape id="_x0000_i1030" type="#_x0000_t75" style="width:400.1pt;height:216.7pt">
+          <v:shape id="_x0000_i1030" type="#_x0000_t75" style="width:399.75pt;height:216.55pt">
             <v:imagedata r:id="rId28" o:title="SAMTE1"/>
           </v:shape>
         </w:pict>
@@ -7018,7 +7052,7 @@
           <w:szCs w:val="18"/>
         </w:rPr>
         <w:pict>
-          <v:shape id="_x0000_i1031" type="#_x0000_t75" style="width:419.75pt;height:218.7pt">
+          <v:shape id="_x0000_i1031" type="#_x0000_t75" style="width:420.2pt;height:218.7pt">
             <v:imagedata r:id="rId29" o:title="SAMTE espectro"/>
           </v:shape>
         </w:pict>
@@ -7173,6 +7207,7 @@
           <w:docPartUnique/>
         </w:docPartObj>
       </w:sdtPr>
+      <w:sdtEndPr/>
       <w:sdtContent>
         <w:p>
           <w:pPr>
@@ -7192,6 +7227,7 @@
             <w:id w:val="111145805"/>
             <w:bibliography/>
           </w:sdtPr>
+          <w:sdtEndPr/>
           <w:sdtContent>
             <w:p>
               <w:pPr>
@@ -7319,21 +7355,7 @@
                         <w:sz w:val="20"/>
                         <w:szCs w:val="20"/>
                       </w:rPr>
-                      <w:t>D. Ruiz Caballero, Armónicas en sistemas d</w:t>
-                    </w:r>
-                    <w:r>
-                      <w:rPr>
-                        <w:sz w:val="20"/>
-                        <w:szCs w:val="20"/>
-                      </w:rPr>
-                      <w:t>e baja tensión, Valparaíso, 2018</w:t>
-                    </w:r>
-                    <w:r>
-                      <w:rPr>
-                        <w:sz w:val="20"/>
-                        <w:szCs w:val="20"/>
-                      </w:rPr>
-                      <w:t xml:space="preserve">. </w:t>
+                      <w:t xml:space="preserve">D. Ruiz Caballero, Armónicas en sistemas de baja tensión, Valparaíso, 2018. </w:t>
                     </w:r>
                   </w:p>
                 </w:tc>
@@ -7513,13 +7535,7 @@
                       <w:rPr>
                         <w:noProof/>
                       </w:rPr>
-                      <w:t>Técnicas de Detec</w:t>
-                    </w:r>
-                    <w:r>
-                      <w:rPr>
-                        <w:noProof/>
-                      </w:rPr>
-                      <w:t>ción y Diagnóstico de Fallos en</w:t>
+                      <w:t>Técnicas de Detección y Diagnóstico de Fallos en</w:t>
                     </w:r>
                     <w:r>
                       <w:rPr>
@@ -7613,7 +7629,6 @@
                 <w:rPr>
                   <w:rFonts w:eastAsia="Times New Roman"/>
                   <w:noProof/>
-                  <w:lang w:val="en-US"/>
                 </w:rPr>
               </w:pPr>
             </w:p>
@@ -7721,7 +7736,7 @@
           <w:rPr>
             <w:noProof/>
           </w:rPr>
-          <w:t>13</w:t>
+          <w:t>10</w:t>
         </w:r>
         <w:r>
           <w:rPr>
@@ -8358,6 +8373,7 @@
       <w:dataBinding w:prefixMappings="xmlns:ns0='http://purl.org/dc/elements/1.1/' xmlns:ns1='http://schemas.openxmlformats.org/package/2006/metadata/core-properties' " w:xpath="/ns1:coreProperties[1]/ns0:title[1]" w:storeItemID="{6C3C8BC8-F283-45AE-878A-BAB7291924A1}"/>
       <w:text/>
     </w:sdtPr>
+    <w:sdtEndPr/>
     <w:sdtContent>
       <w:p>
         <w:pPr>
@@ -14168,6 +14184,7 @@
     <w:rsid w:val="00535F40"/>
     <w:rsid w:val="005E2B09"/>
     <w:rsid w:val="007319B5"/>
+    <w:rsid w:val="00B52FB6"/>
   </w:rsids>
   <m:mathPr>
     <m:mathFont m:val="Cambria Math"/>
@@ -15104,7 +15121,7 @@
 </file>
 
 <file path=customXml/itemProps1.xml><?xml version="1.0" encoding="utf-8"?>
-<ds:datastoreItem xmlns:ds="http://schemas.openxmlformats.org/officeDocument/2006/customXml" ds:itemID="{A56B84E5-1DFB-428D-BA1F-023C0281B8B5}">
+<ds:datastoreItem xmlns:ds="http://schemas.openxmlformats.org/officeDocument/2006/customXml" ds:itemID="{0BA0026B-0752-4F3C-990F-2A970B5581D8}">
   <ds:schemaRefs>
     <ds:schemaRef ds:uri="http://schemas.openxmlformats.org/officeDocument/2006/bibliography"/>
   </ds:schemaRefs>

</xml_diff>